<commit_message>
Récursivité, fibonacci et factorielles
</commit_message>
<xml_diff>
--- a/introduction.docx
+++ b/introduction.docx
@@ -2565,349 +2565,386 @@
       <w:r>
         <w:t>(int… x) </w:t>
       </w:r>
+      <w:r>
+        <w:t xml:space="preserve"> C’</w:t>
+      </w:r>
+      <w:r>
+        <w:t>est un tableau à la volée / varargs ;</w:t>
+      </w:r>
+    </w:p>
+    <w:p>
+      <w:pPr>
+        <w:pStyle w:val="Paragraphedeliste"/>
+        <w:numPr>
+          <w:ilvl w:val="0"/>
+          <w:numId w:val="1"/>
+        </w:numPr>
+      </w:pPr>
+      <w:r>
+        <w:t xml:space="preserve">Pour pouvoir également passer en argument n’importe quel type d’argument, on utilise </w:t>
+      </w:r>
+      <w:r>
+        <w:t>le supertype</w:t>
+      </w:r>
+      <w:r>
+        <w:t xml:space="preserve"> / superclasse</w:t>
+      </w:r>
+      <w:r>
+        <w:t xml:space="preserve"> </w:t>
+      </w:r>
+      <w:r>
+        <w:rPr>
+          <w:b/>
+        </w:rPr>
+        <w:t xml:space="preserve">Object </w:t>
+      </w:r>
+      <w:r>
+        <w:t>(qui inclus en fait tous les autres types = héritage).</w:t>
+      </w:r>
+      <w:r>
+        <w:t xml:space="preserve"> </w:t>
+      </w:r>
+      <w:r>
+        <w:rPr>
+          <w:u w:val="single"/>
+        </w:rPr>
+        <w:t>Exemple :</w:t>
+      </w:r>
+      <w:r>
+        <w:t xml:space="preserve"> static void </w:t>
+      </w:r>
+      <w:r>
+        <w:rPr>
+          <w:b/>
+        </w:rPr>
+        <w:t>methode</w:t>
+      </w:r>
+      <w:r>
+        <w:t xml:space="preserve">(Object… </w:t>
+      </w:r>
+      <w:r>
+        <w:rPr>
+          <w:b/>
+        </w:rPr>
+        <w:t>x</w:t>
+      </w:r>
+      <w:r>
+        <w:t>)</w:t>
+      </w:r>
+    </w:p>
+    <w:p>
+      <w:pPr>
+        <w:rPr>
+          <w:b/>
+        </w:rPr>
+      </w:pPr>
+      <w:r>
+        <w:rPr>
+          <w:b/>
+        </w:rPr>
+        <w:t>Les Tableaux :</w:t>
+      </w:r>
+    </w:p>
+    <w:p>
+      <w:pPr>
+        <w:pStyle w:val="Paragraphedeliste"/>
+        <w:numPr>
+          <w:ilvl w:val="0"/>
+          <w:numId w:val="1"/>
+        </w:numPr>
+      </w:pPr>
+      <w:r>
+        <w:t>POO-1 p.116</w:t>
+      </w:r>
+    </w:p>
+    <w:p>
+      <w:pPr>
+        <w:pStyle w:val="Paragraphedeliste"/>
+        <w:numPr>
+          <w:ilvl w:val="0"/>
+          <w:numId w:val="1"/>
+        </w:numPr>
+      </w:pPr>
+      <w:r>
+        <w:t>Liste d’éléments de même type</w:t>
+      </w:r>
+    </w:p>
+    <w:p>
+      <w:pPr>
+        <w:pStyle w:val="Paragraphedeliste"/>
+        <w:numPr>
+          <w:ilvl w:val="0"/>
+          <w:numId w:val="1"/>
+        </w:numPr>
+      </w:pPr>
+      <w:r>
+        <w:t>Caractérisé par une taille et un type</w:t>
+      </w:r>
+      <w:r>
+        <w:t>. Non modifiable</w:t>
+      </w:r>
+      <w:r>
+        <w:t>s</w:t>
+      </w:r>
+      <w:r>
+        <w:t xml:space="preserve"> par la suite.</w:t>
+      </w:r>
+    </w:p>
+    <w:p>
+      <w:pPr>
+        <w:pStyle w:val="Paragraphedeliste"/>
+        <w:numPr>
+          <w:ilvl w:val="0"/>
+          <w:numId w:val="1"/>
+        </w:numPr>
+      </w:pPr>
+      <w:r>
+        <w:t>Déclaration :</w:t>
+      </w:r>
+    </w:p>
+    <w:p>
+      <w:pPr>
+        <w:pStyle w:val="Paragraphedeliste"/>
+        <w:numPr>
+          <w:ilvl w:val="1"/>
+          <w:numId w:val="1"/>
+        </w:numPr>
+      </w:pPr>
+      <w:r>
+        <w:t xml:space="preserve">int [] </w:t>
+      </w:r>
+      <w:r>
+        <w:rPr>
+          <w:b/>
+        </w:rPr>
+        <w:t>Tab</w:t>
+      </w:r>
+      <w:r>
+        <w:t xml:space="preserve"> = new int[</w:t>
+      </w:r>
+      <w:r>
+        <w:rPr>
+          <w:b/>
+        </w:rPr>
+        <w:t>taille</w:t>
+      </w:r>
+      <w:r>
+        <w:t>];</w:t>
+      </w:r>
+      <w:r>
+        <w:t xml:space="preserve"> ou,</w:t>
+      </w:r>
+    </w:p>
+    <w:p>
+      <w:pPr>
+        <w:pStyle w:val="Paragraphedeliste"/>
+        <w:numPr>
+          <w:ilvl w:val="1"/>
+          <w:numId w:val="1"/>
+        </w:numPr>
+      </w:pPr>
+      <w:r>
+        <w:t xml:space="preserve">int[] </w:t>
+      </w:r>
+      <w:r>
+        <w:rPr>
+          <w:b/>
+        </w:rPr>
+        <w:t>Tab</w:t>
+      </w:r>
+      <w:r>
+        <w:t xml:space="preserve">; puis </w:t>
+      </w:r>
+      <w:r>
+        <w:rPr>
+          <w:b/>
+        </w:rPr>
+        <w:t xml:space="preserve">Tab </w:t>
+      </w:r>
+      <w:r>
+        <w:t>= new int[</w:t>
+      </w:r>
+      <w:r>
+        <w:rPr>
+          <w:b/>
+        </w:rPr>
+        <w:t>taille</w:t>
+      </w:r>
+      <w:r>
+        <w:t>];</w:t>
+      </w:r>
+    </w:p>
+    <w:p>
+      <w:pPr>
+        <w:pStyle w:val="Paragraphedeliste"/>
+        <w:numPr>
+          <w:ilvl w:val="0"/>
+          <w:numId w:val="1"/>
+        </w:numPr>
+      </w:pPr>
+      <w:r>
+        <w:t>Val par défaut, cette fois vu que Tab est un objet, initiées par la JVM :</w:t>
+      </w:r>
+    </w:p>
+    <w:p>
+      <w:pPr>
+        <w:pStyle w:val="Paragraphedeliste"/>
+        <w:numPr>
+          <w:ilvl w:val="1"/>
+          <w:numId w:val="1"/>
+        </w:numPr>
+      </w:pPr>
+      <w:r>
+        <w:lastRenderedPageBreak/>
+        <w:t>Booléen : false</w:t>
+      </w:r>
+    </w:p>
+    <w:p>
+      <w:pPr>
+        <w:pStyle w:val="Paragraphedeliste"/>
+        <w:numPr>
+          <w:ilvl w:val="1"/>
+          <w:numId w:val="1"/>
+        </w:numPr>
+      </w:pPr>
+      <w:r>
+        <w:t>Int, double,float :0[.0]</w:t>
+      </w:r>
+    </w:p>
+    <w:p>
+      <w:pPr>
+        <w:pStyle w:val="Paragraphedeliste"/>
+        <w:numPr>
+          <w:ilvl w:val="1"/>
+          <w:numId w:val="1"/>
+        </w:numPr>
+      </w:pPr>
+      <w:r>
+        <w:t>String : null</w:t>
+      </w:r>
+    </w:p>
+    <w:p>
+      <w:pPr>
+        <w:pStyle w:val="Paragraphedeliste"/>
+        <w:numPr>
+          <w:ilvl w:val="0"/>
+          <w:numId w:val="1"/>
+        </w:numPr>
+      </w:pPr>
+      <w:r>
+        <w:t>Parcourir le tableau :</w:t>
+      </w:r>
+    </w:p>
+    <w:p>
+      <w:pPr>
+        <w:pStyle w:val="Paragraphedeliste"/>
+        <w:numPr>
+          <w:ilvl w:val="1"/>
+          <w:numId w:val="1"/>
+        </w:numPr>
+      </w:pPr>
+      <w:r>
+        <w:t>Boucle for</w:t>
+      </w:r>
+      <w:r>
+        <w:t xml:space="preserve">, avec </w:t>
+      </w:r>
+      <w:r>
+        <w:rPr>
+          <w:b/>
+        </w:rPr>
+        <w:t>Tab</w:t>
+      </w:r>
+      <w:r>
+        <w:t xml:space="preserve">.length </w:t>
+      </w:r>
+    </w:p>
+    <w:p>
+      <w:pPr>
+        <w:pStyle w:val="Paragraphedeliste"/>
+        <w:numPr>
+          <w:ilvl w:val="1"/>
+          <w:numId w:val="1"/>
+        </w:numPr>
+      </w:pPr>
+      <w:r>
+        <w:t>Boucle foreach, spé aux tableaux</w:t>
+      </w:r>
+      <w:r>
+        <w:t xml:space="preserve"> : </w:t>
+      </w:r>
+      <w:r>
+        <w:t xml:space="preserve">for(int </w:t>
+      </w:r>
+      <w:r>
+        <w:rPr>
+          <w:b/>
+        </w:rPr>
+        <w:t>el:tab)</w:t>
+      </w:r>
+    </w:p>
+    <w:p>
+      <w:pPr>
+        <w:pStyle w:val="Paragraphedeliste"/>
+        <w:numPr>
+          <w:ilvl w:val="1"/>
+          <w:numId w:val="1"/>
+        </w:numPr>
+      </w:pPr>
+      <w:r>
+        <w:t>Indice</w:t>
+      </w:r>
+      <w:r>
+        <w:t xml:space="preserve"> Tab[</w:t>
+      </w:r>
+      <w:r>
+        <w:rPr>
+          <w:b/>
+        </w:rPr>
+        <w:t>indice</w:t>
+      </w:r>
+      <w:r>
+        <w:t>]</w:t>
+      </w:r>
+    </w:p>
+    <w:p>
+      <w:pPr>
+        <w:rPr>
+          <w:b/>
+        </w:rPr>
+      </w:pPr>
+      <w:r>
+        <w:rPr>
+          <w:b/>
+        </w:rPr>
+        <w:t>Récursivité :</w:t>
+      </w:r>
+    </w:p>
+    <w:p>
+      <w:pPr>
+        <w:pStyle w:val="Paragraphedeliste"/>
+        <w:numPr>
+          <w:ilvl w:val="0"/>
+          <w:numId w:val="1"/>
+        </w:numPr>
+      </w:pPr>
+      <w:r>
+        <w:t>Méthode s’appelant elle-même, au sein de la méthode…</w:t>
+      </w:r>
+    </w:p>
+    <w:p>
+      <w:pPr>
+        <w:pStyle w:val="Paragraphedeliste"/>
+        <w:numPr>
+          <w:ilvl w:val="0"/>
+          <w:numId w:val="1"/>
+        </w:numPr>
+      </w:pPr>
+      <w:r>
+        <w:t>Cf Algo, fibonacci, factorielles.</w:t>
+      </w:r>
       <w:bookmarkStart w:id="0" w:name="_GoBack"/>
       <w:bookmarkEnd w:id="0"/>
-      <w:r>
-        <w:t xml:space="preserve"> C’</w:t>
-      </w:r>
-      <w:r>
-        <w:t>est un tableau à la volée / varargs ;</w:t>
-      </w:r>
-    </w:p>
-    <w:p>
-      <w:pPr>
-        <w:pStyle w:val="Paragraphedeliste"/>
-        <w:numPr>
-          <w:ilvl w:val="0"/>
-          <w:numId w:val="1"/>
-        </w:numPr>
-      </w:pPr>
-      <w:r>
-        <w:t xml:space="preserve">Pour pouvoir également passer en argument n’importe quel type d’argument, on utilise </w:t>
-      </w:r>
-      <w:r>
-        <w:t>le supertype</w:t>
-      </w:r>
-      <w:r>
-        <w:t xml:space="preserve"> / superclasse</w:t>
-      </w:r>
-      <w:r>
-        <w:t xml:space="preserve"> </w:t>
-      </w:r>
-      <w:r>
-        <w:rPr>
-          <w:b/>
-        </w:rPr>
-        <w:t xml:space="preserve">Object </w:t>
-      </w:r>
-      <w:r>
-        <w:t>(qui inclus en fait tous les autres types = héritage).</w:t>
-      </w:r>
-      <w:r>
-        <w:t xml:space="preserve"> </w:t>
-      </w:r>
-      <w:r>
-        <w:rPr>
-          <w:u w:val="single"/>
-        </w:rPr>
-        <w:t>Exemple :</w:t>
-      </w:r>
-      <w:r>
-        <w:t xml:space="preserve"> static void </w:t>
-      </w:r>
-      <w:r>
-        <w:rPr>
-          <w:b/>
-        </w:rPr>
-        <w:t>methode</w:t>
-      </w:r>
-      <w:r>
-        <w:t xml:space="preserve">(Object… </w:t>
-      </w:r>
-      <w:r>
-        <w:rPr>
-          <w:b/>
-        </w:rPr>
-        <w:t>x</w:t>
-      </w:r>
-      <w:r>
-        <w:t>)</w:t>
-      </w:r>
-    </w:p>
-    <w:p>
-      <w:pPr>
-        <w:rPr>
-          <w:b/>
-        </w:rPr>
-      </w:pPr>
-      <w:r>
-        <w:rPr>
-          <w:b/>
-        </w:rPr>
-        <w:t>Les Tableaux :</w:t>
-      </w:r>
-    </w:p>
-    <w:p>
-      <w:pPr>
-        <w:pStyle w:val="Paragraphedeliste"/>
-        <w:numPr>
-          <w:ilvl w:val="0"/>
-          <w:numId w:val="1"/>
-        </w:numPr>
-      </w:pPr>
-      <w:r>
-        <w:t>POO-1 p.116</w:t>
-      </w:r>
-    </w:p>
-    <w:p>
-      <w:pPr>
-        <w:pStyle w:val="Paragraphedeliste"/>
-        <w:numPr>
-          <w:ilvl w:val="0"/>
-          <w:numId w:val="1"/>
-        </w:numPr>
-      </w:pPr>
-      <w:r>
-        <w:t>Liste d’éléments de même type</w:t>
-      </w:r>
-    </w:p>
-    <w:p>
-      <w:pPr>
-        <w:pStyle w:val="Paragraphedeliste"/>
-        <w:numPr>
-          <w:ilvl w:val="0"/>
-          <w:numId w:val="1"/>
-        </w:numPr>
-      </w:pPr>
-      <w:r>
-        <w:t>Caractérisé par une taille et un type</w:t>
-      </w:r>
-      <w:r>
-        <w:t>. Non modifiable</w:t>
-      </w:r>
-      <w:r>
-        <w:t>s</w:t>
-      </w:r>
-      <w:r>
-        <w:t xml:space="preserve"> par la suite.</w:t>
-      </w:r>
-    </w:p>
-    <w:p>
-      <w:pPr>
-        <w:pStyle w:val="Paragraphedeliste"/>
-        <w:numPr>
-          <w:ilvl w:val="0"/>
-          <w:numId w:val="1"/>
-        </w:numPr>
-      </w:pPr>
-      <w:r>
-        <w:t>Déclaration :</w:t>
-      </w:r>
-    </w:p>
-    <w:p>
-      <w:pPr>
-        <w:pStyle w:val="Paragraphedeliste"/>
-        <w:numPr>
-          <w:ilvl w:val="1"/>
-          <w:numId w:val="1"/>
-        </w:numPr>
-      </w:pPr>
-      <w:r>
-        <w:t xml:space="preserve">int [] </w:t>
-      </w:r>
-      <w:r>
-        <w:rPr>
-          <w:b/>
-        </w:rPr>
-        <w:t>Tab</w:t>
-      </w:r>
-      <w:r>
-        <w:t xml:space="preserve"> = new int[</w:t>
-      </w:r>
-      <w:r>
-        <w:rPr>
-          <w:b/>
-        </w:rPr>
-        <w:t>taille</w:t>
-      </w:r>
-      <w:r>
-        <w:t>];</w:t>
-      </w:r>
-      <w:r>
-        <w:t xml:space="preserve"> ou,</w:t>
-      </w:r>
-    </w:p>
-    <w:p>
-      <w:pPr>
-        <w:pStyle w:val="Paragraphedeliste"/>
-        <w:numPr>
-          <w:ilvl w:val="1"/>
-          <w:numId w:val="1"/>
-        </w:numPr>
-      </w:pPr>
-      <w:r>
-        <w:t xml:space="preserve">int[] </w:t>
-      </w:r>
-      <w:r>
-        <w:rPr>
-          <w:b/>
-        </w:rPr>
-        <w:t>Tab</w:t>
-      </w:r>
-      <w:r>
-        <w:t xml:space="preserve">; puis </w:t>
-      </w:r>
-      <w:r>
-        <w:rPr>
-          <w:b/>
-        </w:rPr>
-        <w:t xml:space="preserve">Tab </w:t>
-      </w:r>
-      <w:r>
-        <w:t>= new int[</w:t>
-      </w:r>
-      <w:r>
-        <w:rPr>
-          <w:b/>
-        </w:rPr>
-        <w:t>taille</w:t>
-      </w:r>
-      <w:r>
-        <w:t>];</w:t>
-      </w:r>
-    </w:p>
-    <w:p>
-      <w:pPr>
-        <w:pStyle w:val="Paragraphedeliste"/>
-        <w:numPr>
-          <w:ilvl w:val="0"/>
-          <w:numId w:val="1"/>
-        </w:numPr>
-      </w:pPr>
-      <w:r>
-        <w:t>Val par défaut, cette fois vu que Tab est un objet, initiées par la JVM :</w:t>
-      </w:r>
-    </w:p>
-    <w:p>
-      <w:pPr>
-        <w:pStyle w:val="Paragraphedeliste"/>
-        <w:numPr>
-          <w:ilvl w:val="1"/>
-          <w:numId w:val="1"/>
-        </w:numPr>
-      </w:pPr>
-      <w:r>
-        <w:lastRenderedPageBreak/>
-        <w:t>Booléen : false</w:t>
-      </w:r>
-    </w:p>
-    <w:p>
-      <w:pPr>
-        <w:pStyle w:val="Paragraphedeliste"/>
-        <w:numPr>
-          <w:ilvl w:val="1"/>
-          <w:numId w:val="1"/>
-        </w:numPr>
-      </w:pPr>
-      <w:r>
-        <w:t>Int, double,float :0[.0]</w:t>
-      </w:r>
-    </w:p>
-    <w:p>
-      <w:pPr>
-        <w:pStyle w:val="Paragraphedeliste"/>
-        <w:numPr>
-          <w:ilvl w:val="1"/>
-          <w:numId w:val="1"/>
-        </w:numPr>
-      </w:pPr>
-      <w:r>
-        <w:t>String : null</w:t>
-      </w:r>
-    </w:p>
-    <w:p>
-      <w:pPr>
-        <w:pStyle w:val="Paragraphedeliste"/>
-        <w:numPr>
-          <w:ilvl w:val="0"/>
-          <w:numId w:val="1"/>
-        </w:numPr>
-      </w:pPr>
-      <w:r>
-        <w:t>Parcourir le tableau :</w:t>
-      </w:r>
-    </w:p>
-    <w:p>
-      <w:pPr>
-        <w:pStyle w:val="Paragraphedeliste"/>
-        <w:numPr>
-          <w:ilvl w:val="1"/>
-          <w:numId w:val="1"/>
-        </w:numPr>
-      </w:pPr>
-      <w:r>
-        <w:t>Boucle for</w:t>
-      </w:r>
-      <w:r>
-        <w:t xml:space="preserve">, avec </w:t>
-      </w:r>
-      <w:r>
-        <w:rPr>
-          <w:b/>
-        </w:rPr>
-        <w:t>Tab</w:t>
-      </w:r>
-      <w:r>
-        <w:t xml:space="preserve">.length </w:t>
-      </w:r>
-    </w:p>
-    <w:p>
-      <w:pPr>
-        <w:pStyle w:val="Paragraphedeliste"/>
-        <w:numPr>
-          <w:ilvl w:val="1"/>
-          <w:numId w:val="1"/>
-        </w:numPr>
-      </w:pPr>
-      <w:r>
-        <w:t>Boucle foreach, spé aux tableaux</w:t>
-      </w:r>
-      <w:r>
-        <w:t xml:space="preserve"> : </w:t>
-      </w:r>
-      <w:r>
-        <w:t xml:space="preserve">for(int </w:t>
-      </w:r>
-      <w:r>
-        <w:rPr>
-          <w:b/>
-        </w:rPr>
-        <w:t>el:tab)</w:t>
-      </w:r>
-    </w:p>
-    <w:p>
-      <w:pPr>
-        <w:pStyle w:val="Paragraphedeliste"/>
-        <w:numPr>
-          <w:ilvl w:val="1"/>
-          <w:numId w:val="1"/>
-        </w:numPr>
-      </w:pPr>
-      <w:r>
-        <w:t>Indice</w:t>
-      </w:r>
-      <w:r>
-        <w:t xml:space="preserve"> Tab[</w:t>
-      </w:r>
-      <w:r>
-        <w:rPr>
-          <w:b/>
-        </w:rPr>
-        <w:t>indice</w:t>
-      </w:r>
-      <w:r>
-        <w:t>]</w:t>
-      </w:r>
     </w:p>
     <w:sectPr>
       <w:pgSz w:w="11906" w:h="16838"/>

</xml_diff>

<commit_message>
Classes et Objets, début
</commit_message>
<xml_diff>
--- a/introduction.docx
+++ b/introduction.docx
@@ -2943,8 +2943,148 @@
       <w:r>
         <w:t>Cf Algo, fibonacci, factorielles.</w:t>
       </w:r>
+    </w:p>
+    <w:p>
+      <w:r>
+        <w:br w:type="page"/>
+      </w:r>
+    </w:p>
+    <w:p>
+      <w:pPr>
+        <w:jc w:val="center"/>
+        <w:rPr>
+          <w:b/>
+          <w:u w:val="single"/>
+        </w:rPr>
+      </w:pPr>
+      <w:r>
+        <w:rPr>
+          <w:b/>
+          <w:u w:val="single"/>
+        </w:rPr>
+        <w:lastRenderedPageBreak/>
+        <w:t>Classes et Objets</w:t>
+      </w:r>
+    </w:p>
+    <w:p>
+      <w:pPr>
+        <w:rPr>
+          <w:b/>
+        </w:rPr>
+      </w:pPr>
+      <w:r>
+        <w:rPr>
+          <w:b/>
+        </w:rPr>
+        <w:t>Classe :</w:t>
+      </w:r>
+    </w:p>
+    <w:p>
+      <w:pPr>
+        <w:pStyle w:val="Paragraphedeliste"/>
+        <w:numPr>
+          <w:ilvl w:val="0"/>
+          <w:numId w:val="1"/>
+        </w:numPr>
+      </w:pPr>
+      <w:r>
+        <w:t xml:space="preserve">Entité qui </w:t>
+      </w:r>
+      <w:r>
+        <w:t>définit</w:t>
+      </w:r>
+      <w:r>
+        <w:t xml:space="preserve"> un nouveau type = </w:t>
+      </w:r>
+      <w:r>
+        <w:rPr>
+          <w:b/>
+        </w:rPr>
+        <w:t>déclaration</w:t>
+      </w:r>
+    </w:p>
+    <w:p>
+      <w:pPr>
+        <w:pStyle w:val="Paragraphedeliste"/>
+        <w:numPr>
+          <w:ilvl w:val="0"/>
+          <w:numId w:val="1"/>
+        </w:numPr>
+      </w:pPr>
+      <w:r>
+        <w:t>C’est un modèle, qui sert ensuite à créer des trucs…</w:t>
+      </w:r>
+      <w:r>
+        <w:t xml:space="preserve"> = </w:t>
+      </w:r>
+      <w:r>
+        <w:rPr>
+          <w:b/>
+        </w:rPr>
+        <w:t>affectation</w:t>
+      </w:r>
+    </w:p>
+    <w:p>
+      <w:pPr>
+        <w:pStyle w:val="Paragraphedeliste"/>
+        <w:numPr>
+          <w:ilvl w:val="0"/>
+          <w:numId w:val="1"/>
+        </w:numPr>
+      </w:pPr>
+      <w:r>
+        <w:t xml:space="preserve">Déclaration : </w:t>
+      </w:r>
+      <w:r>
+        <w:rPr>
+          <w:b/>
+        </w:rPr>
+        <w:t>Type var ;</w:t>
+      </w:r>
+    </w:p>
+    <w:p>
+      <w:pPr>
+        <w:pStyle w:val="Paragraphedeliste"/>
+        <w:numPr>
+          <w:ilvl w:val="0"/>
+          <w:numId w:val="1"/>
+        </w:numPr>
+      </w:pPr>
+      <w:r>
+        <w:t>Instanciation</w:t>
+      </w:r>
+      <w:r>
+        <w:t xml:space="preserve"> (créer en mémoire)</w:t>
+      </w:r>
       <w:bookmarkStart w:id="0" w:name="_GoBack"/>
       <w:bookmarkEnd w:id="0"/>
+      <w:r>
+        <w:t xml:space="preserve"> : </w:t>
+      </w:r>
+      <w:r>
+        <w:rPr>
+          <w:b/>
+        </w:rPr>
+        <w:t>var = new Type() ;</w:t>
+      </w:r>
+    </w:p>
+    <w:p>
+      <w:pPr>
+        <w:pStyle w:val="Paragraphedeliste"/>
+        <w:numPr>
+          <w:ilvl w:val="0"/>
+          <w:numId w:val="1"/>
+        </w:numPr>
+      </w:pPr>
+      <w:r>
+        <w:t xml:space="preserve">Affectation : </w:t>
+      </w:r>
+      <w:r>
+        <w:rPr>
+          <w:b/>
+        </w:rPr>
+        <w:t>var.champs = … ;</w:t>
+      </w:r>
     </w:p>
     <w:sectPr>
       <w:pgSz w:w="11906" w:h="16838"/>

</xml_diff>

<commit_message>
Constructeurs d'initialisation et de copie
</commit_message>
<xml_diff>
--- a/introduction.docx
+++ b/introduction.docx
@@ -3057,7 +3057,19 @@
         <w:rPr>
           <w:b/>
         </w:rPr>
-        <w:t xml:space="preserve"> var ;</w:t>
+        <w:t xml:space="preserve"> </w:t>
+      </w:r>
+      <w:r>
+        <w:rPr>
+          <w:b/>
+        </w:rPr>
+        <w:t>nom</w:t>
+      </w:r>
+      <w:r>
+        <w:rPr>
+          <w:b/>
+        </w:rPr>
+        <w:t> ;</w:t>
       </w:r>
     </w:p>
     <w:p>
@@ -3090,7 +3102,13 @@
         <w:rPr>
           <w:b/>
         </w:rPr>
-        <w:t xml:space="preserve">var = </w:t>
+        <w:t>nom</w:t>
+      </w:r>
+      <w:r>
+        <w:rPr>
+          <w:b/>
+        </w:rPr>
+        <w:t xml:space="preserve"> = </w:t>
       </w:r>
       <w:r>
         <w:t>new</w:t>
@@ -3138,7 +3156,19 @@
         <w:rPr>
           <w:b/>
         </w:rPr>
-        <w:t xml:space="preserve"> var = </w:t>
+        <w:t xml:space="preserve"> </w:t>
+      </w:r>
+      <w:r>
+        <w:rPr>
+          <w:b/>
+        </w:rPr>
+        <w:t>nom</w:t>
+      </w:r>
+      <w:r>
+        <w:rPr>
+          <w:b/>
+        </w:rPr>
+        <w:t xml:space="preserve"> = </w:t>
       </w:r>
       <w:r>
         <w:t xml:space="preserve">new </w:t>
@@ -3174,7 +3204,13 @@
         <w:rPr>
           <w:b/>
         </w:rPr>
-        <w:t>var.</w:t>
+        <w:t>nom</w:t>
+      </w:r>
+      <w:r>
+        <w:rPr>
+          <w:b/>
+        </w:rPr>
+        <w:t>.</w:t>
       </w:r>
       <w:r>
         <w:rPr>
@@ -3240,7 +3276,7 @@
         <w:rPr>
           <w:b/>
         </w:rPr>
-        <w:t>var</w:t>
+        <w:t>nom</w:t>
       </w:r>
       <w:r>
         <w:rPr>
@@ -3309,7 +3345,7 @@
         <w:rPr>
           <w:b/>
         </w:rPr>
-        <w:t>var</w:t>
+        <w:t>nom</w:t>
       </w:r>
       <w:r>
         <w:rPr>
@@ -3371,15 +3407,25 @@
       <w:r>
         <w:t>créer un objet + lien + val par défaut.</w:t>
       </w:r>
-      <w:r>
-        <w:t xml:space="preserve"> Il en existe 4 types :</w:t>
-      </w:r>
-    </w:p>
-    <w:p>
-      <w:pPr>
-        <w:pStyle w:val="Paragraphedeliste"/>
-        <w:numPr>
-          <w:ilvl w:val="2"/>
+    </w:p>
+    <w:p>
+      <w:pPr>
+        <w:rPr>
+          <w:b/>
+        </w:rPr>
+      </w:pPr>
+      <w:r>
+        <w:rPr>
+          <w:b/>
+        </w:rPr>
+        <w:t>Constructeurs :</w:t>
+      </w:r>
+    </w:p>
+    <w:p>
+      <w:pPr>
+        <w:pStyle w:val="Paragraphedeliste"/>
+        <w:numPr>
+          <w:ilvl w:val="0"/>
           <w:numId w:val="1"/>
         </w:numPr>
         <w:rPr>
@@ -3387,9 +3433,24 @@
         </w:rPr>
       </w:pPr>
       <w:r>
+        <w:t>Il en existe 4 types :</w:t>
+      </w:r>
+    </w:p>
+    <w:p>
+      <w:pPr>
+        <w:pStyle w:val="Paragraphedeliste"/>
+        <w:numPr>
+          <w:ilvl w:val="1"/>
+          <w:numId w:val="1"/>
+        </w:numPr>
         <w:rPr>
           <w:u w:val="single"/>
         </w:rPr>
+      </w:pPr>
+      <w:r>
+        <w:rPr>
+          <w:u w:val="single"/>
+        </w:rPr>
         <w:t>Par défaut de la JVM :</w:t>
       </w:r>
       <w:r>
@@ -3403,7 +3464,7 @@
       <w:pPr>
         <w:pStyle w:val="Paragraphedeliste"/>
         <w:numPr>
-          <w:ilvl w:val="2"/>
+          <w:ilvl w:val="1"/>
           <w:numId w:val="1"/>
         </w:numPr>
         <w:rPr>
@@ -3460,7 +3521,7 @@
       <w:pPr>
         <w:pStyle w:val="Paragraphedeliste"/>
         <w:numPr>
-          <w:ilvl w:val="2"/>
+          <w:ilvl w:val="1"/>
           <w:numId w:val="1"/>
         </w:numPr>
         <w:rPr>
@@ -3500,12 +3561,24 @@
       <w:r>
         <w:t>.</w:t>
       </w:r>
-    </w:p>
-    <w:p>
-      <w:pPr>
-        <w:pStyle w:val="Paragraphedeliste"/>
-        <w:numPr>
-          <w:ilvl w:val="2"/>
+      <w:r>
+        <w:t xml:space="preserve"> Il faut attribuer une val à </w:t>
+      </w:r>
+      <w:r>
+        <w:rPr>
+          <w:b/>
+        </w:rPr>
+        <w:t>tous</w:t>
+      </w:r>
+      <w:r>
+        <w:t xml:space="preserve"> les attributs.</w:t>
+      </w:r>
+    </w:p>
+    <w:p>
+      <w:pPr>
+        <w:pStyle w:val="Paragraphedeliste"/>
+        <w:numPr>
+          <w:ilvl w:val="1"/>
           <w:numId w:val="1"/>
         </w:numPr>
         <w:rPr>
@@ -3521,6 +3594,72 @@
       <w:r>
         <w:t xml:space="preserve"> </w:t>
       </w:r>
+      <w:r>
+        <w:t xml:space="preserve">Clone, </w:t>
+      </w:r>
+      <w:r>
+        <w:t>il faut le coder. Prend comme paramètre lui-même</w:t>
+      </w:r>
+      <w:r>
+        <w:t xml:space="preserve"> : </w:t>
+      </w:r>
+      <w:r>
+        <w:rPr>
+          <w:b/>
+        </w:rPr>
+        <w:t xml:space="preserve">Class(Class var) { </w:t>
+      </w:r>
+      <w:r>
+        <w:t>this.</w:t>
+      </w:r>
+      <w:r>
+        <w:rPr>
+          <w:b/>
+        </w:rPr>
+        <w:t>attr = var.attr }</w:t>
+      </w:r>
+      <w:r>
+        <w:rPr>
+          <w:b/>
+        </w:rPr>
+        <w:t xml:space="preserve">. </w:t>
+      </w:r>
+      <w:r>
+        <w:t xml:space="preserve">Prend donc une instance déjà créée pour en faire la copie : </w:t>
+      </w:r>
+      <w:r>
+        <w:rPr>
+          <w:b/>
+        </w:rPr>
+        <w:t>Class nom</w:t>
+      </w:r>
+      <w:r>
+        <w:rPr>
+          <w:b/>
+        </w:rPr>
+        <w:t xml:space="preserve">2 = </w:t>
+      </w:r>
+      <w:r>
+        <w:t xml:space="preserve">new </w:t>
+      </w:r>
+      <w:r>
+        <w:rPr>
+          <w:b/>
+        </w:rPr>
+        <w:t>Class(</w:t>
+      </w:r>
+      <w:r>
+        <w:rPr>
+          <w:b/>
+        </w:rPr>
+        <w:t>nom</w:t>
+      </w:r>
+      <w:r>
+        <w:rPr>
+          <w:b/>
+        </w:rPr>
+        <w:t>1) ;</w:t>
+      </w:r>
     </w:p>
     <w:p>
       <w:pPr>
@@ -3534,22 +3673,130 @@
         </w:rPr>
       </w:pPr>
       <w:r>
-        <w:t xml:space="preserve">Il est possible d’initialiser des valeurs par défaut à l’aide d’une méthode, qui pourra alors être appelée plusieurs fois </w:t>
-      </w:r>
-      <w:r>
-        <w:rPr>
-          <w:b/>
-        </w:rPr>
-        <w:t>var.methode() ;</w:t>
-      </w:r>
-      <w:r>
-        <w:rPr>
-          <w:b/>
-        </w:rPr>
-        <w:t xml:space="preserve"> </w:t>
+        <w:t>Il est possible d’initialiser des valeurs par défaut</w:t>
+      </w:r>
+      <w:r>
+        <w:t xml:space="preserve"> dans l’initialisation des attributs, ou</w:t>
+      </w:r>
+      <w:r>
+        <w:t xml:space="preserve"> à l’aide d’une méthode, qui pourra alors être appelée plusieurs fois </w:t>
+      </w:r>
+      <w:r>
+        <w:rPr>
+          <w:b/>
+        </w:rPr>
+        <w:t>nom</w:t>
       </w:r>
       <w:bookmarkStart w:id="0" w:name="_GoBack"/>
       <w:bookmarkEnd w:id="0"/>
+      <w:r>
+        <w:rPr>
+          <w:b/>
+        </w:rPr>
+        <w:t>.methode() ;</w:t>
+      </w:r>
+      <w:r>
+        <w:rPr>
+          <w:b/>
+        </w:rPr>
+        <w:t xml:space="preserve"> </w:t>
+      </w:r>
+    </w:p>
+    <w:p>
+      <w:pPr>
+        <w:pStyle w:val="Paragraphedeliste"/>
+        <w:numPr>
+          <w:ilvl w:val="0"/>
+          <w:numId w:val="1"/>
+        </w:numPr>
+        <w:rPr>
+          <w:u w:val="single"/>
+        </w:rPr>
+      </w:pPr>
+      <w:r>
+        <w:t xml:space="preserve">Pour clarifier le nom des attributs on utilise </w:t>
+      </w:r>
+      <w:r>
+        <w:rPr>
+          <w:b/>
+        </w:rPr>
+        <w:t>this</w:t>
+      </w:r>
+      <w:r>
+        <w:t xml:space="preserve"> pour</w:t>
+      </w:r>
+      <w:r>
+        <w:t xml:space="preserve"> faire</w:t>
+      </w:r>
+      <w:r>
+        <w:t xml:space="preserve"> référence au nom de l’attribut de la classe</w:t>
+      </w:r>
+      <w:r>
+        <w:t xml:space="preserve"> initialisée</w:t>
+      </w:r>
+      <w:r>
+        <w:t xml:space="preserve">. </w:t>
+      </w:r>
+      <w:r>
+        <w:rPr>
+          <w:b/>
+        </w:rPr>
+        <w:t>this.attribut</w:t>
+      </w:r>
+    </w:p>
+    <w:p>
+      <w:pPr>
+        <w:pStyle w:val="Paragraphedeliste"/>
+        <w:numPr>
+          <w:ilvl w:val="0"/>
+          <w:numId w:val="1"/>
+        </w:numPr>
+      </w:pPr>
+      <w:r>
+        <w:t xml:space="preserve">Egalement, </w:t>
+      </w:r>
+      <w:r>
+        <w:t xml:space="preserve">chaque constructeur peut appeler un autre constructeur, une seule fois, en première ligne : </w:t>
+      </w:r>
+      <w:r>
+        <w:rPr>
+          <w:b/>
+        </w:rPr>
+        <w:t xml:space="preserve">Class([Type] [args]){ </w:t>
+      </w:r>
+      <w:r>
+        <w:t>this</w:t>
+      </w:r>
+      <w:r>
+        <w:rPr>
+          <w:b/>
+        </w:rPr>
+        <w:t>Class(</w:t>
+      </w:r>
+      <w:r>
+        <w:rPr>
+          <w:b/>
+        </w:rPr>
+        <w:t>[</w:t>
+      </w:r>
+      <w:r>
+        <w:rPr>
+          <w:b/>
+        </w:rPr>
+        <w:t>args</w:t>
+      </w:r>
+      <w:r>
+        <w:rPr>
+          <w:b/>
+        </w:rPr>
+        <w:t>]</w:t>
+      </w:r>
+      <w:r>
+        <w:rPr>
+          <w:b/>
+        </w:rPr>
+        <w:t>)}</w:t>
+      </w:r>
     </w:p>
     <w:sectPr>
       <w:pgSz w:w="11906" w:h="16838"/>

</xml_diff>

<commit_message>
Tableaux de nos types, affichage et norme toString
</commit_message>
<xml_diff>
--- a/introduction.docx
+++ b/introduction.docx
@@ -33,7 +33,23 @@
           <w:b/>
           <w:lang w:val="en-US"/>
         </w:rPr>
-        <w:t>Jacky Melloul mellouljacky@hotmail.com</w:t>
+        <w:t xml:space="preserve">Jacky </w:t>
+      </w:r>
+      <w:proofErr w:type="spellStart"/>
+      <w:r>
+        <w:rPr>
+          <w:b/>
+          <w:lang w:val="en-US"/>
+        </w:rPr>
+        <w:t>Melloul</w:t>
+      </w:r>
+      <w:proofErr w:type="spellEnd"/>
+      <w:r>
+        <w:rPr>
+          <w:b/>
+          <w:lang w:val="en-US"/>
+        </w:rPr>
+        <w:t xml:space="preserve"> mellouljacky@hotmail.com</w:t>
       </w:r>
     </w:p>
     <w:p>
@@ -73,7 +89,15 @@
         </w:numPr>
       </w:pPr>
       <w:r>
-        <w:t>Plateforme englobe framework (DOT.Net vs JAVA) + langages + serveurs etc.</w:t>
+        <w:t xml:space="preserve">Plateforme englobe </w:t>
+      </w:r>
+      <w:proofErr w:type="spellStart"/>
+      <w:r>
+        <w:t>framework</w:t>
+      </w:r>
+      <w:proofErr w:type="spellEnd"/>
+      <w:r>
+        <w:t xml:space="preserve"> (DOT.Net vs JAVA) + langages + serveurs etc.</w:t>
       </w:r>
     </w:p>
     <w:p>
@@ -151,14 +175,46 @@
           <w:b/>
         </w:rPr>
       </w:pPr>
-      <w:r>
-        <w:rPr>
-          <w:b/>
-        </w:rPr>
-        <w:t xml:space="preserve">Dev : </w:t>
-      </w:r>
-      <w:r>
-        <w:t xml:space="preserve">outil de dev SDK/JDK, Eclipse = IDE = env de dev. </w:t>
+      <w:proofErr w:type="spellStart"/>
+      <w:r>
+        <w:rPr>
+          <w:b/>
+        </w:rPr>
+        <w:t>Dev</w:t>
+      </w:r>
+      <w:proofErr w:type="spellEnd"/>
+      <w:r>
+        <w:rPr>
+          <w:b/>
+        </w:rPr>
+        <w:t xml:space="preserve"> : </w:t>
+      </w:r>
+      <w:r>
+        <w:t xml:space="preserve">outil de </w:t>
+      </w:r>
+      <w:proofErr w:type="spellStart"/>
+      <w:r>
+        <w:t>dev</w:t>
+      </w:r>
+      <w:proofErr w:type="spellEnd"/>
+      <w:r>
+        <w:t xml:space="preserve"> SDK/JDK, Eclipse = IDE = </w:t>
+      </w:r>
+      <w:proofErr w:type="spellStart"/>
+      <w:r>
+        <w:t>env</w:t>
+      </w:r>
+      <w:proofErr w:type="spellEnd"/>
+      <w:r>
+        <w:t xml:space="preserve"> de </w:t>
+      </w:r>
+      <w:proofErr w:type="spellStart"/>
+      <w:r>
+        <w:t>dev</w:t>
+      </w:r>
+      <w:proofErr w:type="spellEnd"/>
+      <w:r>
+        <w:t xml:space="preserve">. </w:t>
       </w:r>
       <w:r>
         <w:t>Permet de compiler.</w:t>
@@ -182,16 +238,64 @@
         <w:t>JDK :</w:t>
       </w:r>
       <w:r>
-        <w:t xml:space="preserve"> Java Development Kit : compilateur + outils</w:t>
-      </w:r>
-      <w:r>
-        <w:t xml:space="preserve"> (debug…)</w:t>
+        <w:t xml:space="preserve"> Java </w:t>
+      </w:r>
+      <w:proofErr w:type="spellStart"/>
+      <w:r>
+        <w:t>Development</w:t>
+      </w:r>
+      <w:proofErr w:type="spellEnd"/>
+      <w:r>
+        <w:t xml:space="preserve"> Kit : compilateur + outils</w:t>
+      </w:r>
+      <w:r>
+        <w:t xml:space="preserve"> (</w:t>
+      </w:r>
+      <w:proofErr w:type="spellStart"/>
+      <w:r>
+        <w:t>debug</w:t>
+      </w:r>
+      <w:proofErr w:type="spellEnd"/>
+      <w:r>
+        <w:t>…)</w:t>
       </w:r>
       <w:r>
         <w:t xml:space="preserve"> + doc (source) + JRE</w:t>
       </w:r>
       <w:r>
-        <w:t xml:space="preserve"> (= env d’exec, pour DOT.net = framework dotnet)</w:t>
+        <w:t xml:space="preserve"> (= </w:t>
+      </w:r>
+      <w:proofErr w:type="spellStart"/>
+      <w:r>
+        <w:t>env</w:t>
+      </w:r>
+      <w:proofErr w:type="spellEnd"/>
+      <w:r>
+        <w:t xml:space="preserve"> d’</w:t>
+      </w:r>
+      <w:proofErr w:type="spellStart"/>
+      <w:r>
+        <w:t>exec</w:t>
+      </w:r>
+      <w:proofErr w:type="spellEnd"/>
+      <w:r>
+        <w:t xml:space="preserve">, pour DOT.net = </w:t>
+      </w:r>
+      <w:proofErr w:type="spellStart"/>
+      <w:r>
+        <w:t>framework</w:t>
+      </w:r>
+      <w:proofErr w:type="spellEnd"/>
+      <w:r>
+        <w:t xml:space="preserve"> </w:t>
+      </w:r>
+      <w:proofErr w:type="spellStart"/>
+      <w:r>
+        <w:t>dotnet</w:t>
+      </w:r>
+      <w:proofErr w:type="spellEnd"/>
+      <w:r>
+        <w:t>)</w:t>
       </w:r>
     </w:p>
     <w:p>
@@ -212,25 +316,57 @@
         <w:t xml:space="preserve">Eclipse : </w:t>
       </w:r>
       <w:r>
-        <w:t>environnement visuel pour la progra et la compilation (au lieu de notepad + shell)</w:t>
-      </w:r>
-    </w:p>
-    <w:p>
-      <w:pPr>
-        <w:pStyle w:val="Paragraphedeliste"/>
-        <w:numPr>
-          <w:ilvl w:val="0"/>
-          <w:numId w:val="1"/>
-        </w:numPr>
-        <w:rPr>
-          <w:b/>
-        </w:rPr>
-      </w:pPr>
-      <w:r>
-        <w:rPr>
-          <w:b/>
-        </w:rPr>
-        <w:t xml:space="preserve">Exec : </w:t>
+        <w:t xml:space="preserve">environnement visuel pour la </w:t>
+      </w:r>
+      <w:proofErr w:type="spellStart"/>
+      <w:r>
+        <w:t>progra</w:t>
+      </w:r>
+      <w:proofErr w:type="spellEnd"/>
+      <w:r>
+        <w:t xml:space="preserve"> et la compilation (au lieu de </w:t>
+      </w:r>
+      <w:proofErr w:type="spellStart"/>
+      <w:r>
+        <w:t>notepad</w:t>
+      </w:r>
+      <w:proofErr w:type="spellEnd"/>
+      <w:r>
+        <w:t xml:space="preserve"> + </w:t>
+      </w:r>
+      <w:proofErr w:type="spellStart"/>
+      <w:r>
+        <w:t>shell</w:t>
+      </w:r>
+      <w:proofErr w:type="spellEnd"/>
+      <w:r>
+        <w:t>)</w:t>
+      </w:r>
+    </w:p>
+    <w:p>
+      <w:pPr>
+        <w:pStyle w:val="Paragraphedeliste"/>
+        <w:numPr>
+          <w:ilvl w:val="0"/>
+          <w:numId w:val="1"/>
+        </w:numPr>
+        <w:rPr>
+          <w:b/>
+        </w:rPr>
+      </w:pPr>
+      <w:proofErr w:type="spellStart"/>
+      <w:r>
+        <w:rPr>
+          <w:b/>
+        </w:rPr>
+        <w:t>Exec</w:t>
+      </w:r>
+      <w:proofErr w:type="spellEnd"/>
+      <w:r>
+        <w:rPr>
+          <w:b/>
+        </w:rPr>
+        <w:t xml:space="preserve"> : </w:t>
       </w:r>
       <w:r>
         <w:rPr>
@@ -245,8 +381,21 @@
         <w:t xml:space="preserve"> </w:t>
       </w:r>
       <w:r>
-        <w:t>Java Runtime Environment</w:t>
-      </w:r>
+        <w:t xml:space="preserve">Java </w:t>
+      </w:r>
+      <w:proofErr w:type="spellStart"/>
+      <w:r>
+        <w:t>Runtime</w:t>
+      </w:r>
+      <w:proofErr w:type="spellEnd"/>
+      <w:r>
+        <w:t xml:space="preserve"> </w:t>
+      </w:r>
+      <w:proofErr w:type="spellStart"/>
+      <w:r>
+        <w:t>Environment</w:t>
+      </w:r>
+      <w:proofErr w:type="spellEnd"/>
       <w:r>
         <w:t xml:space="preserve"> à installer sur les </w:t>
       </w:r>
@@ -254,7 +403,15 @@
         <w:t>machines au préalable</w:t>
       </w:r>
       <w:r>
-        <w:t>. Valable pour le dev et pour l’utilisateur.</w:t>
+        <w:t xml:space="preserve">. Valable pour le </w:t>
+      </w:r>
+      <w:proofErr w:type="spellStart"/>
+      <w:r>
+        <w:t>dev</w:t>
+      </w:r>
+      <w:proofErr w:type="spellEnd"/>
+      <w:r>
+        <w:t xml:space="preserve"> et pour l’utilisateur.</w:t>
       </w:r>
       <w:r>
         <w:t xml:space="preserve"> =</w:t>
@@ -350,20 +507,63 @@
         <w:t>Java Virtual Machine</w:t>
       </w:r>
       <w:r>
-        <w:t xml:space="preserve"> (CLR commun language runtime en dotnet)</w:t>
-      </w:r>
-      <w:r>
-        <w:rPr>
-          <w:b/>
-        </w:rPr>
-        <w:t xml:space="preserve"> + JRE library </w:t>
+        <w:t xml:space="preserve"> (CLR commun </w:t>
+      </w:r>
+      <w:proofErr w:type="spellStart"/>
+      <w:r>
+        <w:t>language</w:t>
+      </w:r>
+      <w:proofErr w:type="spellEnd"/>
+      <w:r>
+        <w:t xml:space="preserve"> </w:t>
+      </w:r>
+      <w:proofErr w:type="spellStart"/>
+      <w:r>
+        <w:t>runtime</w:t>
+      </w:r>
+      <w:proofErr w:type="spellEnd"/>
+      <w:r>
+        <w:t xml:space="preserve"> en </w:t>
+      </w:r>
+      <w:proofErr w:type="spellStart"/>
+      <w:r>
+        <w:t>dotnet</w:t>
+      </w:r>
+      <w:proofErr w:type="spellEnd"/>
+      <w:r>
+        <w:t>)</w:t>
+      </w:r>
+      <w:r>
+        <w:rPr>
+          <w:b/>
+        </w:rPr>
+        <w:t xml:space="preserve"> + JRE </w:t>
+      </w:r>
+      <w:proofErr w:type="spellStart"/>
+      <w:r>
+        <w:rPr>
+          <w:b/>
+        </w:rPr>
+        <w:t>library</w:t>
+      </w:r>
+      <w:proofErr w:type="spellEnd"/>
+      <w:r>
+        <w:rPr>
+          <w:b/>
+        </w:rPr>
+        <w:t xml:space="preserve"> </w:t>
       </w:r>
       <w:r>
         <w:t>(ressource)</w:t>
       </w:r>
       <w:r>
-        <w:t xml:space="preserve"> fonctionalités</w:t>
-      </w:r>
+        <w:t xml:space="preserve"> </w:t>
+      </w:r>
+      <w:proofErr w:type="spellStart"/>
+      <w:r>
+        <w:t>fonctionalités</w:t>
+      </w:r>
+      <w:proofErr w:type="spellEnd"/>
       <w:r>
         <w:rPr>
           <w:b/>
@@ -423,10 +623,34 @@
         <w:t>Langage compilé :</w:t>
       </w:r>
       <w:r>
-        <w:t xml:space="preserve"> Langage vers code machine. Pb : liaison trop étroite à l’OS/proc… Un lang. Compilé sur windows ne sera pas compris sur linux/mac.</w:t>
-      </w:r>
-      <w:r>
-        <w:t xml:space="preserve"> Fast, chargé direct du DD vers la RAM.</w:t>
+        <w:t xml:space="preserve"> Langage vers code machine. Pb : liaison trop étroite à l’OS/proc… Un </w:t>
+      </w:r>
+      <w:proofErr w:type="spellStart"/>
+      <w:r>
+        <w:t>lang</w:t>
+      </w:r>
+      <w:proofErr w:type="spellEnd"/>
+      <w:r>
+        <w:t xml:space="preserve">. Compilé sur </w:t>
+      </w:r>
+      <w:proofErr w:type="spellStart"/>
+      <w:r>
+        <w:t>windows</w:t>
+      </w:r>
+      <w:proofErr w:type="spellEnd"/>
+      <w:r>
+        <w:t xml:space="preserve"> ne sera pas compris sur linux/mac.</w:t>
+      </w:r>
+      <w:r>
+        <w:t xml:space="preserve"> </w:t>
+      </w:r>
+      <w:proofErr w:type="spellStart"/>
+      <w:r>
+        <w:t>Fast</w:t>
+      </w:r>
+      <w:proofErr w:type="spellEnd"/>
+      <w:r>
+        <w:t>, chargé direct du DD vers la RAM.</w:t>
       </w:r>
     </w:p>
     <w:p>
@@ -468,7 +692,15 @@
         <w:t xml:space="preserve"> </w:t>
       </w:r>
       <w:r>
-        <w:t xml:space="preserve">Transforme le lang .JAVA en un .class </w:t>
+        <w:t xml:space="preserve">Transforme le </w:t>
+      </w:r>
+      <w:proofErr w:type="spellStart"/>
+      <w:r>
+        <w:t>lang</w:t>
+      </w:r>
+      <w:proofErr w:type="spellEnd"/>
+      <w:r>
+        <w:t xml:space="preserve"> .JAVA en un .class </w:t>
       </w:r>
       <w:r>
         <w:t>(pas du code machine, mais du byte code/code intermédiaire</w:t>
@@ -477,16 +709,50 @@
         <w:t>,</w:t>
       </w:r>
       <w:r>
-        <w:t xml:space="preserve"> msil</w:t>
-      </w:r>
-      <w:r>
-        <w:t xml:space="preserve"> (MS intermediate language)</w:t>
-      </w:r>
-      <w:r>
-        <w:t xml:space="preserve"> en dotnet</w:t>
-      </w:r>
-      <w:r>
-        <w:t xml:space="preserve"> .exe ou .dll</w:t>
+        <w:t xml:space="preserve"> </w:t>
+      </w:r>
+      <w:proofErr w:type="spellStart"/>
+      <w:r>
+        <w:t>msil</w:t>
+      </w:r>
+      <w:proofErr w:type="spellEnd"/>
+      <w:r>
+        <w:t xml:space="preserve"> (MS </w:t>
+      </w:r>
+      <w:proofErr w:type="spellStart"/>
+      <w:r>
+        <w:t>intermediate</w:t>
+      </w:r>
+      <w:proofErr w:type="spellEnd"/>
+      <w:r>
+        <w:t xml:space="preserve"> </w:t>
+      </w:r>
+      <w:proofErr w:type="spellStart"/>
+      <w:r>
+        <w:t>language</w:t>
+      </w:r>
+      <w:proofErr w:type="spellEnd"/>
+      <w:r>
+        <w:t>)</w:t>
+      </w:r>
+      <w:r>
+        <w:t xml:space="preserve"> en </w:t>
+      </w:r>
+      <w:proofErr w:type="spellStart"/>
+      <w:r>
+        <w:t>dotnet</w:t>
+      </w:r>
+      <w:proofErr w:type="spellEnd"/>
+      <w:r>
+        <w:t xml:space="preserve"> .</w:t>
+      </w:r>
+      <w:proofErr w:type="spellStart"/>
+      <w:r>
+        <w:t>exe</w:t>
+      </w:r>
+      <w:proofErr w:type="spellEnd"/>
+      <w:r>
+        <w:t xml:space="preserve"> ou .dll</w:t>
       </w:r>
       <w:r>
         <w:t>,</w:t>
@@ -504,7 +770,23 @@
         <w:t xml:space="preserve"> Puis vient l’exécution.</w:t>
       </w:r>
       <w:r>
-        <w:t xml:space="preserve"> Moins rapide que le compilé, car need une compil supplémentaire à l’exec.</w:t>
+        <w:t xml:space="preserve"> Moins rapide que le compilé, car </w:t>
+      </w:r>
+      <w:proofErr w:type="spellStart"/>
+      <w:r>
+        <w:t>need</w:t>
+      </w:r>
+      <w:proofErr w:type="spellEnd"/>
+      <w:r>
+        <w:t xml:space="preserve"> une compil supplémentaire à l’</w:t>
+      </w:r>
+      <w:proofErr w:type="spellStart"/>
+      <w:r>
+        <w:t>exec</w:t>
+      </w:r>
+      <w:proofErr w:type="spellEnd"/>
+      <w:r>
+        <w:t>.</w:t>
       </w:r>
     </w:p>
     <w:p>
@@ -541,8 +823,37 @@
         </w:numPr>
       </w:pPr>
       <w:r>
-        <w:t>RAM = Heap + Managed Heap + Stack</w:t>
-      </w:r>
+        <w:t xml:space="preserve">RAM = </w:t>
+      </w:r>
+      <w:proofErr w:type="spellStart"/>
+      <w:r>
+        <w:t>Heap</w:t>
+      </w:r>
+      <w:proofErr w:type="spellEnd"/>
+      <w:r>
+        <w:t xml:space="preserve"> + </w:t>
+      </w:r>
+      <w:proofErr w:type="spellStart"/>
+      <w:r>
+        <w:t>Managed</w:t>
+      </w:r>
+      <w:proofErr w:type="spellEnd"/>
+      <w:r>
+        <w:t xml:space="preserve"> </w:t>
+      </w:r>
+      <w:proofErr w:type="spellStart"/>
+      <w:r>
+        <w:t>Heap</w:t>
+      </w:r>
+      <w:proofErr w:type="spellEnd"/>
+      <w:r>
+        <w:t xml:space="preserve"> + </w:t>
+      </w:r>
+      <w:proofErr w:type="spellStart"/>
+      <w:r>
+        <w:t>Stack</w:t>
+      </w:r>
+      <w:proofErr w:type="spellEnd"/>
     </w:p>
     <w:p>
       <w:pPr>
@@ -567,29 +878,65 @@
           <w:numId w:val="1"/>
         </w:numPr>
       </w:pPr>
-      <w:r>
-        <w:t xml:space="preserve">Heap </w:t>
+      <w:proofErr w:type="spellStart"/>
+      <w:r>
+        <w:t>Heap</w:t>
+      </w:r>
+      <w:proofErr w:type="spellEnd"/>
+      <w:r>
+        <w:t xml:space="preserve"> </w:t>
       </w:r>
       <w:r>
         <w:t xml:space="preserve">= C++, </w:t>
       </w:r>
-      <w:r>
-        <w:t xml:space="preserve">ballestek et </w:t>
-      </w:r>
-      <w:r>
-        <w:t>Stack se gère auto</w:t>
-      </w:r>
-      <w:r>
-        <w:t xml:space="preserve"> (FiFo)</w:t>
+      <w:proofErr w:type="spellStart"/>
+      <w:r>
+        <w:t>ballestek</w:t>
+      </w:r>
+      <w:proofErr w:type="spellEnd"/>
+      <w:r>
+        <w:t xml:space="preserve"> et </w:t>
+      </w:r>
+      <w:proofErr w:type="spellStart"/>
+      <w:r>
+        <w:t>Stack</w:t>
+      </w:r>
+      <w:proofErr w:type="spellEnd"/>
+      <w:r>
+        <w:t xml:space="preserve"> se gère auto</w:t>
+      </w:r>
+      <w:r>
+        <w:t xml:space="preserve"> (</w:t>
+      </w:r>
+      <w:proofErr w:type="spellStart"/>
+      <w:r>
+        <w:t>FiFo</w:t>
+      </w:r>
+      <w:proofErr w:type="spellEnd"/>
+      <w:r>
+        <w:t>)</w:t>
       </w:r>
       <w:r>
         <w:t xml:space="preserve">, se pile et se dépile… </w:t>
       </w:r>
-      <w:r>
-        <w:t>ballestek. Tou</w:t>
-      </w:r>
-      <w:r>
-        <w:t>t se charge dans le Heap managé (managé par JVM)</w:t>
+      <w:proofErr w:type="spellStart"/>
+      <w:r>
+        <w:t>ballestek</w:t>
+      </w:r>
+      <w:proofErr w:type="spellEnd"/>
+      <w:r>
+        <w:t>. Tou</w:t>
+      </w:r>
+      <w:r>
+        <w:t xml:space="preserve">t se charge dans le </w:t>
+      </w:r>
+      <w:proofErr w:type="spellStart"/>
+      <w:r>
+        <w:t>Heap</w:t>
+      </w:r>
+      <w:proofErr w:type="spellEnd"/>
+      <w:r>
+        <w:t xml:space="preserve"> managé (managé par JVM)</w:t>
       </w:r>
     </w:p>
     <w:p>
@@ -603,15 +950,33 @@
       <w:r>
         <w:t>Ensuite JVM  = Gestion de la mémoire, allocation/</w:t>
       </w:r>
+      <w:proofErr w:type="spellStart"/>
       <w:r>
         <w:t>dé</w:t>
       </w:r>
       <w:r>
-        <w:t>allocation = Process.</w:t>
-      </w:r>
-      <w:r>
-        <w:t xml:space="preserve"> Sous-process</w:t>
-      </w:r>
+        <w:t>allocation</w:t>
+      </w:r>
+      <w:proofErr w:type="spellEnd"/>
+      <w:r>
+        <w:t xml:space="preserve"> = </w:t>
+      </w:r>
+      <w:proofErr w:type="spellStart"/>
+      <w:r>
+        <w:t>Process</w:t>
+      </w:r>
+      <w:proofErr w:type="spellEnd"/>
+      <w:r>
+        <w:t>.</w:t>
+      </w:r>
+      <w:r>
+        <w:t xml:space="preserve"> Sous-</w:t>
+      </w:r>
+      <w:proofErr w:type="spellStart"/>
+      <w:r>
+        <w:t>process</w:t>
+      </w:r>
+      <w:proofErr w:type="spellEnd"/>
       <w:r>
         <w:t xml:space="preserve"> </w:t>
       </w:r>
@@ -624,20 +989,38 @@
       <w:r>
         <w:t xml:space="preserve"> = </w:t>
       </w:r>
+      <w:proofErr w:type="spellStart"/>
       <w:r>
         <w:t>G</w:t>
       </w:r>
       <w:r>
-        <w:t xml:space="preserve">arbage </w:t>
-      </w:r>
+        <w:t>arbage</w:t>
+      </w:r>
+      <w:proofErr w:type="spellEnd"/>
+      <w:r>
+        <w:t xml:space="preserve"> </w:t>
+      </w:r>
+      <w:proofErr w:type="spellStart"/>
       <w:r>
         <w:t>C</w:t>
       </w:r>
       <w:r>
-        <w:t>ollector, ramasse-miettes, supprime tous les él</w:t>
-      </w:r>
-      <w:r>
-        <w:t>éments inutiles dans la mémoire = vidage/swipe.</w:t>
+        <w:t>ollector</w:t>
+      </w:r>
+      <w:proofErr w:type="spellEnd"/>
+      <w:r>
+        <w:t>, ramasse-miettes, supprime tous les él</w:t>
+      </w:r>
+      <w:r>
+        <w:t>éments inutiles dans la mémoire = vidage/</w:t>
+      </w:r>
+      <w:proofErr w:type="spellStart"/>
+      <w:r>
+        <w:t>swipe</w:t>
+      </w:r>
+      <w:proofErr w:type="spellEnd"/>
+      <w:r>
+        <w:t>.</w:t>
       </w:r>
       <w:r>
         <w:t xml:space="preserve"> On ne s’occupe de rien</w:t>
@@ -710,7 +1093,15 @@
         <w:t>, C#, J#</w:t>
       </w:r>
       <w:r>
-        <w:t xml:space="preserve"> (copie java maintenant supprimé car pb copyright avec Oracle)</w:t>
+        <w:t xml:space="preserve"> (copie java maintenant supprimé car </w:t>
+      </w:r>
+      <w:proofErr w:type="spellStart"/>
+      <w:r>
+        <w:t>pb</w:t>
+      </w:r>
+      <w:proofErr w:type="spellEnd"/>
+      <w:r>
+        <w:t xml:space="preserve"> copyright avec Oracle)</w:t>
       </w:r>
       <w:r>
         <w:t>, F#, C++ managé</w:t>
@@ -752,7 +1143,23 @@
         <w:t>.</w:t>
       </w:r>
       <w:r>
-        <w:t xml:space="preserve"> La multitude de langages du dotnet est seulement pour les vieux de la vieille habitués à leur code, et aussi regrouper les dev d’horizons </w:t>
+        <w:t xml:space="preserve"> La multitude de langages du </w:t>
+      </w:r>
+      <w:proofErr w:type="spellStart"/>
+      <w:r>
+        <w:t>dotnet</w:t>
+      </w:r>
+      <w:proofErr w:type="spellEnd"/>
+      <w:r>
+        <w:t xml:space="preserve"> est seulement pour les vieux de la vieille habitués à leur code, et aussi regrouper les </w:t>
+      </w:r>
+      <w:proofErr w:type="spellStart"/>
+      <w:r>
+        <w:t>dev</w:t>
+      </w:r>
+      <w:proofErr w:type="spellEnd"/>
+      <w:r>
+        <w:t xml:space="preserve"> d’horizons </w:t>
       </w:r>
       <w:r>
         <w:t>différentes = fu</w:t>
@@ -761,19 +1168,43 @@
         <w:t>sion simplifiée vers</w:t>
       </w:r>
       <w:r>
-        <w:t xml:space="preserve"> MSIL (exe ou dll).</w:t>
-      </w:r>
-    </w:p>
-    <w:p>
-      <w:pPr>
-        <w:pStyle w:val="Paragraphedeliste"/>
-        <w:numPr>
-          <w:ilvl w:val="0"/>
-          <w:numId w:val="1"/>
-        </w:numPr>
-      </w:pPr>
-      <w:r>
-        <w:t>+ langages avec versions compatibles dotnet, comme python, pb…. Donc tout le monde peut coder pour un même projet et c’est la fête.</w:t>
+        <w:t xml:space="preserve"> MSIL (</w:t>
+      </w:r>
+      <w:proofErr w:type="spellStart"/>
+      <w:r>
+        <w:t>exe</w:t>
+      </w:r>
+      <w:proofErr w:type="spellEnd"/>
+      <w:r>
+        <w:t xml:space="preserve"> ou dll).</w:t>
+      </w:r>
+    </w:p>
+    <w:p>
+      <w:pPr>
+        <w:pStyle w:val="Paragraphedeliste"/>
+        <w:numPr>
+          <w:ilvl w:val="0"/>
+          <w:numId w:val="1"/>
+        </w:numPr>
+      </w:pPr>
+      <w:r>
+        <w:t xml:space="preserve">+ langages avec versions compatibles </w:t>
+      </w:r>
+      <w:proofErr w:type="spellStart"/>
+      <w:r>
+        <w:t>dotnet</w:t>
+      </w:r>
+      <w:proofErr w:type="spellEnd"/>
+      <w:r>
+        <w:t xml:space="preserve">, comme python, </w:t>
+      </w:r>
+      <w:proofErr w:type="spellStart"/>
+      <w:r>
+        <w:t>pb</w:t>
+      </w:r>
+      <w:proofErr w:type="spellEnd"/>
+      <w:r>
+        <w:t>…. Donc tout le monde peut coder pour un même projet et c’est la fête.</w:t>
       </w:r>
       <w:r>
         <w:t xml:space="preserve"> Plus d’une trentaine de langage.</w:t>
@@ -844,7 +1275,21 @@
         <w:rPr>
           <w:b/>
         </w:rPr>
-        <w:t>Choix d’une nouvelle technologie dotnet VS Java:</w:t>
+        <w:t>Choix d’une nouvelle technologie </w:t>
+      </w:r>
+      <w:proofErr w:type="spellStart"/>
+      <w:r>
+        <w:rPr>
+          <w:b/>
+        </w:rPr>
+        <w:t>dotnet</w:t>
+      </w:r>
+      <w:proofErr w:type="spellEnd"/>
+      <w:r>
+        <w:rPr>
+          <w:b/>
+        </w:rPr>
+        <w:t xml:space="preserve"> VS Java:</w:t>
       </w:r>
     </w:p>
     <w:p>
@@ -904,20 +1349,33 @@
           <w:numId w:val="1"/>
         </w:numPr>
       </w:pPr>
-      <w:r>
-        <w:t>Workspace contient plusieurs projets.</w:t>
-      </w:r>
-    </w:p>
-    <w:p>
-      <w:pPr>
-        <w:pStyle w:val="Paragraphedeliste"/>
-        <w:numPr>
-          <w:ilvl w:val="0"/>
-          <w:numId w:val="1"/>
-        </w:numPr>
-      </w:pPr>
-      <w:r>
-        <w:t>Un projet contient dossier src et bin (</w:t>
+      <w:proofErr w:type="spellStart"/>
+      <w:r>
+        <w:t>Workspace</w:t>
+      </w:r>
+      <w:proofErr w:type="spellEnd"/>
+      <w:r>
+        <w:t xml:space="preserve"> contient plusieurs projets.</w:t>
+      </w:r>
+    </w:p>
+    <w:p>
+      <w:pPr>
+        <w:pStyle w:val="Paragraphedeliste"/>
+        <w:numPr>
+          <w:ilvl w:val="0"/>
+          <w:numId w:val="1"/>
+        </w:numPr>
+      </w:pPr>
+      <w:r>
+        <w:t xml:space="preserve">Un projet contient dossier </w:t>
+      </w:r>
+      <w:proofErr w:type="spellStart"/>
+      <w:r>
+        <w:t>src</w:t>
+      </w:r>
+      <w:proofErr w:type="spellEnd"/>
+      <w:r>
+        <w:t xml:space="preserve"> et bin (</w:t>
       </w:r>
       <w:r>
         <w:t xml:space="preserve">.class </w:t>
@@ -934,8 +1392,13 @@
           <w:numId w:val="1"/>
         </w:numPr>
       </w:pPr>
-      <w:r>
-        <w:t xml:space="preserve">Src contient les </w:t>
+      <w:proofErr w:type="spellStart"/>
+      <w:r>
+        <w:t>Src</w:t>
+      </w:r>
+      <w:proofErr w:type="spellEnd"/>
+      <w:r>
+        <w:t xml:space="preserve"> contient les </w:t>
       </w:r>
       <w:r>
         <w:t>dossiers package qui contiennent les</w:t>
@@ -995,13 +1458,41 @@
         <w:rPr>
           <w:lang w:val="en-US"/>
         </w:rPr>
-        <w:t>Project/src new Clas</w:t>
-      </w:r>
-      <w:r>
-        <w:rPr>
-          <w:lang w:val="en-US"/>
-        </w:rPr>
-        <w:t>s -&gt; cocher public static void main()</w:t>
+        <w:t>Project/</w:t>
+      </w:r>
+      <w:proofErr w:type="spellStart"/>
+      <w:r>
+        <w:rPr>
+          <w:lang w:val="en-US"/>
+        </w:rPr>
+        <w:t>src</w:t>
+      </w:r>
+      <w:proofErr w:type="spellEnd"/>
+      <w:r>
+        <w:rPr>
+          <w:lang w:val="en-US"/>
+        </w:rPr>
+        <w:t xml:space="preserve"> new Clas</w:t>
+      </w:r>
+      <w:r>
+        <w:rPr>
+          <w:lang w:val="en-US"/>
+        </w:rPr>
+        <w:t xml:space="preserve">s -&gt; </w:t>
+      </w:r>
+      <w:proofErr w:type="spellStart"/>
+      <w:r>
+        <w:rPr>
+          <w:lang w:val="en-US"/>
+        </w:rPr>
+        <w:t>cocher</w:t>
+      </w:r>
+      <w:proofErr w:type="spellEnd"/>
+      <w:r>
+        <w:rPr>
+          <w:lang w:val="en-US"/>
+        </w:rPr>
+        <w:t xml:space="preserve"> public static void main()</w:t>
       </w:r>
     </w:p>
     <w:p>
@@ -1033,8 +1524,13 @@
           <w:numId w:val="1"/>
         </w:numPr>
       </w:pPr>
-      <w:r>
-        <w:t xml:space="preserve">Main() </w:t>
+      <w:proofErr w:type="gramStart"/>
+      <w:r>
+        <w:t>Main(</w:t>
+      </w:r>
+      <w:proofErr w:type="gramEnd"/>
+      <w:r>
+        <w:t xml:space="preserve">) </w:t>
       </w:r>
       <w:r>
         <w:t xml:space="preserve">= point d’entrée de l’application, </w:t>
@@ -1046,19 +1542,51 @@
         <w:t xml:space="preserve"> Là où se déroule/démarre toute l’appli.</w:t>
       </w:r>
       <w:r>
-        <w:t xml:space="preserve"> UN SEUL main qui s’exécute dans un projet (.exe en dotnet, le reste .dll).</w:t>
-      </w:r>
-    </w:p>
-    <w:p>
-      <w:pPr>
-        <w:pStyle w:val="Paragraphedeliste"/>
-        <w:numPr>
-          <w:ilvl w:val="0"/>
-          <w:numId w:val="1"/>
-        </w:numPr>
-      </w:pPr>
-      <w:r>
-        <w:t>Pour voir les sources JAVA il faut les rattacher : « attach source » dossier programmes/Java/JDK/src.zip</w:t>
+        <w:t xml:space="preserve"> </w:t>
+      </w:r>
+      <w:proofErr w:type="gramStart"/>
+      <w:r>
+        <w:t>UN SEUL</w:t>
+      </w:r>
+      <w:proofErr w:type="gramEnd"/>
+      <w:r>
+        <w:t xml:space="preserve"> main qui s’exécute dans un projet (.</w:t>
+      </w:r>
+      <w:proofErr w:type="spellStart"/>
+      <w:r>
+        <w:t>exe</w:t>
+      </w:r>
+      <w:proofErr w:type="spellEnd"/>
+      <w:r>
+        <w:t xml:space="preserve"> en </w:t>
+      </w:r>
+      <w:proofErr w:type="spellStart"/>
+      <w:r>
+        <w:t>dotnet</w:t>
+      </w:r>
+      <w:proofErr w:type="spellEnd"/>
+      <w:r>
+        <w:t>, le reste .dll).</w:t>
+      </w:r>
+    </w:p>
+    <w:p>
+      <w:pPr>
+        <w:pStyle w:val="Paragraphedeliste"/>
+        <w:numPr>
+          <w:ilvl w:val="0"/>
+          <w:numId w:val="1"/>
+        </w:numPr>
+      </w:pPr>
+      <w:r>
+        <w:t>Pour voir les sources JAVA il faut les rattacher : « </w:t>
+      </w:r>
+      <w:proofErr w:type="spellStart"/>
+      <w:r>
+        <w:t>attach</w:t>
+      </w:r>
+      <w:proofErr w:type="spellEnd"/>
+      <w:r>
+        <w:t xml:space="preserve"> source » dossier programmes/Java/JDK/src.zip</w:t>
       </w:r>
     </w:p>
     <w:p>
@@ -1088,7 +1616,15 @@
         <w:t>nom complet</w:t>
       </w:r>
       <w:r>
-        <w:t xml:space="preserve"> « nomPackage.nomClass »</w:t>
+        <w:t xml:space="preserve"> « </w:t>
+      </w:r>
+      <w:proofErr w:type="spellStart"/>
+      <w:r>
+        <w:t>nomPackage.nomClass</w:t>
+      </w:r>
+      <w:proofErr w:type="spellEnd"/>
+      <w:r>
+        <w:t> »</w:t>
       </w:r>
       <w:r>
         <w:t xml:space="preserve"> </w:t>
@@ -1103,10 +1639,32 @@
         <w:rPr>
           <w:b/>
         </w:rPr>
-        <w:t xml:space="preserve">. Par contre il est impossible de faire un import des 2 dans notre fichier puisque même nom court utilisé par la suite. Il faut donc les utiliser, sans import, en spécifiant leur nom long. </w:t>
-      </w:r>
-      <w:r>
-        <w:t>Ex : Package1.class1()… directement</w:t>
+        <w:t xml:space="preserve">. Par contre il est impossible de faire un import des 2 dans notre fichier puisque même nom court </w:t>
+      </w:r>
+      <w:proofErr w:type="gramStart"/>
+      <w:r>
+        <w:rPr>
+          <w:b/>
+        </w:rPr>
+        <w:t>utilisé</w:t>
+      </w:r>
+      <w:proofErr w:type="gramEnd"/>
+      <w:r>
+        <w:rPr>
+          <w:b/>
+        </w:rPr>
+        <w:t xml:space="preserve"> par la suite. Il faut donc les utiliser, sans import, en spécifiant leur nom long. </w:t>
+      </w:r>
+      <w:r>
+        <w:t xml:space="preserve">Ex : </w:t>
+      </w:r>
+      <w:proofErr w:type="gramStart"/>
+      <w:r>
+        <w:t>Package1.class1(</w:t>
+      </w:r>
+      <w:proofErr w:type="gramEnd"/>
+      <w:r>
+        <w:t>)… directement</w:t>
       </w:r>
     </w:p>
     <w:p>
@@ -1131,14 +1689,43 @@
       </w:pPr>
       <w:r>
         <w:lastRenderedPageBreak/>
-        <w:t>Pour chercher où sont les packages d’une fonction spé non importée, click droit sur l’erreur, ou ctrl+espace (auto-completion au passage),</w:t>
+        <w:t xml:space="preserve">Pour chercher où sont les packages d’une fonction spé non importée, </w:t>
+      </w:r>
+      <w:proofErr w:type="spellStart"/>
+      <w:r>
+        <w:t>click</w:t>
+      </w:r>
+      <w:proofErr w:type="spellEnd"/>
+      <w:r>
+        <w:t xml:space="preserve"> droit sur l’erreur, ou </w:t>
+      </w:r>
+      <w:proofErr w:type="spellStart"/>
+      <w:r>
+        <w:t>ctrl+espace</w:t>
+      </w:r>
+      <w:proofErr w:type="spellEnd"/>
+      <w:r>
+        <w:t xml:space="preserve"> (auto-</w:t>
+      </w:r>
+      <w:proofErr w:type="spellStart"/>
+      <w:r>
+        <w:t>completion</w:t>
+      </w:r>
+      <w:proofErr w:type="spellEnd"/>
+      <w:r>
+        <w:t xml:space="preserve"> au passage),</w:t>
       </w:r>
       <w:r>
         <w:t xml:space="preserve"> ou</w:t>
       </w:r>
       <w:r>
-        <w:t xml:space="preserve"> ctrl+shift+o</w:t>
-      </w:r>
+        <w:t xml:space="preserve"> </w:t>
+      </w:r>
+      <w:proofErr w:type="spellStart"/>
+      <w:r>
+        <w:t>ctrl+shift+o</w:t>
+      </w:r>
+      <w:proofErr w:type="spellEnd"/>
       <w:r>
         <w:t xml:space="preserve"> (inspecte tout le code et toutes les classes présentes et importe tout d’un coup).</w:t>
       </w:r>
@@ -1152,8 +1739,26 @@
         </w:numPr>
       </w:pPr>
       <w:r>
-        <w:t>Le package java.lang est importé de base car un des plus utilisé, contient notamment le System.out.println()</w:t>
-      </w:r>
+        <w:t xml:space="preserve">Le package </w:t>
+      </w:r>
+      <w:proofErr w:type="spellStart"/>
+      <w:r>
+        <w:t>java.lang</w:t>
+      </w:r>
+      <w:proofErr w:type="spellEnd"/>
+      <w:r>
+        <w:t xml:space="preserve"> est importé de base car un des plus utilisé, contient notamment le </w:t>
+      </w:r>
+      <w:proofErr w:type="spellStart"/>
+      <w:proofErr w:type="gramStart"/>
+      <w:r>
+        <w:t>System.out.println</w:t>
+      </w:r>
+      <w:proofErr w:type="spellEnd"/>
+      <w:r>
+        <w:t>()</w:t>
+      </w:r>
+      <w:proofErr w:type="gramEnd"/>
     </w:p>
     <w:p>
       <w:pPr>
@@ -1189,13 +1794,22 @@
           <w:b/>
           <w:u w:val="single"/>
         </w:rPr>
-        <w:t xml:space="preserve"> et progra</w:t>
-      </w:r>
+        <w:t xml:space="preserve"> et </w:t>
+      </w:r>
+      <w:proofErr w:type="spellStart"/>
       <w:r>
         <w:rPr>
           <w:b/>
           <w:u w:val="single"/>
         </w:rPr>
+        <w:t>progra</w:t>
+      </w:r>
+      <w:proofErr w:type="spellEnd"/>
+      <w:r>
+        <w:rPr>
+          <w:b/>
+          <w:u w:val="single"/>
+        </w:rPr>
         <w:t xml:space="preserve"> de base</w:t>
       </w:r>
     </w:p>
@@ -1235,16 +1849,24 @@
           <w:i/>
         </w:rPr>
       </w:pPr>
+      <w:proofErr w:type="spellStart"/>
       <w:r>
         <w:rPr>
           <w:i/>
         </w:rPr>
-        <w:t>c.f. PDF POO</w:t>
-      </w:r>
+        <w:t>c.f</w:t>
+      </w:r>
+      <w:proofErr w:type="spellEnd"/>
       <w:r>
         <w:rPr>
           <w:i/>
         </w:rPr>
+        <w:t>. PDF POO</w:t>
+      </w:r>
+      <w:r>
+        <w:rPr>
+          <w:i/>
+        </w:rPr>
         <w:t>-</w:t>
       </w:r>
       <w:r>
@@ -1275,7 +1897,15 @@
         </w:numPr>
       </w:pPr>
       <w:r>
-        <w:t>Les primitives sont enveloppées dans des objets enveloppeurs (Wrappers).</w:t>
+        <w:t>Les primitives sont enveloppées dans des objets enveloppeurs (</w:t>
+      </w:r>
+      <w:proofErr w:type="spellStart"/>
+      <w:r>
+        <w:t>Wrappers</w:t>
+      </w:r>
+      <w:proofErr w:type="spellEnd"/>
+      <w:r>
+        <w:t>).</w:t>
       </w:r>
       <w:r>
         <w:t xml:space="preserve"> PDF p.29</w:t>
@@ -1330,7 +1960,14 @@
         <w:rPr>
           <w:b/>
         </w:rPr>
-        <w:t xml:space="preserve"> / pars</w:t>
+        <w:t xml:space="preserve"> / </w:t>
+      </w:r>
+      <w:proofErr w:type="spellStart"/>
+      <w:r>
+        <w:rPr>
+          <w:b/>
+        </w:rPr>
+        <w:t>pars</w:t>
       </w:r>
       <w:r>
         <w:rPr>
@@ -1338,6 +1975,7 @@
         </w:rPr>
         <w:t>ing</w:t>
       </w:r>
+      <w:proofErr w:type="spellEnd"/>
       <w:r>
         <w:rPr>
           <w:b/>
@@ -1345,17 +1983,57 @@
         <w:t> :</w:t>
       </w:r>
       <w:r>
-        <w:t xml:space="preserve"> int a = Integer.parseInt(b) ; transforme b en int.</w:t>
+        <w:t xml:space="preserve"> </w:t>
+      </w:r>
+      <w:proofErr w:type="spellStart"/>
+      <w:r>
+        <w:t>int</w:t>
+      </w:r>
+      <w:proofErr w:type="spellEnd"/>
+      <w:r>
+        <w:t xml:space="preserve"> a = </w:t>
+      </w:r>
+      <w:proofErr w:type="spellStart"/>
+      <w:r>
+        <w:t>Integer.parseInt</w:t>
+      </w:r>
+      <w:proofErr w:type="spellEnd"/>
+      <w:r>
+        <w:t xml:space="preserve">(b) ; transforme b en </w:t>
+      </w:r>
+      <w:proofErr w:type="spellStart"/>
+      <w:r>
+        <w:t>int</w:t>
+      </w:r>
+      <w:proofErr w:type="spellEnd"/>
+      <w:r>
+        <w:t>.</w:t>
       </w:r>
       <w:r>
         <w:t xml:space="preserve"> Ici </w:t>
       </w:r>
-      <w:r>
-        <w:rPr>
-          <w:b/>
-        </w:rPr>
-        <w:t>Integer est un wrapper</w:t>
-      </w:r>
+      <w:proofErr w:type="spellStart"/>
+      <w:r>
+        <w:rPr>
+          <w:b/>
+        </w:rPr>
+        <w:t>Integer</w:t>
+      </w:r>
+      <w:proofErr w:type="spellEnd"/>
+      <w:r>
+        <w:rPr>
+          <w:b/>
+        </w:rPr>
+        <w:t xml:space="preserve"> est un </w:t>
+      </w:r>
+      <w:proofErr w:type="spellStart"/>
+      <w:r>
+        <w:rPr>
+          <w:b/>
+        </w:rPr>
+        <w:t>wrapper</w:t>
+      </w:r>
+      <w:proofErr w:type="spellEnd"/>
     </w:p>
     <w:p>
       <w:pPr>
@@ -1374,23 +2052,40 @@
         </w:rPr>
         <w:t xml:space="preserve">Conversion / casting : </w:t>
       </w:r>
-      <w:r>
-        <w:t>implicit a = b ou explicit a = (long)b</w:t>
-      </w:r>
-    </w:p>
-    <w:p>
-      <w:pPr>
-        <w:pStyle w:val="Paragraphedeliste"/>
-        <w:numPr>
-          <w:ilvl w:val="0"/>
-          <w:numId w:val="1"/>
-        </w:numPr>
-      </w:pPr>
-      <w:r>
-        <w:rPr>
-          <w:b/>
-        </w:rPr>
-        <w:t xml:space="preserve">Opérations : </w:t>
+      <w:proofErr w:type="spellStart"/>
+      <w:r>
+        <w:t>implicit</w:t>
+      </w:r>
+      <w:proofErr w:type="spellEnd"/>
+      <w:r>
+        <w:t xml:space="preserve"> a = b ou explicit a = (long</w:t>
+      </w:r>
+      <w:proofErr w:type="gramStart"/>
+      <w:r>
+        <w:t>)b</w:t>
+      </w:r>
+      <w:proofErr w:type="gramEnd"/>
+    </w:p>
+    <w:p>
+      <w:pPr>
+        <w:pStyle w:val="Paragraphedeliste"/>
+        <w:numPr>
+          <w:ilvl w:val="0"/>
+          <w:numId w:val="1"/>
+        </w:numPr>
+      </w:pPr>
+      <w:r>
+        <w:rPr>
+          <w:b/>
+        </w:rPr>
+        <w:t>Opérations </w:t>
+      </w:r>
+      <w:proofErr w:type="gramStart"/>
+      <w:r>
+        <w:rPr>
+          <w:b/>
+        </w:rPr>
+        <w:t xml:space="preserve">: </w:t>
       </w:r>
       <w:r>
         <w:rPr>
@@ -1404,6 +2099,7 @@
         </w:rPr>
         <w:t>+</w:t>
       </w:r>
+      <w:proofErr w:type="gramEnd"/>
       <w:r>
         <w:rPr>
           <w:b/>
@@ -1497,9 +2193,11 @@
       <w:r>
         <w:t xml:space="preserve">-- </w:t>
       </w:r>
+      <w:proofErr w:type="spellStart"/>
       <w:r>
         <w:t>a</w:t>
       </w:r>
+      <w:proofErr w:type="spellEnd"/>
       <w:r>
         <w:t xml:space="preserve">-= </w:t>
       </w:r>
@@ -1510,10 +2208,26 @@
         <w:t>*= tout ça tout ça</w:t>
       </w:r>
       <w:r>
-        <w:t xml:space="preserve">, p’tite diff avec –a ++a </w:t>
-      </w:r>
-      <w:r>
-        <w:t>qui incrémente la var avant.</w:t>
+        <w:t xml:space="preserve">, p’tite </w:t>
+      </w:r>
+      <w:proofErr w:type="spellStart"/>
+      <w:r>
+        <w:t>diff</w:t>
+      </w:r>
+      <w:proofErr w:type="spellEnd"/>
+      <w:r>
+        <w:t xml:space="preserve"> avec –a ++a </w:t>
+      </w:r>
+      <w:r>
+        <w:t xml:space="preserve">qui incrémente </w:t>
+      </w:r>
+      <w:proofErr w:type="gramStart"/>
+      <w:r>
+        <w:t>la</w:t>
+      </w:r>
+      <w:proofErr w:type="gramEnd"/>
+      <w:r>
+        <w:t xml:space="preserve"> var avant.</w:t>
       </w:r>
       <w:r>
         <w:t xml:space="preserve"> En gros : b = a++  c’est comme b=a puis a=a+1, alors que b = ++a c’est b = a</w:t>
@@ -1564,7 +2278,15 @@
         <w:t>est un bordel différent </w:t>
       </w:r>
       <w:r>
-        <w:t>puisque c’est pas un</w:t>
+        <w:t xml:space="preserve">puisque </w:t>
+      </w:r>
+      <w:proofErr w:type="gramStart"/>
+      <w:r>
+        <w:t>c’est</w:t>
+      </w:r>
+      <w:proofErr w:type="gramEnd"/>
+      <w:r>
+        <w:t xml:space="preserve"> pas un</w:t>
       </w:r>
       <w:r>
         <w:t>e</w:t>
@@ -1594,7 +2316,31 @@
         <w:t>:</w:t>
       </w:r>
       <w:r>
-        <w:t xml:space="preserve"> string a et b : a.equals(b) -&gt; true ou false, pour la casse : a.equalsIgnoreCase(b).</w:t>
+        <w:t xml:space="preserve"> string a et b : </w:t>
+      </w:r>
+      <w:proofErr w:type="spellStart"/>
+      <w:r>
+        <w:t>a.equals</w:t>
+      </w:r>
+      <w:proofErr w:type="spellEnd"/>
+      <w:r>
+        <w:t xml:space="preserve">(b) -&gt; </w:t>
+      </w:r>
+      <w:proofErr w:type="spellStart"/>
+      <w:r>
+        <w:t>true</w:t>
+      </w:r>
+      <w:proofErr w:type="spellEnd"/>
+      <w:r>
+        <w:t xml:space="preserve"> ou false, pour la casse : </w:t>
+      </w:r>
+      <w:proofErr w:type="spellStart"/>
+      <w:r>
+        <w:t>a.equalsIgnoreCase</w:t>
+      </w:r>
+      <w:proofErr w:type="spellEnd"/>
+      <w:r>
+        <w:t>(b).</w:t>
       </w:r>
       <w:r>
         <w:t xml:space="preserve"> Inverse d’une condition : ajouter </w:t>
@@ -1641,15 +2387,22 @@
       <w:r>
         <w:t>)</w:t>
       </w:r>
+      <w:proofErr w:type="gramStart"/>
       <w:r>
         <w:t>?</w:t>
       </w:r>
-      <w:r>
-        <w:t>expression_si_vrai</w:t>
+      <w:proofErr w:type="spellStart"/>
+      <w:r>
+        <w:t>expression</w:t>
+      </w:r>
+      <w:proofErr w:type="gramEnd"/>
+      <w:r>
+        <w:t>_si_vrai</w:t>
       </w:r>
       <w:r>
         <w:t>:expression_si_faux</w:t>
       </w:r>
+      <w:proofErr w:type="spellEnd"/>
       <w:r>
         <w:t>)</w:t>
       </w:r>
@@ -1666,12 +2419,25 @@
         <w:t xml:space="preserve"> </w:t>
       </w:r>
       <w:r>
-        <w:t xml:space="preserve">(a&gt;b)?a:b  </w:t>
-      </w:r>
+        <w:t>(a&gt;b)</w:t>
+      </w:r>
+      <w:proofErr w:type="gramStart"/>
+      <w:r>
+        <w:t>?</w:t>
+      </w:r>
+      <w:proofErr w:type="spellStart"/>
+      <w:r>
+        <w:t>a:b</w:t>
+      </w:r>
+      <w:proofErr w:type="spellEnd"/>
+      <w:proofErr w:type="gramEnd"/>
       <w:r>
         <w:t xml:space="preserve">  </w:t>
       </w:r>
       <w:r>
+        <w:t xml:space="preserve">  </w:t>
+      </w:r>
+      <w:r>
         <w:t xml:space="preserve"> si a &gt; b</w:t>
       </w:r>
       <w:r>
@@ -1705,7 +2471,15 @@
         <w:t xml:space="preserve">Selon condition, transforme la </w:t>
       </w:r>
       <w:r>
-        <w:t>valeur de la var</w:t>
+        <w:t xml:space="preserve">valeur </w:t>
+      </w:r>
+      <w:proofErr w:type="gramStart"/>
+      <w:r>
+        <w:t>de la</w:t>
+      </w:r>
+      <w:proofErr w:type="gramEnd"/>
+      <w:r>
+        <w:t xml:space="preserve"> var</w:t>
       </w:r>
       <w:r>
         <w:t xml:space="preserve"> en autre chose : </w:t>
@@ -1731,11 +2505,16 @@
           <w:numId w:val="1"/>
         </w:numPr>
       </w:pPr>
+      <w:proofErr w:type="gramStart"/>
       <w:r>
         <w:t>s</w:t>
       </w:r>
       <w:r>
-        <w:t>witch(var) {</w:t>
+        <w:t>witch(</w:t>
+      </w:r>
+      <w:proofErr w:type="gramEnd"/>
+      <w:r>
+        <w:t>var) {</w:t>
       </w:r>
     </w:p>
     <w:p>
@@ -1743,8 +2522,13 @@
         <w:pStyle w:val="Paragraphedeliste"/>
         <w:ind w:left="1440"/>
       </w:pPr>
-      <w:r>
-        <w:t xml:space="preserve">case </w:t>
+      <w:proofErr w:type="gramStart"/>
+      <w:r>
+        <w:t>case</w:t>
+      </w:r>
+      <w:proofErr w:type="gramEnd"/>
+      <w:r>
+        <w:t xml:space="preserve"> </w:t>
       </w:r>
       <w:r>
         <w:t>val1</w:t>
@@ -1781,11 +2565,19 @@
           <w:lang w:val="en-US"/>
         </w:rPr>
       </w:pPr>
-      <w:r>
-        <w:rPr>
-          <w:lang w:val="en-US"/>
-        </w:rPr>
-        <w:t xml:space="preserve">case </w:t>
+      <w:proofErr w:type="gramStart"/>
+      <w:r>
+        <w:rPr>
+          <w:lang w:val="en-US"/>
+        </w:rPr>
+        <w:t>case</w:t>
+      </w:r>
+      <w:proofErr w:type="gramEnd"/>
+      <w:r>
+        <w:rPr>
+          <w:lang w:val="en-US"/>
+        </w:rPr>
+        <w:t xml:space="preserve"> </w:t>
       </w:r>
       <w:r>
         <w:rPr>
@@ -1808,11 +2600,33 @@
           <w:lang w:val="en-US"/>
         </w:rPr>
       </w:pPr>
-      <w:r>
-        <w:rPr>
-          <w:lang w:val="en-US"/>
-        </w:rPr>
-        <w:t>case val 3:</w:t>
+      <w:proofErr w:type="gramStart"/>
+      <w:r>
+        <w:rPr>
+          <w:lang w:val="en-US"/>
+        </w:rPr>
+        <w:t>case</w:t>
+      </w:r>
+      <w:proofErr w:type="gramEnd"/>
+      <w:r>
+        <w:rPr>
+          <w:lang w:val="en-US"/>
+        </w:rPr>
+        <w:t xml:space="preserve"> </w:t>
+      </w:r>
+      <w:proofErr w:type="spellStart"/>
+      <w:r>
+        <w:rPr>
+          <w:lang w:val="en-US"/>
+        </w:rPr>
+        <w:t>val</w:t>
+      </w:r>
+      <w:proofErr w:type="spellEnd"/>
+      <w:r>
+        <w:rPr>
+          <w:lang w:val="en-US"/>
+        </w:rPr>
+        <w:t xml:space="preserve"> 3:</w:t>
       </w:r>
     </w:p>
     <w:p>
@@ -1823,11 +2637,47 @@
           <w:lang w:val="en-US"/>
         </w:rPr>
       </w:pPr>
-      <w:r>
-        <w:rPr>
-          <w:lang w:val="en-US"/>
-        </w:rPr>
-        <w:t>case val 4: instruction pour val 4 et 3; break;</w:t>
+      <w:proofErr w:type="gramStart"/>
+      <w:r>
+        <w:rPr>
+          <w:lang w:val="en-US"/>
+        </w:rPr>
+        <w:t>case</w:t>
+      </w:r>
+      <w:proofErr w:type="gramEnd"/>
+      <w:r>
+        <w:rPr>
+          <w:lang w:val="en-US"/>
+        </w:rPr>
+        <w:t xml:space="preserve"> </w:t>
+      </w:r>
+      <w:proofErr w:type="spellStart"/>
+      <w:r>
+        <w:rPr>
+          <w:lang w:val="en-US"/>
+        </w:rPr>
+        <w:t>val</w:t>
+      </w:r>
+      <w:proofErr w:type="spellEnd"/>
+      <w:r>
+        <w:rPr>
+          <w:lang w:val="en-US"/>
+        </w:rPr>
+        <w:t xml:space="preserve"> 4: instruction pour </w:t>
+      </w:r>
+      <w:proofErr w:type="spellStart"/>
+      <w:r>
+        <w:rPr>
+          <w:lang w:val="en-US"/>
+        </w:rPr>
+        <w:t>val</w:t>
+      </w:r>
+      <w:proofErr w:type="spellEnd"/>
+      <w:r>
+        <w:rPr>
+          <w:lang w:val="en-US"/>
+        </w:rPr>
+        <w:t xml:space="preserve"> 4 et 3; break;</w:t>
       </w:r>
     </w:p>
     <w:p>
@@ -1838,11 +2688,19 @@
           <w:lang w:val="en-US"/>
         </w:rPr>
       </w:pPr>
-      <w:r>
-        <w:rPr>
-          <w:lang w:val="en-US"/>
-        </w:rPr>
-        <w:t>default : instruction ;break ;</w:t>
+      <w:proofErr w:type="gramStart"/>
+      <w:r>
+        <w:rPr>
+          <w:lang w:val="en-US"/>
+        </w:rPr>
+        <w:t>default :</w:t>
+      </w:r>
+      <w:proofErr w:type="gramEnd"/>
+      <w:r>
+        <w:rPr>
+          <w:lang w:val="en-US"/>
+        </w:rPr>
+        <w:t xml:space="preserve"> instruction ;break ;</w:t>
       </w:r>
     </w:p>
     <w:p>
@@ -1860,11 +2718,19 @@
           <w:b/>
         </w:rPr>
       </w:pPr>
-      <w:r>
-        <w:rPr>
-          <w:b/>
-        </w:rPr>
-        <w:t>Boucles :</w:t>
+      <w:proofErr w:type="gramStart"/>
+      <w:r>
+        <w:rPr>
+          <w:b/>
+        </w:rPr>
+        <w:t>Boucles</w:t>
+      </w:r>
+      <w:proofErr w:type="gramEnd"/>
+      <w:r>
+        <w:rPr>
+          <w:b/>
+        </w:rPr>
+        <w:t> :</w:t>
       </w:r>
     </w:p>
     <w:p>
@@ -1889,7 +2755,77 @@
         <w:rPr>
           <w:lang w:val="en-US"/>
         </w:rPr>
-        <w:t xml:space="preserve"> (int i=0 ; i &lt; valMax ; i++) { instructions</w:t>
+        <w:t xml:space="preserve"> (</w:t>
+      </w:r>
+      <w:proofErr w:type="spellStart"/>
+      <w:r>
+        <w:rPr>
+          <w:lang w:val="en-US"/>
+        </w:rPr>
+        <w:t>int</w:t>
+      </w:r>
+      <w:proofErr w:type="spellEnd"/>
+      <w:r>
+        <w:rPr>
+          <w:lang w:val="en-US"/>
+        </w:rPr>
+        <w:t xml:space="preserve"> </w:t>
+      </w:r>
+      <w:proofErr w:type="spellStart"/>
+      <w:r>
+        <w:rPr>
+          <w:lang w:val="en-US"/>
+        </w:rPr>
+        <w:t>i</w:t>
+      </w:r>
+      <w:proofErr w:type="spellEnd"/>
+      <w:r>
+        <w:rPr>
+          <w:lang w:val="en-US"/>
+        </w:rPr>
+        <w:t xml:space="preserve">=0 ; </w:t>
+      </w:r>
+      <w:proofErr w:type="spellStart"/>
+      <w:r>
+        <w:rPr>
+          <w:lang w:val="en-US"/>
+        </w:rPr>
+        <w:t>i</w:t>
+      </w:r>
+      <w:proofErr w:type="spellEnd"/>
+      <w:r>
+        <w:rPr>
+          <w:lang w:val="en-US"/>
+        </w:rPr>
+        <w:t xml:space="preserve"> &lt; </w:t>
+      </w:r>
+      <w:proofErr w:type="spellStart"/>
+      <w:r>
+        <w:rPr>
+          <w:lang w:val="en-US"/>
+        </w:rPr>
+        <w:t>valMax</w:t>
+      </w:r>
+      <w:proofErr w:type="spellEnd"/>
+      <w:r>
+        <w:rPr>
+          <w:lang w:val="en-US"/>
+        </w:rPr>
+        <w:t xml:space="preserve"> ; </w:t>
+      </w:r>
+      <w:proofErr w:type="spellStart"/>
+      <w:r>
+        <w:rPr>
+          <w:lang w:val="en-US"/>
+        </w:rPr>
+        <w:t>i</w:t>
+      </w:r>
+      <w:proofErr w:type="spellEnd"/>
+      <w:r>
+        <w:rPr>
+          <w:lang w:val="en-US"/>
+        </w:rPr>
+        <w:t>++) { instructions</w:t>
       </w:r>
       <w:r>
         <w:rPr>
@@ -1946,11 +2882,19 @@
       <w:r>
         <w:t xml:space="preserve"> {instructions;} </w:t>
       </w:r>
-      <w:r>
-        <w:rPr>
-          <w:b/>
-        </w:rPr>
-        <w:t xml:space="preserve">while </w:t>
+      <w:proofErr w:type="spellStart"/>
+      <w:r>
+        <w:rPr>
+          <w:b/>
+        </w:rPr>
+        <w:t>while</w:t>
+      </w:r>
+      <w:proofErr w:type="spellEnd"/>
+      <w:r>
+        <w:rPr>
+          <w:b/>
+        </w:rPr>
+        <w:t xml:space="preserve"> </w:t>
       </w:r>
       <w:r>
         <w:t>(condition);</w:t>
@@ -1977,44 +2921,101 @@
           <w:lang w:val="en-US"/>
         </w:rPr>
       </w:pPr>
-      <w:r>
-        <w:rPr>
-          <w:b/>
-          <w:lang w:val="en-US"/>
-        </w:rPr>
-        <w:t>Contrôle/</w:t>
-      </w:r>
-      <w:r>
-        <w:rPr>
-          <w:b/>
-          <w:lang w:val="en-US"/>
-        </w:rPr>
-        <w:t>Sortir d’une boucle:</w:t>
-      </w:r>
-    </w:p>
-    <w:p>
-      <w:pPr>
-        <w:pStyle w:val="Paragraphedeliste"/>
-        <w:numPr>
-          <w:ilvl w:val="0"/>
-          <w:numId w:val="1"/>
-        </w:numPr>
-        <w:rPr>
-          <w:lang w:val="en-US"/>
-        </w:rPr>
-      </w:pPr>
-      <w:r>
-        <w:rPr>
-          <w:b/>
-          <w:lang w:val="en-US"/>
-        </w:rPr>
-        <w:t xml:space="preserve">Break : </w:t>
-      </w:r>
-      <w:r>
-        <w:rPr>
-          <w:lang w:val="en-US"/>
-        </w:rPr>
-        <w:t>sortie franche.</w:t>
+      <w:proofErr w:type="spellStart"/>
+      <w:r>
+        <w:rPr>
+          <w:b/>
+          <w:lang w:val="en-US"/>
+        </w:rPr>
+        <w:t>Contrôle</w:t>
+      </w:r>
+      <w:proofErr w:type="spellEnd"/>
+      <w:r>
+        <w:rPr>
+          <w:b/>
+          <w:lang w:val="en-US"/>
+        </w:rPr>
+        <w:t>/</w:t>
+      </w:r>
+      <w:proofErr w:type="spellStart"/>
+      <w:r>
+        <w:rPr>
+          <w:b/>
+          <w:lang w:val="en-US"/>
+        </w:rPr>
+        <w:t>Sortir</w:t>
+      </w:r>
+      <w:proofErr w:type="spellEnd"/>
+      <w:r>
+        <w:rPr>
+          <w:b/>
+          <w:lang w:val="en-US"/>
+        </w:rPr>
+        <w:t xml:space="preserve"> </w:t>
+      </w:r>
+      <w:proofErr w:type="spellStart"/>
+      <w:r>
+        <w:rPr>
+          <w:b/>
+          <w:lang w:val="en-US"/>
+        </w:rPr>
+        <w:t>d’une</w:t>
+      </w:r>
+      <w:proofErr w:type="spellEnd"/>
+      <w:r>
+        <w:rPr>
+          <w:b/>
+          <w:lang w:val="en-US"/>
+        </w:rPr>
+        <w:t xml:space="preserve"> boucle:</w:t>
+      </w:r>
+    </w:p>
+    <w:p>
+      <w:pPr>
+        <w:pStyle w:val="Paragraphedeliste"/>
+        <w:numPr>
+          <w:ilvl w:val="0"/>
+          <w:numId w:val="1"/>
+        </w:numPr>
+        <w:rPr>
+          <w:lang w:val="en-US"/>
+        </w:rPr>
+      </w:pPr>
+      <w:proofErr w:type="gramStart"/>
+      <w:r>
+        <w:rPr>
+          <w:b/>
+          <w:lang w:val="en-US"/>
+        </w:rPr>
+        <w:t>Break :</w:t>
+      </w:r>
+      <w:proofErr w:type="gramEnd"/>
+      <w:r>
+        <w:rPr>
+          <w:b/>
+          <w:lang w:val="en-US"/>
+        </w:rPr>
+        <w:t xml:space="preserve"> </w:t>
+      </w:r>
+      <w:r>
+        <w:rPr>
+          <w:lang w:val="en-US"/>
+        </w:rPr>
+        <w:t xml:space="preserve">sortie </w:t>
+      </w:r>
+      <w:proofErr w:type="spellStart"/>
+      <w:r>
+        <w:rPr>
+          <w:lang w:val="en-US"/>
+        </w:rPr>
+        <w:t>franche</w:t>
+      </w:r>
+      <w:proofErr w:type="spellEnd"/>
+      <w:r>
+        <w:rPr>
+          <w:lang w:val="en-US"/>
+        </w:rPr>
+        <w:t>.</w:t>
       </w:r>
     </w:p>
     <w:p>
@@ -2121,7 +3122,15 @@
         <w:t>é</w:t>
       </w:r>
       <w:r>
-        <w:t>cutions de méthodes, définies par la suite, après le main.</w:t>
+        <w:t xml:space="preserve">cutions de méthodes, définies par la suite, après </w:t>
+      </w:r>
+      <w:proofErr w:type="gramStart"/>
+      <w:r>
+        <w:t>le</w:t>
+      </w:r>
+      <w:proofErr w:type="gramEnd"/>
+      <w:r>
+        <w:t xml:space="preserve"> main.</w:t>
       </w:r>
       <w:r>
         <w:t xml:space="preserve"> En appuyant sur ctrl </w:t>
@@ -2160,20 +3169,40 @@
           <w:numId w:val="1"/>
         </w:numPr>
       </w:pPr>
-      <w:r>
-        <w:t>System.out.print() ; affiche dans la console sans retour à la ligne</w:t>
-      </w:r>
-    </w:p>
-    <w:p>
-      <w:pPr>
-        <w:pStyle w:val="Paragraphedeliste"/>
-        <w:numPr>
-          <w:ilvl w:val="0"/>
-          <w:numId w:val="1"/>
-        </w:numPr>
-      </w:pPr>
-      <w:r>
-        <w:t>System.out.println() ; affiche dans la console</w:t>
+      <w:proofErr w:type="spellStart"/>
+      <w:proofErr w:type="gramStart"/>
+      <w:r>
+        <w:t>System.out.print</w:t>
+      </w:r>
+      <w:proofErr w:type="spellEnd"/>
+      <w:r>
+        <w:t>(</w:t>
+      </w:r>
+      <w:proofErr w:type="gramEnd"/>
+      <w:r>
+        <w:t>) ; affiche dans la console sans retour à la ligne</w:t>
+      </w:r>
+    </w:p>
+    <w:p>
+      <w:pPr>
+        <w:pStyle w:val="Paragraphedeliste"/>
+        <w:numPr>
+          <w:ilvl w:val="0"/>
+          <w:numId w:val="1"/>
+        </w:numPr>
+      </w:pPr>
+      <w:proofErr w:type="spellStart"/>
+      <w:proofErr w:type="gramStart"/>
+      <w:r>
+        <w:t>System.out.println</w:t>
+      </w:r>
+      <w:proofErr w:type="spellEnd"/>
+      <w:r>
+        <w:t>(</w:t>
+      </w:r>
+      <w:proofErr w:type="gramEnd"/>
+      <w:r>
+        <w:t>) ; affiche dans la console</w:t>
       </w:r>
       <w:r>
         <w:t xml:space="preserve"> avec retour à la ligne</w:t>
@@ -2200,40 +3229,103 @@
         </w:numPr>
       </w:pPr>
       <w:r>
-        <w:t>Scanner nom=new Scanner(System.in); : entrée utilisateur</w:t>
+        <w:t>Scanner nom=new Scanner(System.in</w:t>
+      </w:r>
+      <w:proofErr w:type="gramStart"/>
+      <w:r>
+        <w:t>); :</w:t>
+      </w:r>
+      <w:proofErr w:type="gramEnd"/>
+      <w:r>
+        <w:t xml:space="preserve"> entrée utilisateur</w:t>
       </w:r>
       <w:r>
         <w:t xml:space="preserve"> clavier</w:t>
       </w:r>
       <w:r>
-        <w:t>, on l’enregistre avec String entree=nom</w:t>
-      </w:r>
-      <w:r>
-        <w:t>.nextLine();</w:t>
-      </w:r>
-      <w:r>
-        <w:t xml:space="preserve"> next prend premier string sans espace, nextLine prend toute la ligne.</w:t>
-      </w:r>
-    </w:p>
-    <w:p>
-      <w:pPr>
-        <w:pStyle w:val="Paragraphedeliste"/>
-        <w:numPr>
-          <w:ilvl w:val="0"/>
-          <w:numId w:val="1"/>
-        </w:numPr>
-      </w:pPr>
-      <w:r>
-        <w:t xml:space="preserve">Déclaration de méthode : static void </w:t>
-      </w:r>
+        <w:t xml:space="preserve">, on l’enregistre avec String </w:t>
+      </w:r>
+      <w:proofErr w:type="spellStart"/>
+      <w:r>
+        <w:t>entree</w:t>
+      </w:r>
+      <w:proofErr w:type="spellEnd"/>
+      <w:r>
+        <w:t>=</w:t>
+      </w:r>
+      <w:proofErr w:type="spellStart"/>
+      <w:r>
+        <w:t>nom</w:t>
+      </w:r>
+      <w:r>
+        <w:t>.nextLine</w:t>
+      </w:r>
+      <w:proofErr w:type="spellEnd"/>
+      <w:r>
+        <w:t>();</w:t>
+      </w:r>
+      <w:r>
+        <w:t xml:space="preserve"> </w:t>
+      </w:r>
+      <w:proofErr w:type="spellStart"/>
+      <w:r>
+        <w:t>next</w:t>
+      </w:r>
+      <w:proofErr w:type="spellEnd"/>
+      <w:r>
+        <w:t xml:space="preserve"> prend premier string sans espace, </w:t>
+      </w:r>
+      <w:proofErr w:type="spellStart"/>
+      <w:r>
+        <w:t>nextLine</w:t>
+      </w:r>
+      <w:proofErr w:type="spellEnd"/>
+      <w:r>
+        <w:t xml:space="preserve"> prend toute la ligne.</w:t>
+      </w:r>
+    </w:p>
+    <w:p>
+      <w:pPr>
+        <w:pStyle w:val="Paragraphedeliste"/>
+        <w:numPr>
+          <w:ilvl w:val="0"/>
+          <w:numId w:val="1"/>
+        </w:numPr>
+      </w:pPr>
+      <w:r>
+        <w:t xml:space="preserve">Déclaration de méthode : </w:t>
+      </w:r>
+      <w:proofErr w:type="spellStart"/>
+      <w:r>
+        <w:t>static</w:t>
+      </w:r>
+      <w:proofErr w:type="spellEnd"/>
+      <w:r>
+        <w:t xml:space="preserve"> </w:t>
+      </w:r>
+      <w:proofErr w:type="spellStart"/>
+      <w:r>
+        <w:t>void</w:t>
+      </w:r>
+      <w:proofErr w:type="spellEnd"/>
+      <w:r>
+        <w:t xml:space="preserve"> </w:t>
+      </w:r>
+      <w:proofErr w:type="spellStart"/>
+      <w:proofErr w:type="gramStart"/>
       <w:r>
         <w:rPr>
           <w:b/>
         </w:rPr>
         <w:t>methName</w:t>
       </w:r>
-      <w:r>
-        <w:t>() {   }</w:t>
+      <w:proofErr w:type="spellEnd"/>
+      <w:r>
+        <w:t>(</w:t>
+      </w:r>
+      <w:proofErr w:type="gramEnd"/>
+      <w:r>
+        <w:t>) {   }</w:t>
       </w:r>
     </w:p>
     <w:p>
@@ -2273,6 +3365,7 @@
         </w:rPr>
         <w:t xml:space="preserve">[type] </w:t>
       </w:r>
+      <w:proofErr w:type="spellStart"/>
       <w:r>
         <w:rPr>
           <w:b/>
@@ -2280,6 +3373,7 @@
         </w:rPr>
         <w:t>methodName</w:t>
       </w:r>
+      <w:proofErr w:type="spellEnd"/>
       <w:r>
         <w:rPr>
           <w:lang w:val="en-US"/>
@@ -2291,7 +3385,15 @@
           <w:b/>
           <w:lang w:val="en-US"/>
         </w:rPr>
-        <w:t>[[type</w:t>
+        <w:t>[[</w:t>
+      </w:r>
+      <w:proofErr w:type="spellStart"/>
+      <w:r>
+        <w:rPr>
+          <w:b/>
+          <w:lang w:val="en-US"/>
+        </w:rPr>
+        <w:t>type</w:t>
       </w:r>
       <w:r>
         <w:rPr>
@@ -2300,13 +3402,23 @@
         </w:rPr>
         <w:t>Arg</w:t>
       </w:r>
-      <w:r>
-        <w:rPr>
-          <w:b/>
-          <w:lang w:val="en-US"/>
-        </w:rPr>
-        <w:t>] [Arg]</w:t>
-      </w:r>
+      <w:proofErr w:type="spellEnd"/>
+      <w:r>
+        <w:rPr>
+          <w:b/>
+          <w:lang w:val="en-US"/>
+        </w:rPr>
+        <w:t>] [</w:t>
+      </w:r>
+      <w:proofErr w:type="spellStart"/>
+      <w:r>
+        <w:rPr>
+          <w:b/>
+          <w:lang w:val="en-US"/>
+        </w:rPr>
+        <w:t>Arg</w:t>
+      </w:r>
+      <w:proofErr w:type="spellEnd"/>
       <w:r>
         <w:rPr>
           <w:b/>
@@ -2316,6 +3428,13 @@
       </w:r>
       <w:r>
         <w:rPr>
+          <w:b/>
+          <w:lang w:val="en-US"/>
+        </w:rPr>
+        <w:t>]</w:t>
+      </w:r>
+      <w:r>
+        <w:rPr>
           <w:lang w:val="en-US"/>
         </w:rPr>
         <w:t>) { }</w:t>
@@ -2345,19 +3464,35 @@
         <w:t xml:space="preserve"> que doit retourner la méthode,</w:t>
       </w:r>
       <w:r>
-        <w:t xml:space="preserve"> ou « void » qui ne retourne rien.</w:t>
-      </w:r>
-    </w:p>
-    <w:p>
-      <w:pPr>
-        <w:pStyle w:val="Paragraphedeliste"/>
-        <w:numPr>
-          <w:ilvl w:val="0"/>
-          <w:numId w:val="1"/>
-        </w:numPr>
-      </w:pPr>
-      <w:r>
-        <w:t>Les arguments à passer à la méthode à déclarer, comme int a, String b…</w:t>
+        <w:t xml:space="preserve"> ou « </w:t>
+      </w:r>
+      <w:proofErr w:type="spellStart"/>
+      <w:r>
+        <w:t>void</w:t>
+      </w:r>
+      <w:proofErr w:type="spellEnd"/>
+      <w:r>
+        <w:t> » qui ne retourne rien.</w:t>
+      </w:r>
+    </w:p>
+    <w:p>
+      <w:pPr>
+        <w:pStyle w:val="Paragraphedeliste"/>
+        <w:numPr>
+          <w:ilvl w:val="0"/>
+          <w:numId w:val="1"/>
+        </w:numPr>
+      </w:pPr>
+      <w:r>
+        <w:t xml:space="preserve">Les arguments à passer à la méthode à déclarer, comme </w:t>
+      </w:r>
+      <w:proofErr w:type="spellStart"/>
+      <w:r>
+        <w:t>int</w:t>
+      </w:r>
+      <w:proofErr w:type="spellEnd"/>
+      <w:r>
+        <w:t xml:space="preserve"> a, String b…</w:t>
       </w:r>
     </w:p>
     <w:p>
@@ -2409,7 +3544,23 @@
         <w:t xml:space="preserve">C’est au niveau de </w:t>
       </w:r>
       <w:r>
-        <w:t>la mémoire stack, dans une méthode les valeurs passées en argument sont des copies et non les ref originelles.</w:t>
+        <w:t xml:space="preserve">la mémoire </w:t>
+      </w:r>
+      <w:proofErr w:type="spellStart"/>
+      <w:r>
+        <w:t>stack</w:t>
+      </w:r>
+      <w:proofErr w:type="spellEnd"/>
+      <w:r>
+        <w:t xml:space="preserve">, dans une méthode les valeurs passées en argument sont des copies et non les </w:t>
+      </w:r>
+      <w:proofErr w:type="spellStart"/>
+      <w:r>
+        <w:t>ref</w:t>
+      </w:r>
+      <w:proofErr w:type="spellEnd"/>
+      <w:r>
+        <w:t xml:space="preserve"> originelles.</w:t>
       </w:r>
     </w:p>
     <w:p>
@@ -2436,13 +3587,29 @@
         <w:t xml:space="preserve"> car ces éléments sont des adresses pointant à l’endroit des variables, </w:t>
       </w:r>
       <w:r>
-        <w:t xml:space="preserve">donc on copie l’adresse qui pointe aux même variables dans la heap managé, </w:t>
+        <w:t xml:space="preserve">donc on copie l’adresse qui pointe aux même variables dans la </w:t>
+      </w:r>
+      <w:proofErr w:type="spellStart"/>
+      <w:r>
+        <w:t>heap</w:t>
+      </w:r>
+      <w:proofErr w:type="spellEnd"/>
+      <w:r>
+        <w:t xml:space="preserve"> managé, </w:t>
       </w:r>
       <w:r>
         <w:t>et non une copie des variables</w:t>
       </w:r>
       <w:r>
-        <w:t xml:space="preserve"> dans la stack (qui disparait après la fin d’exécution de la méthode)</w:t>
+        <w:t xml:space="preserve"> dans la </w:t>
+      </w:r>
+      <w:proofErr w:type="spellStart"/>
+      <w:r>
+        <w:t>stack</w:t>
+      </w:r>
+      <w:proofErr w:type="spellEnd"/>
+      <w:r>
+        <w:t xml:space="preserve"> (qui disparait après la fin d’exécution de la méthode)</w:t>
       </w:r>
       <w:r>
         <w:t>.</w:t>
@@ -2466,12 +3633,14 @@
         </w:rPr>
         <w:t xml:space="preserve"> et </w:t>
       </w:r>
+      <w:proofErr w:type="spellStart"/>
       <w:r>
         <w:rPr>
           <w:b/>
         </w:rPr>
         <w:t>varargs</w:t>
       </w:r>
+      <w:proofErr w:type="spellEnd"/>
       <w:r>
         <w:rPr>
           <w:b/>
@@ -2551,25 +3720,58 @@
         <w:t>:</w:t>
       </w:r>
       <w:r>
-        <w:t xml:space="preserve"> static void</w:t>
-      </w:r>
-      <w:r>
-        <w:t xml:space="preserve"> </w:t>
-      </w:r>
+        <w:t xml:space="preserve"> </w:t>
+      </w:r>
+      <w:proofErr w:type="spellStart"/>
+      <w:r>
+        <w:t>static</w:t>
+      </w:r>
+      <w:proofErr w:type="spellEnd"/>
+      <w:r>
+        <w:t xml:space="preserve"> </w:t>
+      </w:r>
+      <w:proofErr w:type="spellStart"/>
+      <w:r>
+        <w:t>void</w:t>
+      </w:r>
+      <w:proofErr w:type="spellEnd"/>
+      <w:r>
+        <w:t xml:space="preserve"> </w:t>
+      </w:r>
+      <w:proofErr w:type="spellStart"/>
+      <w:proofErr w:type="gramStart"/>
       <w:r>
         <w:rPr>
           <w:b/>
         </w:rPr>
         <w:t>methode</w:t>
       </w:r>
-      <w:r>
-        <w:t>(int… x) </w:t>
+      <w:proofErr w:type="spellEnd"/>
+      <w:r>
+        <w:t>(</w:t>
+      </w:r>
+      <w:proofErr w:type="spellStart"/>
+      <w:proofErr w:type="gramEnd"/>
+      <w:r>
+        <w:t>int</w:t>
+      </w:r>
+      <w:proofErr w:type="spellEnd"/>
+      <w:r>
+        <w:t>… x) </w:t>
       </w:r>
       <w:r>
         <w:t xml:space="preserve"> C’</w:t>
       </w:r>
       <w:r>
-        <w:t>est un tableau à la volée / varargs ;</w:t>
+        <w:t xml:space="preserve">est un tableau à la volée / </w:t>
+      </w:r>
+      <w:proofErr w:type="spellStart"/>
+      <w:r>
+        <w:t>varargs</w:t>
+      </w:r>
+      <w:proofErr w:type="spellEnd"/>
+      <w:r>
+        <w:t> ;</w:t>
       </w:r>
     </w:p>
     <w:p>
@@ -2584,8 +3786,13 @@
         <w:t xml:space="preserve">Pour pouvoir également passer en argument n’importe quel type d’argument, on utilise </w:t>
       </w:r>
       <w:r>
-        <w:t>le supertype</w:t>
-      </w:r>
+        <w:t xml:space="preserve">le </w:t>
+      </w:r>
+      <w:proofErr w:type="spellStart"/>
+      <w:r>
+        <w:t>supertype</w:t>
+      </w:r>
+      <w:proofErr w:type="spellEnd"/>
       <w:r>
         <w:t xml:space="preserve"> / superclasse</w:t>
       </w:r>
@@ -2611,16 +3818,39 @@
         <w:t>Exemple :</w:t>
       </w:r>
       <w:r>
-        <w:t xml:space="preserve"> static void </w:t>
-      </w:r>
+        <w:t xml:space="preserve"> </w:t>
+      </w:r>
+      <w:proofErr w:type="spellStart"/>
+      <w:r>
+        <w:t>static</w:t>
+      </w:r>
+      <w:proofErr w:type="spellEnd"/>
+      <w:r>
+        <w:t xml:space="preserve"> </w:t>
+      </w:r>
+      <w:proofErr w:type="spellStart"/>
+      <w:r>
+        <w:t>void</w:t>
+      </w:r>
+      <w:proofErr w:type="spellEnd"/>
+      <w:r>
+        <w:t xml:space="preserve"> </w:t>
+      </w:r>
+      <w:proofErr w:type="spellStart"/>
+      <w:proofErr w:type="gramStart"/>
       <w:r>
         <w:rPr>
           <w:b/>
         </w:rPr>
         <w:t>methode</w:t>
       </w:r>
-      <w:r>
-        <w:t xml:space="preserve">(Object… </w:t>
+      <w:proofErr w:type="spellEnd"/>
+      <w:r>
+        <w:t>(</w:t>
+      </w:r>
+      <w:proofErr w:type="gramEnd"/>
+      <w:r>
+        <w:t xml:space="preserve">Object… </w:t>
       </w:r>
       <w:r>
         <w:rPr>
@@ -2710,8 +3940,13 @@
           <w:numId w:val="1"/>
         </w:numPr>
       </w:pPr>
-      <w:r>
-        <w:t xml:space="preserve">int [] </w:t>
+      <w:proofErr w:type="spellStart"/>
+      <w:r>
+        <w:t>int</w:t>
+      </w:r>
+      <w:proofErr w:type="spellEnd"/>
+      <w:r>
+        <w:t xml:space="preserve"> [] </w:t>
       </w:r>
       <w:r>
         <w:rPr>
@@ -2720,8 +3955,18 @@
         <w:t>Tab</w:t>
       </w:r>
       <w:r>
-        <w:t xml:space="preserve"> = new int[</w:t>
-      </w:r>
+        <w:t xml:space="preserve"> = new </w:t>
+      </w:r>
+      <w:proofErr w:type="spellStart"/>
+      <w:proofErr w:type="gramStart"/>
+      <w:r>
+        <w:t>int</w:t>
+      </w:r>
+      <w:proofErr w:type="spellEnd"/>
+      <w:r>
+        <w:t>[</w:t>
+      </w:r>
+      <w:proofErr w:type="gramEnd"/>
       <w:r>
         <w:rPr>
           <w:b/>
@@ -2743,8 +3988,18 @@
           <w:numId w:val="1"/>
         </w:numPr>
       </w:pPr>
-      <w:r>
-        <w:t xml:space="preserve">int[] </w:t>
+      <w:proofErr w:type="spellStart"/>
+      <w:proofErr w:type="gramStart"/>
+      <w:r>
+        <w:t>int</w:t>
+      </w:r>
+      <w:proofErr w:type="spellEnd"/>
+      <w:r>
+        <w:t>[</w:t>
+      </w:r>
+      <w:proofErr w:type="gramEnd"/>
+      <w:r>
+        <w:t xml:space="preserve">] </w:t>
       </w:r>
       <w:r>
         <w:rPr>
@@ -2762,7 +4017,15 @@
         <w:t xml:space="preserve">Tab </w:t>
       </w:r>
       <w:r>
-        <w:t>= new int[</w:t>
+        <w:t xml:space="preserve">= new </w:t>
+      </w:r>
+      <w:proofErr w:type="spellStart"/>
+      <w:r>
+        <w:t>int</w:t>
+      </w:r>
+      <w:proofErr w:type="spellEnd"/>
+      <w:r>
+        <w:t>[</w:t>
       </w:r>
       <w:r>
         <w:rPr>
@@ -2783,7 +4046,15 @@
         </w:numPr>
       </w:pPr>
       <w:r>
-        <w:t>Val par défaut, cette fois vu que Tab est un objet, initiées par la JVM :</w:t>
+        <w:t xml:space="preserve">Val par défaut, cette fois vu que Tab est un objet, </w:t>
+      </w:r>
+      <w:proofErr w:type="gramStart"/>
+      <w:r>
+        <w:t>initiées</w:t>
+      </w:r>
+      <w:proofErr w:type="gramEnd"/>
+      <w:r>
+        <w:t xml:space="preserve"> par la JVM :</w:t>
       </w:r>
     </w:p>
     <w:p>
@@ -2808,7 +4079,20 @@
         </w:numPr>
       </w:pPr>
       <w:r>
-        <w:t>Int, double,float :0[.0]</w:t>
+        <w:t xml:space="preserve">Int, </w:t>
+      </w:r>
+      <w:proofErr w:type="spellStart"/>
+      <w:r>
+        <w:t>double</w:t>
+      </w:r>
+      <w:proofErr w:type="gramStart"/>
+      <w:r>
+        <w:t>,float</w:t>
+      </w:r>
+      <w:proofErr w:type="spellEnd"/>
+      <w:proofErr w:type="gramEnd"/>
+      <w:r>
+        <w:t> :0[.0]</w:t>
       </w:r>
     </w:p>
     <w:p>
@@ -2820,8 +4104,13 @@
         </w:numPr>
       </w:pPr>
       <w:r>
-        <w:t>String : null</w:t>
-      </w:r>
+        <w:t xml:space="preserve">String : </w:t>
+      </w:r>
+      <w:proofErr w:type="spellStart"/>
+      <w:r>
+        <w:t>null</w:t>
+      </w:r>
+      <w:proofErr w:type="spellEnd"/>
     </w:p>
     <w:p>
       <w:pPr>
@@ -2849,6 +4138,7 @@
       <w:r>
         <w:t xml:space="preserve">, avec </w:t>
       </w:r>
+      <w:proofErr w:type="spellStart"/>
       <w:r>
         <w:rPr>
           <w:b/>
@@ -2856,7 +4146,11 @@
         <w:t>Tab</w:t>
       </w:r>
       <w:r>
-        <w:t xml:space="preserve">.length </w:t>
+        <w:t>.length</w:t>
+      </w:r>
+      <w:proofErr w:type="spellEnd"/>
+      <w:r>
+        <w:t xml:space="preserve"> </w:t>
       </w:r>
     </w:p>
     <w:p>
@@ -2868,19 +4162,45 @@
         </w:numPr>
       </w:pPr>
       <w:r>
-        <w:t>Boucle foreach, spé aux tableaux</w:t>
+        <w:t xml:space="preserve">Boucle </w:t>
+      </w:r>
+      <w:proofErr w:type="spellStart"/>
+      <w:r>
+        <w:t>foreach</w:t>
+      </w:r>
+      <w:proofErr w:type="spellEnd"/>
+      <w:r>
+        <w:t>, spé aux tableaux</w:t>
       </w:r>
       <w:r>
         <w:t xml:space="preserve"> : </w:t>
       </w:r>
-      <w:r>
-        <w:t xml:space="preserve">for(int </w:t>
-      </w:r>
-      <w:r>
-        <w:rPr>
-          <w:b/>
-        </w:rPr>
-        <w:t>el:tab)</w:t>
+      <w:proofErr w:type="gramStart"/>
+      <w:r>
+        <w:t>for(</w:t>
+      </w:r>
+      <w:proofErr w:type="spellStart"/>
+      <w:proofErr w:type="gramEnd"/>
+      <w:r>
+        <w:t>int</w:t>
+      </w:r>
+      <w:proofErr w:type="spellEnd"/>
+      <w:r>
+        <w:t xml:space="preserve"> </w:t>
+      </w:r>
+      <w:proofErr w:type="spellStart"/>
+      <w:r>
+        <w:rPr>
+          <w:b/>
+        </w:rPr>
+        <w:t>el:tab</w:t>
+      </w:r>
+      <w:proofErr w:type="spellEnd"/>
+      <w:r>
+        <w:rPr>
+          <w:b/>
+        </w:rPr>
+        <w:t>)</w:t>
       </w:r>
     </w:p>
     <w:p>
@@ -2895,8 +4215,13 @@
         <w:t>Indice</w:t>
       </w:r>
       <w:r>
-        <w:t xml:space="preserve"> Tab[</w:t>
-      </w:r>
+        <w:t xml:space="preserve"> </w:t>
+      </w:r>
+      <w:proofErr w:type="gramStart"/>
+      <w:r>
+        <w:t>Tab[</w:t>
+      </w:r>
+      <w:proofErr w:type="gramEnd"/>
       <w:r>
         <w:rPr>
           <w:b/>
@@ -2940,8 +4265,29 @@
           <w:numId w:val="1"/>
         </w:numPr>
       </w:pPr>
-      <w:r>
-        <w:t>Cf Algo, fibonacci, factorielles.</w:t>
+      <w:proofErr w:type="spellStart"/>
+      <w:r>
+        <w:t>Cf</w:t>
+      </w:r>
+      <w:proofErr w:type="spellEnd"/>
+      <w:r>
+        <w:t xml:space="preserve"> </w:t>
+      </w:r>
+      <w:proofErr w:type="spellStart"/>
+      <w:r>
+        <w:t>Algo</w:t>
+      </w:r>
+      <w:proofErr w:type="spellEnd"/>
+      <w:r>
+        <w:t xml:space="preserve">, </w:t>
+      </w:r>
+      <w:proofErr w:type="spellStart"/>
+      <w:r>
+        <w:t>fibonacci</w:t>
+      </w:r>
+      <w:proofErr w:type="spellEnd"/>
+      <w:r>
+        <w:t>, factorielles.</w:t>
       </w:r>
     </w:p>
     <w:p>
@@ -2972,6 +4318,7 @@
           <w:b/>
         </w:rPr>
       </w:pPr>
+      <w:proofErr w:type="gramStart"/>
       <w:r>
         <w:rPr>
           <w:b/>
@@ -2984,6 +4331,7 @@
         </w:rPr>
         <w:t>s</w:t>
       </w:r>
+      <w:proofErr w:type="gramEnd"/>
       <w:r>
         <w:rPr>
           <w:b/>
@@ -3119,6 +4467,7 @@
         </w:rPr>
         <w:t xml:space="preserve"> </w:t>
       </w:r>
+      <w:proofErr w:type="gramStart"/>
       <w:r>
         <w:rPr>
           <w:b/>
@@ -3126,677 +4475,932 @@
         <w:t>Class</w:t>
       </w:r>
       <w:r>
+        <w:t>(</w:t>
+      </w:r>
+      <w:proofErr w:type="gramEnd"/>
+      <w:r>
+        <w:t>)</w:t>
+      </w:r>
+      <w:r>
+        <w:rPr>
+          <w:b/>
+        </w:rPr>
+        <w:t> ;</w:t>
+      </w:r>
+    </w:p>
+    <w:p>
+      <w:pPr>
+        <w:pStyle w:val="Paragraphedeliste"/>
+        <w:numPr>
+          <w:ilvl w:val="0"/>
+          <w:numId w:val="1"/>
+        </w:numPr>
+      </w:pPr>
+      <w:r>
+        <w:t xml:space="preserve">En une fois </w:t>
+      </w:r>
+      <w:r>
+        <w:rPr>
+          <w:b/>
+        </w:rPr>
+        <w:t>Class</w:t>
+      </w:r>
+      <w:r>
+        <w:rPr>
+          <w:b/>
+        </w:rPr>
+        <w:t xml:space="preserve"> </w:t>
+      </w:r>
+      <w:r>
+        <w:rPr>
+          <w:b/>
+        </w:rPr>
+        <w:t>nom</w:t>
+      </w:r>
+      <w:r>
+        <w:rPr>
+          <w:b/>
+        </w:rPr>
+        <w:t xml:space="preserve"> = </w:t>
+      </w:r>
+      <w:r>
+        <w:t xml:space="preserve">new </w:t>
+      </w:r>
+      <w:proofErr w:type="gramStart"/>
+      <w:r>
+        <w:rPr>
+          <w:b/>
+        </w:rPr>
+        <w:t>Class</w:t>
+      </w:r>
+      <w:r>
+        <w:t>(</w:t>
+      </w:r>
+      <w:proofErr w:type="gramEnd"/>
+      <w:r>
+        <w:t>)</w:t>
+      </w:r>
+      <w:r>
+        <w:rPr>
+          <w:b/>
+        </w:rPr>
+        <w:t> ;</w:t>
+      </w:r>
+    </w:p>
+    <w:p>
+      <w:pPr>
+        <w:pStyle w:val="Paragraphedeliste"/>
+        <w:numPr>
+          <w:ilvl w:val="0"/>
+          <w:numId w:val="1"/>
+        </w:numPr>
+      </w:pPr>
+      <w:r>
+        <w:t xml:space="preserve">Affectation : </w:t>
+      </w:r>
+      <w:proofErr w:type="spellStart"/>
+      <w:r>
+        <w:rPr>
+          <w:b/>
+        </w:rPr>
+        <w:t>nom</w:t>
+      </w:r>
+      <w:r>
+        <w:rPr>
+          <w:b/>
+        </w:rPr>
+        <w:t>.</w:t>
+      </w:r>
+      <w:r>
+        <w:rPr>
+          <w:b/>
+        </w:rPr>
+        <w:t>attribut</w:t>
+      </w:r>
+      <w:proofErr w:type="spellEnd"/>
+      <w:r>
+        <w:rPr>
+          <w:b/>
+        </w:rPr>
+        <w:t xml:space="preserve"> = … ;</w:t>
+      </w:r>
+    </w:p>
+    <w:p>
+      <w:pPr>
+        <w:pStyle w:val="Paragraphedeliste"/>
+        <w:numPr>
+          <w:ilvl w:val="0"/>
+          <w:numId w:val="1"/>
+        </w:numPr>
+      </w:pPr>
+      <w:r>
+        <w:t>Les classes peuvent contenir :</w:t>
+      </w:r>
+    </w:p>
+    <w:p>
+      <w:pPr>
+        <w:pStyle w:val="Paragraphedeliste"/>
+        <w:numPr>
+          <w:ilvl w:val="1"/>
+          <w:numId w:val="1"/>
+        </w:numPr>
+      </w:pPr>
+      <w:r>
+        <w:rPr>
+          <w:u w:val="single"/>
+        </w:rPr>
+        <w:t>Attribut</w:t>
+      </w:r>
+      <w:r>
+        <w:rPr>
+          <w:u w:val="single"/>
+        </w:rPr>
+        <w:t>s</w:t>
+      </w:r>
+      <w:r>
+        <w:rPr>
+          <w:u w:val="single"/>
+        </w:rPr>
+        <w:t xml:space="preserve"> : </w:t>
+      </w:r>
+      <w:r>
+        <w:t xml:space="preserve">data </w:t>
+      </w:r>
+      <w:proofErr w:type="spellStart"/>
+      <w:r>
+        <w:t>member</w:t>
+      </w:r>
+      <w:proofErr w:type="spellEnd"/>
+      <w:r>
+        <w:t>, variable de class</w:t>
+      </w:r>
+      <w:r>
+        <w:t>, chaque instance a ses propres attributs en mémoire</w:t>
+      </w:r>
+      <w:r>
+        <w:t xml:space="preserve">. </w:t>
+      </w:r>
+      <w:proofErr w:type="spellStart"/>
+      <w:r>
+        <w:rPr>
+          <w:b/>
+        </w:rPr>
+        <w:t>nom</w:t>
+      </w:r>
+      <w:r>
+        <w:rPr>
+          <w:b/>
+        </w:rPr>
+        <w:t>.attr</w:t>
+      </w:r>
+      <w:r>
+        <w:rPr>
+          <w:b/>
+        </w:rPr>
+        <w:t>ibut</w:t>
+      </w:r>
+      <w:proofErr w:type="spellEnd"/>
+      <w:r>
+        <w:rPr>
+          <w:b/>
+        </w:rPr>
+        <w:t> ;</w:t>
+      </w:r>
+    </w:p>
+    <w:p>
+      <w:pPr>
+        <w:pStyle w:val="Paragraphedeliste"/>
+        <w:numPr>
+          <w:ilvl w:val="1"/>
+          <w:numId w:val="1"/>
+        </w:numPr>
+      </w:pPr>
+      <w:r>
+        <w:rPr>
+          <w:u w:val="single"/>
+        </w:rPr>
+        <w:t>Méthode</w:t>
+      </w:r>
+      <w:r>
+        <w:rPr>
+          <w:u w:val="single"/>
+        </w:rPr>
+        <w:t>s</w:t>
+      </w:r>
+      <w:r>
+        <w:rPr>
+          <w:u w:val="single"/>
+        </w:rPr>
+        <w:t> </w:t>
+      </w:r>
+      <w:r>
+        <w:t xml:space="preserve">: </w:t>
+      </w:r>
+      <w:r>
+        <w:t xml:space="preserve">Spé à la classe, </w:t>
+      </w:r>
+      <w:r>
+        <w:t xml:space="preserve">appelée par </w:t>
+      </w:r>
+      <w:r>
+        <w:t>le nom de sa</w:t>
+      </w:r>
+      <w:r>
+        <w:t xml:space="preserve"> référence</w:t>
+      </w:r>
+      <w:r>
+        <w:t xml:space="preserve"> : </w:t>
+      </w:r>
+      <w:proofErr w:type="spellStart"/>
+      <w:proofErr w:type="gramStart"/>
+      <w:r>
+        <w:rPr>
+          <w:b/>
+        </w:rPr>
+        <w:t>nom</w:t>
+      </w:r>
+      <w:r>
+        <w:rPr>
+          <w:b/>
+        </w:rPr>
+        <w:t>.methode</w:t>
+      </w:r>
+      <w:proofErr w:type="spellEnd"/>
+      <w:r>
+        <w:rPr>
+          <w:b/>
+        </w:rPr>
+        <w:t>(</w:t>
+      </w:r>
+      <w:proofErr w:type="gramEnd"/>
+      <w:r>
+        <w:rPr>
+          <w:b/>
+        </w:rPr>
+        <w:t>) ;</w:t>
+      </w:r>
+    </w:p>
+    <w:p>
+      <w:pPr>
+        <w:pStyle w:val="Paragraphedeliste"/>
+        <w:numPr>
+          <w:ilvl w:val="1"/>
+          <w:numId w:val="1"/>
+        </w:numPr>
+        <w:rPr>
+          <w:u w:val="single"/>
+        </w:rPr>
+      </w:pPr>
+      <w:r>
+        <w:rPr>
+          <w:u w:val="single"/>
+        </w:rPr>
+        <w:t>Constructeur</w:t>
+      </w:r>
+      <w:r>
+        <w:rPr>
+          <w:u w:val="single"/>
+        </w:rPr>
+        <w:t>s</w:t>
+      </w:r>
+      <w:r>
+        <w:rPr>
+          <w:u w:val="single"/>
+        </w:rPr>
+        <w:t> :</w:t>
+      </w:r>
+      <w:r>
+        <w:t xml:space="preserve"> new </w:t>
+      </w:r>
+      <w:proofErr w:type="gramStart"/>
+      <w:r>
+        <w:rPr>
+          <w:b/>
+        </w:rPr>
+        <w:t>Class(</w:t>
+      </w:r>
+      <w:proofErr w:type="gramEnd"/>
+      <w:r>
+        <w:rPr>
+          <w:b/>
+        </w:rPr>
+        <w:t>)</w:t>
+      </w:r>
+      <w:r>
+        <w:rPr>
+          <w:b/>
+        </w:rPr>
+        <w:t> ;</w:t>
+      </w:r>
+      <w:r>
+        <w:t xml:space="preserve"> mise en mémoire</w:t>
+      </w:r>
+      <w:r>
+        <w:t xml:space="preserve"> + </w:t>
+      </w:r>
+      <w:r>
+        <w:t>créer un objet + lien + val par défaut.</w:t>
+      </w:r>
+    </w:p>
+    <w:p>
+      <w:pPr>
+        <w:rPr>
+          <w:b/>
+        </w:rPr>
+      </w:pPr>
+      <w:r>
+        <w:rPr>
+          <w:b/>
+        </w:rPr>
+        <w:t>Constructeurs :</w:t>
+      </w:r>
+    </w:p>
+    <w:p>
+      <w:pPr>
+        <w:pStyle w:val="Paragraphedeliste"/>
+        <w:numPr>
+          <w:ilvl w:val="0"/>
+          <w:numId w:val="1"/>
+        </w:numPr>
+        <w:rPr>
+          <w:u w:val="single"/>
+        </w:rPr>
+      </w:pPr>
+      <w:r>
+        <w:t>Il en existe 4 types :</w:t>
+      </w:r>
+    </w:p>
+    <w:p>
+      <w:pPr>
+        <w:pStyle w:val="Paragraphedeliste"/>
+        <w:numPr>
+          <w:ilvl w:val="1"/>
+          <w:numId w:val="1"/>
+        </w:numPr>
+        <w:rPr>
+          <w:u w:val="single"/>
+        </w:rPr>
+      </w:pPr>
+      <w:r>
+        <w:rPr>
+          <w:u w:val="single"/>
+        </w:rPr>
+        <w:t>Par défaut de la JVM :</w:t>
+      </w:r>
+      <w:r>
+        <w:t xml:space="preserve"> </w:t>
+      </w:r>
+      <w:r>
+        <w:t>Quand il n’y a aucun constructeur codé dans notre classe, c’est celui par défaut utilisé pour la création.</w:t>
+      </w:r>
+    </w:p>
+    <w:p>
+      <w:pPr>
+        <w:pStyle w:val="Paragraphedeliste"/>
+        <w:numPr>
+          <w:ilvl w:val="1"/>
+          <w:numId w:val="1"/>
+        </w:numPr>
+        <w:rPr>
+          <w:u w:val="single"/>
+        </w:rPr>
+      </w:pPr>
+      <w:r>
+        <w:rPr>
+          <w:u w:val="single"/>
+        </w:rPr>
+        <w:t>Par défaut :</w:t>
+      </w:r>
+      <w:r>
+        <w:t xml:space="preserve"> </w:t>
+      </w:r>
+      <w:r>
+        <w:t xml:space="preserve">constructeur </w:t>
+      </w:r>
+      <w:r>
+        <w:rPr>
+          <w:b/>
+        </w:rPr>
+        <w:t>sans paramètres</w:t>
+      </w:r>
+      <w:r>
+        <w:t>.</w:t>
+      </w:r>
+      <w:r>
+        <w:t xml:space="preserve"> </w:t>
+      </w:r>
+      <w:r>
+        <w:t xml:space="preserve">Porte le même nom que la classe et ressemble à une méthode, sans </w:t>
+      </w:r>
+      <w:proofErr w:type="spellStart"/>
+      <w:r>
+        <w:t>void</w:t>
+      </w:r>
+      <w:proofErr w:type="spellEnd"/>
+      <w:r>
+        <w:t xml:space="preserve"> : </w:t>
+      </w:r>
+      <w:proofErr w:type="gramStart"/>
+      <w:r>
+        <w:rPr>
+          <w:b/>
+        </w:rPr>
+        <w:t>Class(</w:t>
+      </w:r>
+      <w:proofErr w:type="gramEnd"/>
+      <w:r>
+        <w:rPr>
+          <w:b/>
+        </w:rPr>
+        <w:t>)</w:t>
+      </w:r>
+      <w:r>
+        <w:rPr>
+          <w:b/>
+        </w:rPr>
+        <w:t xml:space="preserve"> { }</w:t>
+      </w:r>
+      <w:r>
+        <w:t>.</w:t>
+      </w:r>
+    </w:p>
+    <w:p>
+      <w:pPr>
+        <w:pStyle w:val="Paragraphedeliste"/>
+        <w:numPr>
+          <w:ilvl w:val="1"/>
+          <w:numId w:val="1"/>
+        </w:numPr>
+        <w:rPr>
+          <w:u w:val="single"/>
+        </w:rPr>
+      </w:pPr>
+      <w:r>
+        <w:rPr>
+          <w:u w:val="single"/>
+        </w:rPr>
+        <w:t>D’initialisation :</w:t>
+      </w:r>
+      <w:r>
+        <w:t xml:space="preserve"> </w:t>
+      </w:r>
+      <w:r>
+        <w:t xml:space="preserve">On applique une val par défaut </w:t>
+      </w:r>
+      <w:proofErr w:type="gramStart"/>
+      <w:r>
+        <w:rPr>
+          <w:b/>
+        </w:rPr>
+        <w:t>Class(</w:t>
+      </w:r>
+      <w:proofErr w:type="gramEnd"/>
+      <w:r>
+        <w:rPr>
+          <w:b/>
+        </w:rPr>
+        <w:t xml:space="preserve">) { </w:t>
+      </w:r>
+      <w:proofErr w:type="spellStart"/>
+      <w:r>
+        <w:rPr>
+          <w:b/>
+        </w:rPr>
+        <w:t>attr</w:t>
+      </w:r>
+      <w:proofErr w:type="spellEnd"/>
+      <w:r>
+        <w:rPr>
+          <w:b/>
+        </w:rPr>
+        <w:t xml:space="preserve"> = val ; </w:t>
+      </w:r>
+      <w:r>
+        <w:rPr>
+          <w:b/>
+        </w:rPr>
+        <w:t>}</w:t>
+      </w:r>
+      <w:r>
+        <w:t>.</w:t>
+      </w:r>
+      <w:r>
+        <w:t xml:space="preserve"> Il faut attribuer </w:t>
+      </w:r>
+      <w:proofErr w:type="gramStart"/>
+      <w:r>
+        <w:t>une</w:t>
+      </w:r>
+      <w:proofErr w:type="gramEnd"/>
+      <w:r>
+        <w:t xml:space="preserve"> val à </w:t>
+      </w:r>
+      <w:r>
+        <w:rPr>
+          <w:b/>
+        </w:rPr>
+        <w:t>tous</w:t>
+      </w:r>
+      <w:r>
+        <w:t xml:space="preserve"> les attributs.</w:t>
+      </w:r>
+    </w:p>
+    <w:p>
+      <w:pPr>
+        <w:pStyle w:val="Paragraphedeliste"/>
+        <w:numPr>
+          <w:ilvl w:val="1"/>
+          <w:numId w:val="1"/>
+        </w:numPr>
+        <w:rPr>
+          <w:u w:val="single"/>
+        </w:rPr>
+      </w:pPr>
+      <w:r>
+        <w:rPr>
+          <w:u w:val="single"/>
+        </w:rPr>
+        <w:t>Par copie :</w:t>
+      </w:r>
+      <w:r>
+        <w:t xml:space="preserve"> </w:t>
+      </w:r>
+      <w:r>
+        <w:t xml:space="preserve">Clone, </w:t>
+      </w:r>
+      <w:r>
+        <w:t>il faut le coder. Prend comme paramètre lui-même</w:t>
+      </w:r>
+      <w:r>
+        <w:t xml:space="preserve"> : </w:t>
+      </w:r>
+      <w:proofErr w:type="gramStart"/>
+      <w:r>
+        <w:rPr>
+          <w:b/>
+        </w:rPr>
+        <w:t>Class(</w:t>
+      </w:r>
+      <w:proofErr w:type="gramEnd"/>
+      <w:r>
+        <w:rPr>
+          <w:b/>
+        </w:rPr>
+        <w:t xml:space="preserve">Class var) { </w:t>
+      </w:r>
+      <w:proofErr w:type="spellStart"/>
+      <w:r>
+        <w:t>this.</w:t>
+      </w:r>
+      <w:r>
+        <w:rPr>
+          <w:b/>
+        </w:rPr>
+        <w:t>attr</w:t>
+      </w:r>
+      <w:proofErr w:type="spellEnd"/>
+      <w:r>
+        <w:rPr>
+          <w:b/>
+        </w:rPr>
+        <w:t xml:space="preserve"> = </w:t>
+      </w:r>
+      <w:proofErr w:type="spellStart"/>
+      <w:r>
+        <w:rPr>
+          <w:b/>
+        </w:rPr>
+        <w:t>var.attr</w:t>
+      </w:r>
+      <w:proofErr w:type="spellEnd"/>
+      <w:r>
+        <w:rPr>
+          <w:b/>
+        </w:rPr>
+        <w:t xml:space="preserve"> }</w:t>
+      </w:r>
+      <w:r>
+        <w:rPr>
+          <w:b/>
+        </w:rPr>
+        <w:t xml:space="preserve">. </w:t>
+      </w:r>
+      <w:r>
+        <w:t xml:space="preserve">Prend donc une instance déjà créée pour en faire la copie : </w:t>
+      </w:r>
+      <w:r>
+        <w:rPr>
+          <w:b/>
+        </w:rPr>
+        <w:t>Class nom</w:t>
+      </w:r>
+      <w:r>
+        <w:rPr>
+          <w:b/>
+        </w:rPr>
+        <w:t xml:space="preserve">2 = </w:t>
+      </w:r>
+      <w:r>
+        <w:t xml:space="preserve">new </w:t>
+      </w:r>
+      <w:proofErr w:type="gramStart"/>
+      <w:r>
+        <w:rPr>
+          <w:b/>
+        </w:rPr>
+        <w:t>Class(</w:t>
+      </w:r>
+      <w:proofErr w:type="gramEnd"/>
+      <w:r>
+        <w:rPr>
+          <w:b/>
+        </w:rPr>
+        <w:t>nom</w:t>
+      </w:r>
+      <w:r>
+        <w:rPr>
+          <w:b/>
+        </w:rPr>
+        <w:t>1) ;</w:t>
+      </w:r>
+    </w:p>
+    <w:p>
+      <w:pPr>
+        <w:pStyle w:val="Paragraphedeliste"/>
+        <w:numPr>
+          <w:ilvl w:val="0"/>
+          <w:numId w:val="1"/>
+        </w:numPr>
+        <w:rPr>
+          <w:u w:val="single"/>
+        </w:rPr>
+      </w:pPr>
+      <w:r>
+        <w:t>Il est possible d’initialiser des valeurs par défaut</w:t>
+      </w:r>
+      <w:r>
+        <w:t xml:space="preserve"> dans l’initialisation des attributs, ou</w:t>
+      </w:r>
+      <w:r>
+        <w:t xml:space="preserve"> à l’aide d’une méthode, qui pourra alors être appelée plusieurs fois </w:t>
+      </w:r>
+      <w:proofErr w:type="spellStart"/>
+      <w:proofErr w:type="gramStart"/>
+      <w:r>
+        <w:rPr>
+          <w:b/>
+        </w:rPr>
+        <w:t>nom</w:t>
+      </w:r>
+      <w:r>
+        <w:rPr>
+          <w:b/>
+        </w:rPr>
+        <w:t>.methode</w:t>
+      </w:r>
+      <w:proofErr w:type="spellEnd"/>
+      <w:r>
+        <w:rPr>
+          <w:b/>
+        </w:rPr>
+        <w:t>(</w:t>
+      </w:r>
+      <w:proofErr w:type="gramEnd"/>
+      <w:r>
+        <w:rPr>
+          <w:b/>
+        </w:rPr>
+        <w:t>) ;</w:t>
+      </w:r>
+      <w:r>
+        <w:rPr>
+          <w:b/>
+        </w:rPr>
+        <w:t xml:space="preserve"> </w:t>
+      </w:r>
+    </w:p>
+    <w:p>
+      <w:pPr>
+        <w:pStyle w:val="Paragraphedeliste"/>
+        <w:numPr>
+          <w:ilvl w:val="0"/>
+          <w:numId w:val="1"/>
+        </w:numPr>
+        <w:rPr>
+          <w:u w:val="single"/>
+        </w:rPr>
+      </w:pPr>
+      <w:r>
+        <w:t xml:space="preserve">Pour clarifier le nom des attributs on utilise </w:t>
+      </w:r>
+      <w:proofErr w:type="spellStart"/>
+      <w:r>
+        <w:rPr>
+          <w:b/>
+        </w:rPr>
+        <w:t>this</w:t>
+      </w:r>
+      <w:proofErr w:type="spellEnd"/>
+      <w:r>
+        <w:t xml:space="preserve"> pour</w:t>
+      </w:r>
+      <w:r>
+        <w:t xml:space="preserve"> faire</w:t>
+      </w:r>
+      <w:r>
+        <w:t xml:space="preserve"> référence au nom de l’attribut de la classe</w:t>
+      </w:r>
+      <w:r>
+        <w:t xml:space="preserve"> initialisée</w:t>
+      </w:r>
+      <w:r>
+        <w:t xml:space="preserve">. </w:t>
+      </w:r>
+      <w:proofErr w:type="spellStart"/>
+      <w:r>
+        <w:rPr>
+          <w:b/>
+        </w:rPr>
+        <w:t>this.attribut</w:t>
+      </w:r>
+      <w:proofErr w:type="spellEnd"/>
+    </w:p>
+    <w:p>
+      <w:pPr>
+        <w:pStyle w:val="Paragraphedeliste"/>
+        <w:numPr>
+          <w:ilvl w:val="0"/>
+          <w:numId w:val="1"/>
+        </w:numPr>
+      </w:pPr>
+      <w:r>
+        <w:t xml:space="preserve">Egalement, </w:t>
+      </w:r>
+      <w:r>
+        <w:t xml:space="preserve">chaque constructeur peut appeler un autre constructeur, une seule fois, en première ligne : </w:t>
+      </w:r>
+      <w:proofErr w:type="gramStart"/>
+      <w:r>
+        <w:rPr>
+          <w:b/>
+        </w:rPr>
+        <w:t>Class(</w:t>
+      </w:r>
+      <w:proofErr w:type="gramEnd"/>
+      <w:r>
+        <w:rPr>
+          <w:b/>
+        </w:rPr>
+        <w:t>[Type] [</w:t>
+      </w:r>
+      <w:proofErr w:type="spellStart"/>
+      <w:r>
+        <w:rPr>
+          <w:b/>
+        </w:rPr>
+        <w:t>args</w:t>
+      </w:r>
+      <w:proofErr w:type="spellEnd"/>
+      <w:r>
+        <w:rPr>
+          <w:b/>
+        </w:rPr>
+        <w:t xml:space="preserve">]){ </w:t>
+      </w:r>
+      <w:proofErr w:type="spellStart"/>
+      <w:r>
+        <w:t>this</w:t>
+      </w:r>
+      <w:r>
+        <w:rPr>
+          <w:b/>
+        </w:rPr>
+        <w:t>Class</w:t>
+      </w:r>
+      <w:proofErr w:type="spellEnd"/>
+      <w:r>
+        <w:rPr>
+          <w:b/>
+        </w:rPr>
+        <w:t>(</w:t>
+      </w:r>
+      <w:r>
+        <w:rPr>
+          <w:b/>
+        </w:rPr>
+        <w:t>[</w:t>
+      </w:r>
+      <w:proofErr w:type="spellStart"/>
+      <w:r>
+        <w:rPr>
+          <w:b/>
+        </w:rPr>
+        <w:t>args</w:t>
+      </w:r>
+      <w:proofErr w:type="spellEnd"/>
+      <w:r>
+        <w:rPr>
+          <w:b/>
+        </w:rPr>
+        <w:t>]</w:t>
+      </w:r>
+      <w:r>
+        <w:rPr>
+          <w:b/>
+        </w:rPr>
+        <w:t>)}</w:t>
+      </w:r>
+    </w:p>
+    <w:p>
+      <w:pPr>
+        <w:rPr>
+          <w:b/>
+        </w:rPr>
+      </w:pPr>
+      <w:r>
+        <w:rPr>
+          <w:b/>
+        </w:rPr>
+        <w:t>Contraintes de nommage :</w:t>
+      </w:r>
+    </w:p>
+    <w:p>
+      <w:pPr>
+        <w:pStyle w:val="Paragraphedeliste"/>
+        <w:numPr>
+          <w:ilvl w:val="0"/>
+          <w:numId w:val="1"/>
+        </w:numPr>
+      </w:pPr>
+      <w:r>
+        <w:t xml:space="preserve">Il existe certaine norme de nommage pour des fonctions qui effectuent le même type d’action sur une </w:t>
+      </w:r>
+      <w:proofErr w:type="spellStart"/>
+      <w:r>
+        <w:t>class</w:t>
+      </w:r>
+      <w:proofErr w:type="spellEnd"/>
+      <w:r>
+        <w:t xml:space="preserve">, comme par exemple le </w:t>
+      </w:r>
+      <w:proofErr w:type="spellStart"/>
+      <w:r>
+        <w:t>println</w:t>
+      </w:r>
+      <w:proofErr w:type="spellEnd"/>
+      <w:r>
+        <w:t>.</w:t>
+      </w:r>
+    </w:p>
+    <w:p>
+      <w:pPr>
+        <w:pStyle w:val="Paragraphedeliste"/>
+        <w:numPr>
+          <w:ilvl w:val="0"/>
+          <w:numId w:val="1"/>
+        </w:numPr>
+        <w:rPr>
+          <w:b/>
+        </w:rPr>
+      </w:pPr>
+      <w:r>
+        <w:t xml:space="preserve">Pour pouvoir utiliser le </w:t>
+      </w:r>
+      <w:proofErr w:type="spellStart"/>
+      <w:proofErr w:type="gramStart"/>
+      <w:r>
+        <w:t>println</w:t>
+      </w:r>
+      <w:proofErr w:type="spellEnd"/>
+      <w:r>
+        <w:t>(</w:t>
+      </w:r>
+      <w:proofErr w:type="gramEnd"/>
+      <w:r>
+        <w:t xml:space="preserve">) sur notre class créée, il faut ajouter la méthode </w:t>
+      </w:r>
+      <w:r>
+        <w:rPr>
+          <w:b/>
+        </w:rPr>
+        <w:t xml:space="preserve">public String </w:t>
+      </w:r>
+      <w:proofErr w:type="spellStart"/>
+      <w:r>
+        <w:rPr>
+          <w:b/>
+        </w:rPr>
+        <w:t>toString</w:t>
+      </w:r>
+      <w:proofErr w:type="spellEnd"/>
+      <w:r>
+        <w:rPr>
+          <w:b/>
+        </w:rPr>
         <w:t>()</w:t>
-      </w:r>
-      <w:r>
-        <w:rPr>
-          <w:b/>
-        </w:rPr>
-        <w:t> ;</w:t>
-      </w:r>
-    </w:p>
-    <w:p>
-      <w:pPr>
-        <w:pStyle w:val="Paragraphedeliste"/>
-        <w:numPr>
-          <w:ilvl w:val="0"/>
-          <w:numId w:val="1"/>
-        </w:numPr>
-      </w:pPr>
-      <w:r>
-        <w:t xml:space="preserve">En une fois </w:t>
-      </w:r>
-      <w:r>
-        <w:rPr>
-          <w:b/>
-        </w:rPr>
-        <w:t>Class</w:t>
-      </w:r>
-      <w:r>
-        <w:rPr>
-          <w:b/>
-        </w:rPr>
-        <w:t xml:space="preserve"> </w:t>
-      </w:r>
-      <w:r>
-        <w:rPr>
-          <w:b/>
-        </w:rPr>
-        <w:t>nom</w:t>
-      </w:r>
-      <w:r>
-        <w:rPr>
-          <w:b/>
-        </w:rPr>
-        <w:t xml:space="preserve"> = </w:t>
-      </w:r>
-      <w:r>
-        <w:t xml:space="preserve">new </w:t>
-      </w:r>
-      <w:r>
-        <w:rPr>
-          <w:b/>
-        </w:rPr>
-        <w:t>Class</w:t>
-      </w:r>
-      <w:r>
-        <w:t>()</w:t>
-      </w:r>
-      <w:r>
-        <w:rPr>
-          <w:b/>
-        </w:rPr>
-        <w:t> ;</w:t>
-      </w:r>
-    </w:p>
-    <w:p>
-      <w:pPr>
-        <w:pStyle w:val="Paragraphedeliste"/>
-        <w:numPr>
-          <w:ilvl w:val="0"/>
-          <w:numId w:val="1"/>
-        </w:numPr>
-      </w:pPr>
-      <w:r>
-        <w:t xml:space="preserve">Affectation : </w:t>
-      </w:r>
-      <w:r>
-        <w:rPr>
-          <w:b/>
-        </w:rPr>
-        <w:t>nom</w:t>
-      </w:r>
-      <w:r>
-        <w:rPr>
-          <w:b/>
-        </w:rPr>
-        <w:t>.</w:t>
-      </w:r>
-      <w:r>
-        <w:rPr>
-          <w:b/>
-        </w:rPr>
-        <w:t>attribut</w:t>
-      </w:r>
-      <w:r>
-        <w:rPr>
-          <w:b/>
-        </w:rPr>
-        <w:t xml:space="preserve"> = … ;</w:t>
-      </w:r>
-    </w:p>
-    <w:p>
-      <w:pPr>
-        <w:pStyle w:val="Paragraphedeliste"/>
-        <w:numPr>
-          <w:ilvl w:val="0"/>
-          <w:numId w:val="1"/>
-        </w:numPr>
-      </w:pPr>
-      <w:r>
-        <w:t>Les classes peuvent contenir :</w:t>
-      </w:r>
-    </w:p>
-    <w:p>
-      <w:pPr>
-        <w:pStyle w:val="Paragraphedeliste"/>
-        <w:numPr>
-          <w:ilvl w:val="1"/>
-          <w:numId w:val="1"/>
-        </w:numPr>
-      </w:pPr>
-      <w:r>
-        <w:rPr>
-          <w:u w:val="single"/>
-        </w:rPr>
-        <w:t>Attribut</w:t>
-      </w:r>
-      <w:r>
-        <w:rPr>
-          <w:u w:val="single"/>
-        </w:rPr>
-        <w:t>s</w:t>
-      </w:r>
-      <w:r>
-        <w:rPr>
-          <w:u w:val="single"/>
-        </w:rPr>
-        <w:t xml:space="preserve"> : </w:t>
-      </w:r>
-      <w:r>
-        <w:t>data member, variable de class</w:t>
-      </w:r>
-      <w:r>
-        <w:t>, chaque instance a ses propres attributs en mémoire</w:t>
-      </w:r>
-      <w:r>
-        <w:t xml:space="preserve">. </w:t>
-      </w:r>
-      <w:r>
-        <w:rPr>
-          <w:b/>
-        </w:rPr>
-        <w:t>nom</w:t>
-      </w:r>
-      <w:r>
-        <w:rPr>
-          <w:b/>
-        </w:rPr>
-        <w:t>.attr</w:t>
-      </w:r>
-      <w:r>
-        <w:rPr>
-          <w:b/>
-        </w:rPr>
-        <w:t>ibut</w:t>
-      </w:r>
-      <w:r>
-        <w:rPr>
-          <w:b/>
-        </w:rPr>
-        <w:t> ;</w:t>
-      </w:r>
-    </w:p>
-    <w:p>
-      <w:pPr>
-        <w:pStyle w:val="Paragraphedeliste"/>
-        <w:numPr>
-          <w:ilvl w:val="1"/>
-          <w:numId w:val="1"/>
-        </w:numPr>
-      </w:pPr>
-      <w:r>
-        <w:rPr>
-          <w:u w:val="single"/>
-        </w:rPr>
-        <w:t>Méthode</w:t>
-      </w:r>
-      <w:r>
-        <w:rPr>
-          <w:u w:val="single"/>
-        </w:rPr>
-        <w:t>s</w:t>
-      </w:r>
-      <w:r>
-        <w:rPr>
-          <w:u w:val="single"/>
-        </w:rPr>
-        <w:t> </w:t>
-      </w:r>
-      <w:r>
-        <w:t xml:space="preserve">: </w:t>
-      </w:r>
-      <w:r>
-        <w:t xml:space="preserve">Spé à la classe, </w:t>
-      </w:r>
-      <w:r>
-        <w:t xml:space="preserve">appelée par </w:t>
-      </w:r>
-      <w:r>
-        <w:t>le nom de sa</w:t>
-      </w:r>
-      <w:r>
-        <w:t xml:space="preserve"> référence</w:t>
-      </w:r>
-      <w:r>
-        <w:t xml:space="preserve"> : </w:t>
-      </w:r>
-      <w:r>
-        <w:rPr>
-          <w:b/>
-        </w:rPr>
-        <w:t>nom</w:t>
-      </w:r>
-      <w:r>
-        <w:rPr>
-          <w:b/>
-        </w:rPr>
-        <w:t>.methode() ;</w:t>
-      </w:r>
-    </w:p>
-    <w:p>
-      <w:pPr>
-        <w:pStyle w:val="Paragraphedeliste"/>
-        <w:numPr>
-          <w:ilvl w:val="1"/>
-          <w:numId w:val="1"/>
-        </w:numPr>
-        <w:rPr>
-          <w:u w:val="single"/>
-        </w:rPr>
-      </w:pPr>
-      <w:r>
-        <w:rPr>
-          <w:u w:val="single"/>
-        </w:rPr>
-        <w:t>Constructeur</w:t>
-      </w:r>
-      <w:r>
-        <w:rPr>
-          <w:u w:val="single"/>
-        </w:rPr>
-        <w:t>s</w:t>
-      </w:r>
-      <w:r>
-        <w:rPr>
-          <w:u w:val="single"/>
-        </w:rPr>
-        <w:t> :</w:t>
-      </w:r>
-      <w:r>
-        <w:t xml:space="preserve"> new </w:t>
-      </w:r>
-      <w:r>
-        <w:rPr>
-          <w:b/>
-        </w:rPr>
-        <w:t>Class()</w:t>
-      </w:r>
-      <w:r>
-        <w:rPr>
-          <w:b/>
-        </w:rPr>
-        <w:t> ;</w:t>
-      </w:r>
-      <w:r>
-        <w:t xml:space="preserve"> mise en mémoire</w:t>
-      </w:r>
-      <w:r>
-        <w:t xml:space="preserve"> + </w:t>
-      </w:r>
-      <w:r>
-        <w:t>créer un objet + lien + val par défaut.</w:t>
-      </w:r>
-    </w:p>
-    <w:p>
-      <w:pPr>
-        <w:rPr>
-          <w:b/>
-        </w:rPr>
-      </w:pPr>
-      <w:r>
-        <w:rPr>
-          <w:b/>
-        </w:rPr>
-        <w:t>Constructeurs :</w:t>
-      </w:r>
-    </w:p>
-    <w:p>
-      <w:pPr>
-        <w:pStyle w:val="Paragraphedeliste"/>
-        <w:numPr>
-          <w:ilvl w:val="0"/>
-          <w:numId w:val="1"/>
-        </w:numPr>
-        <w:rPr>
-          <w:u w:val="single"/>
-        </w:rPr>
-      </w:pPr>
-      <w:r>
-        <w:t>Il en existe 4 types :</w:t>
-      </w:r>
-    </w:p>
-    <w:p>
-      <w:pPr>
-        <w:pStyle w:val="Paragraphedeliste"/>
-        <w:numPr>
-          <w:ilvl w:val="1"/>
-          <w:numId w:val="1"/>
-        </w:numPr>
-        <w:rPr>
-          <w:u w:val="single"/>
-        </w:rPr>
-      </w:pPr>
-      <w:r>
-        <w:rPr>
-          <w:u w:val="single"/>
-        </w:rPr>
-        <w:t>Par défaut de la JVM :</w:t>
-      </w:r>
-      <w:r>
-        <w:t xml:space="preserve"> </w:t>
-      </w:r>
-      <w:r>
-        <w:t>Quand il n’y a aucun constructeur codé dans notre classe, c’est celui par défaut utilisé pour la création.</w:t>
-      </w:r>
-    </w:p>
-    <w:p>
-      <w:pPr>
-        <w:pStyle w:val="Paragraphedeliste"/>
-        <w:numPr>
-          <w:ilvl w:val="1"/>
-          <w:numId w:val="1"/>
-        </w:numPr>
-        <w:rPr>
-          <w:u w:val="single"/>
-        </w:rPr>
-      </w:pPr>
-      <w:r>
-        <w:rPr>
-          <w:u w:val="single"/>
-        </w:rPr>
-        <w:t>Par défaut :</w:t>
-      </w:r>
-      <w:r>
-        <w:t xml:space="preserve"> </w:t>
-      </w:r>
-      <w:r>
-        <w:t xml:space="preserve">constructeur </w:t>
-      </w:r>
-      <w:r>
-        <w:rPr>
-          <w:b/>
-        </w:rPr>
-        <w:t>sans paramètres</w:t>
-      </w:r>
-      <w:r>
-        <w:t>.</w:t>
-      </w:r>
-      <w:r>
-        <w:t xml:space="preserve"> </w:t>
-      </w:r>
-      <w:r>
-        <w:t>Porte le même nom que la classe et ressemble à une méthode, sans void</w:t>
-      </w:r>
-      <w:r>
-        <w:t xml:space="preserve"> : </w:t>
-      </w:r>
-      <w:r>
-        <w:rPr>
-          <w:b/>
-        </w:rPr>
-        <w:t>Class()</w:t>
-      </w:r>
-      <w:r>
-        <w:rPr>
-          <w:b/>
-        </w:rPr>
-        <w:t xml:space="preserve"> { }</w:t>
-      </w:r>
-      <w:r>
-        <w:t>.</w:t>
-      </w:r>
-    </w:p>
-    <w:p>
-      <w:pPr>
-        <w:pStyle w:val="Paragraphedeliste"/>
-        <w:numPr>
-          <w:ilvl w:val="1"/>
-          <w:numId w:val="1"/>
-        </w:numPr>
-        <w:rPr>
-          <w:u w:val="single"/>
-        </w:rPr>
-      </w:pPr>
-      <w:r>
-        <w:rPr>
-          <w:u w:val="single"/>
-        </w:rPr>
-        <w:t>D’initialisation :</w:t>
-      </w:r>
-      <w:r>
-        <w:t xml:space="preserve"> </w:t>
-      </w:r>
-      <w:r>
-        <w:t xml:space="preserve">On applique une val par défaut </w:t>
-      </w:r>
-      <w:r>
-        <w:rPr>
-          <w:b/>
-        </w:rPr>
-        <w:t xml:space="preserve">Class() { </w:t>
-      </w:r>
-      <w:r>
-        <w:rPr>
-          <w:b/>
-        </w:rPr>
-        <w:t xml:space="preserve">attr = val ; </w:t>
-      </w:r>
-      <w:r>
-        <w:rPr>
-          <w:b/>
-        </w:rPr>
-        <w:t>}</w:t>
-      </w:r>
-      <w:r>
-        <w:t>.</w:t>
-      </w:r>
-      <w:r>
-        <w:t xml:space="preserve"> Il faut attribuer une val à </w:t>
-      </w:r>
-      <w:r>
-        <w:rPr>
-          <w:b/>
-        </w:rPr>
-        <w:t>tous</w:t>
-      </w:r>
-      <w:r>
-        <w:t xml:space="preserve"> les attributs.</w:t>
-      </w:r>
-    </w:p>
-    <w:p>
-      <w:pPr>
-        <w:pStyle w:val="Paragraphedeliste"/>
-        <w:numPr>
-          <w:ilvl w:val="1"/>
-          <w:numId w:val="1"/>
-        </w:numPr>
-        <w:rPr>
-          <w:u w:val="single"/>
-        </w:rPr>
-      </w:pPr>
-      <w:r>
-        <w:rPr>
-          <w:u w:val="single"/>
-        </w:rPr>
-        <w:t>Par copie :</w:t>
-      </w:r>
-      <w:r>
-        <w:t xml:space="preserve"> </w:t>
-      </w:r>
-      <w:r>
-        <w:t xml:space="preserve">Clone, </w:t>
-      </w:r>
-      <w:r>
-        <w:t>il faut le coder. Prend comme paramètre lui-même</w:t>
-      </w:r>
-      <w:r>
-        <w:t xml:space="preserve"> : </w:t>
-      </w:r>
-      <w:r>
-        <w:rPr>
-          <w:b/>
-        </w:rPr>
-        <w:t xml:space="preserve">Class(Class var) { </w:t>
-      </w:r>
-      <w:r>
-        <w:t>this.</w:t>
-      </w:r>
-      <w:r>
-        <w:rPr>
-          <w:b/>
-        </w:rPr>
-        <w:t>attr = var.attr }</w:t>
-      </w:r>
-      <w:r>
-        <w:rPr>
-          <w:b/>
-        </w:rPr>
-        <w:t xml:space="preserve">. </w:t>
-      </w:r>
-      <w:r>
-        <w:t xml:space="preserve">Prend donc une instance déjà créée pour en faire la copie : </w:t>
-      </w:r>
-      <w:r>
-        <w:rPr>
-          <w:b/>
-        </w:rPr>
-        <w:t>Class nom</w:t>
-      </w:r>
-      <w:r>
-        <w:rPr>
-          <w:b/>
-        </w:rPr>
-        <w:t xml:space="preserve">2 = </w:t>
-      </w:r>
-      <w:r>
-        <w:t xml:space="preserve">new </w:t>
-      </w:r>
-      <w:r>
-        <w:rPr>
-          <w:b/>
-        </w:rPr>
-        <w:t>Class(</w:t>
-      </w:r>
-      <w:r>
-        <w:rPr>
-          <w:b/>
-        </w:rPr>
-        <w:t>nom</w:t>
-      </w:r>
-      <w:r>
-        <w:rPr>
-          <w:b/>
-        </w:rPr>
-        <w:t>1) ;</w:t>
-      </w:r>
-    </w:p>
-    <w:p>
-      <w:pPr>
-        <w:pStyle w:val="Paragraphedeliste"/>
-        <w:numPr>
-          <w:ilvl w:val="0"/>
-          <w:numId w:val="1"/>
-        </w:numPr>
-        <w:rPr>
-          <w:u w:val="single"/>
-        </w:rPr>
-      </w:pPr>
-      <w:r>
-        <w:t>Il est possible d’initialiser des valeurs par défaut</w:t>
-      </w:r>
-      <w:r>
-        <w:t xml:space="preserve"> dans l’initialisation des attributs, ou</w:t>
-      </w:r>
-      <w:r>
-        <w:t xml:space="preserve"> à l’aide d’une méthode, qui pourra alors être appelée plusieurs fois </w:t>
-      </w:r>
-      <w:r>
-        <w:rPr>
-          <w:b/>
-        </w:rPr>
-        <w:t>nom</w:t>
       </w:r>
       <w:bookmarkStart w:id="0" w:name="_GoBack"/>
       <w:bookmarkEnd w:id="0"/>
-      <w:r>
-        <w:rPr>
-          <w:b/>
-        </w:rPr>
-        <w:t>.methode() ;</w:t>
-      </w:r>
-      <w:r>
-        <w:rPr>
-          <w:b/>
-        </w:rPr>
-        <w:t xml:space="preserve"> </w:t>
-      </w:r>
-    </w:p>
-    <w:p>
-      <w:pPr>
-        <w:pStyle w:val="Paragraphedeliste"/>
-        <w:numPr>
-          <w:ilvl w:val="0"/>
-          <w:numId w:val="1"/>
-        </w:numPr>
-        <w:rPr>
-          <w:u w:val="single"/>
-        </w:rPr>
-      </w:pPr>
-      <w:r>
-        <w:t xml:space="preserve">Pour clarifier le nom des attributs on utilise </w:t>
-      </w:r>
-      <w:r>
-        <w:rPr>
-          <w:b/>
-        </w:rPr>
-        <w:t>this</w:t>
-      </w:r>
-      <w:r>
-        <w:t xml:space="preserve"> pour</w:t>
-      </w:r>
-      <w:r>
-        <w:t xml:space="preserve"> faire</w:t>
-      </w:r>
-      <w:r>
-        <w:t xml:space="preserve"> référence au nom de l’attribut de la classe</w:t>
-      </w:r>
-      <w:r>
-        <w:t xml:space="preserve"> initialisée</w:t>
-      </w:r>
-      <w:r>
-        <w:t xml:space="preserve">. </w:t>
-      </w:r>
-      <w:r>
-        <w:rPr>
-          <w:b/>
-        </w:rPr>
-        <w:t>this.attribut</w:t>
-      </w:r>
-    </w:p>
-    <w:p>
-      <w:pPr>
-        <w:pStyle w:val="Paragraphedeliste"/>
-        <w:numPr>
-          <w:ilvl w:val="0"/>
-          <w:numId w:val="1"/>
-        </w:numPr>
-      </w:pPr>
-      <w:r>
-        <w:t xml:space="preserve">Egalement, </w:t>
-      </w:r>
-      <w:r>
-        <w:t xml:space="preserve">chaque constructeur peut appeler un autre constructeur, une seule fois, en première ligne : </w:t>
-      </w:r>
-      <w:r>
-        <w:rPr>
-          <w:b/>
-        </w:rPr>
-        <w:t xml:space="preserve">Class([Type] [args]){ </w:t>
-      </w:r>
-      <w:r>
-        <w:t>this</w:t>
-      </w:r>
-      <w:r>
-        <w:rPr>
-          <w:b/>
-        </w:rPr>
-        <w:t>Class(</w:t>
-      </w:r>
-      <w:r>
-        <w:rPr>
-          <w:b/>
-        </w:rPr>
-        <w:t>[</w:t>
-      </w:r>
-      <w:r>
-        <w:rPr>
-          <w:b/>
-        </w:rPr>
-        <w:t>args</w:t>
-      </w:r>
-      <w:r>
-        <w:rPr>
-          <w:b/>
-        </w:rPr>
-        <w:t>]</w:t>
-      </w:r>
-      <w:r>
-        <w:rPr>
-          <w:b/>
-        </w:rPr>
-        <w:t>)}</w:t>
-      </w:r>
     </w:p>
     <w:sectPr>
       <w:pgSz w:w="11906" w:h="16838"/>

</xml_diff>

<commit_message>
Instances anonymes, one shot
</commit_message>
<xml_diff>
--- a/introduction.docx
+++ b/introduction.docx
@@ -3809,88 +3809,124 @@
         <w:rPr>
           <w:b/>
         </w:rPr>
-        <w:t>Contraintes de nommage :</w:t>
-      </w:r>
-    </w:p>
-    <w:p>
-      <w:pPr>
-        <w:pStyle w:val="Paragraphedeliste"/>
-        <w:numPr>
-          <w:ilvl w:val="0"/>
-          <w:numId w:val="1"/>
-        </w:numPr>
-      </w:pPr>
-      <w:r>
-        <w:t>Il existe certaine norme de nommage pour des fonctions qui effectuent le même type d’action sur une class, comme par exemple le println.</w:t>
-      </w:r>
-    </w:p>
-    <w:p>
-      <w:pPr>
-        <w:pStyle w:val="Paragraphedeliste"/>
-        <w:numPr>
-          <w:ilvl w:val="0"/>
-          <w:numId w:val="1"/>
-        </w:numPr>
-        <w:rPr>
-          <w:b/>
-        </w:rPr>
-      </w:pPr>
-      <w:r>
-        <w:t xml:space="preserve">Pour pouvoir utiliser le println() sur notre class créée, il faut ajouter la méthode </w:t>
-      </w:r>
-      <w:r>
-        <w:rPr>
-          <w:b/>
-        </w:rPr>
-        <w:t>public String toString()</w:t>
-      </w:r>
-      <w:r>
-        <w:rPr>
-          <w:b/>
-        </w:rPr>
-        <w:t xml:space="preserve">. </w:t>
-      </w:r>
-      <w:r>
-        <w:t>Ensuite il suffit de printer l’objet.</w:t>
-      </w:r>
-    </w:p>
-    <w:p>
-      <w:pPr>
-        <w:pStyle w:val="Paragraphedeliste"/>
-        <w:numPr>
-          <w:ilvl w:val="0"/>
-          <w:numId w:val="1"/>
-        </w:numPr>
-        <w:rPr>
-          <w:b/>
-        </w:rPr>
-      </w:pPr>
-      <w:r>
-        <w:t>Eclipse possède des outils pour généré auto l</w:t>
-      </w:r>
-      <w:r>
-        <w:t>es constructeurs et le toString, en cliquant sur « Source » puis « Generate… »</w:t>
-      </w:r>
-    </w:p>
-    <w:p>
-      <w:pPr>
-        <w:pStyle w:val="Paragraphedeliste"/>
-        <w:numPr>
-          <w:ilvl w:val="0"/>
-          <w:numId w:val="1"/>
-        </w:numPr>
-      </w:pPr>
-      <w:r>
-        <w:t>On peut crée</w:t>
-      </w:r>
-      <w:r>
-        <w:t>r</w:t>
-      </w:r>
-      <w:r>
-        <w:t xml:space="preserve"> une méthode create() pour créer auto un objet de notre classe…</w:t>
+        <w:t>Contraintes de nommage </w:t>
+      </w:r>
+      <w:r>
+        <w:rPr>
+          <w:b/>
+        </w:rPr>
+        <w:t xml:space="preserve">&amp; tricks </w:t>
       </w:r>
       <w:bookmarkStart w:id="0" w:name="_GoBack"/>
       <w:bookmarkEnd w:id="0"/>
+      <w:r>
+        <w:rPr>
+          <w:b/>
+        </w:rPr>
+        <w:t>:</w:t>
+      </w:r>
+    </w:p>
+    <w:p>
+      <w:pPr>
+        <w:pStyle w:val="Paragraphedeliste"/>
+        <w:numPr>
+          <w:ilvl w:val="0"/>
+          <w:numId w:val="1"/>
+        </w:numPr>
+      </w:pPr>
+      <w:r>
+        <w:t>Il existe certaine norme de nommage pour des fonctions qui effectuent le même type d’action sur une class, comme par exemple le println.</w:t>
+      </w:r>
+    </w:p>
+    <w:p>
+      <w:pPr>
+        <w:pStyle w:val="Paragraphedeliste"/>
+        <w:numPr>
+          <w:ilvl w:val="0"/>
+          <w:numId w:val="1"/>
+        </w:numPr>
+        <w:rPr>
+          <w:b/>
+        </w:rPr>
+      </w:pPr>
+      <w:r>
+        <w:t xml:space="preserve">Pour pouvoir utiliser le println() sur notre class créée, il faut ajouter la méthode </w:t>
+      </w:r>
+      <w:r>
+        <w:rPr>
+          <w:b/>
+        </w:rPr>
+        <w:t>public String toString()</w:t>
+      </w:r>
+      <w:r>
+        <w:rPr>
+          <w:b/>
+        </w:rPr>
+        <w:t xml:space="preserve">. </w:t>
+      </w:r>
+      <w:r>
+        <w:t>Ensuite il suffit de printer l’objet.</w:t>
+      </w:r>
+    </w:p>
+    <w:p>
+      <w:pPr>
+        <w:pStyle w:val="Paragraphedeliste"/>
+        <w:numPr>
+          <w:ilvl w:val="0"/>
+          <w:numId w:val="1"/>
+        </w:numPr>
+        <w:rPr>
+          <w:b/>
+        </w:rPr>
+      </w:pPr>
+      <w:r>
+        <w:t>Eclipse possède des outils pour généré auto l</w:t>
+      </w:r>
+      <w:r>
+        <w:t>es constructeurs et le toString, en cliquant sur « Source » puis « Generate… »</w:t>
+      </w:r>
+    </w:p>
+    <w:p>
+      <w:pPr>
+        <w:pStyle w:val="Paragraphedeliste"/>
+        <w:numPr>
+          <w:ilvl w:val="0"/>
+          <w:numId w:val="1"/>
+        </w:numPr>
+      </w:pPr>
+      <w:r>
+        <w:t>On peut crée</w:t>
+      </w:r>
+      <w:r>
+        <w:t>r</w:t>
+      </w:r>
+      <w:r>
+        <w:t xml:space="preserve"> une méthode create() pour créer auto un objet de notre classe…</w:t>
+      </w:r>
+    </w:p>
+    <w:p>
+      <w:pPr>
+        <w:pStyle w:val="Paragraphedeliste"/>
+        <w:numPr>
+          <w:ilvl w:val="0"/>
+          <w:numId w:val="1"/>
+        </w:numPr>
+      </w:pPr>
+      <w:r>
+        <w:t>Les instances anonymes permettent de déclencher des méthodes « one shot ».</w:t>
+      </w:r>
+      <w:r>
+        <w:t xml:space="preserve"> Peut être utile pour déclencher plusieurs choses d’un coup via celle-ci, puis de ne plus l’avoir e</w:t>
+      </w:r>
+      <w:r>
+        <w:t>n mém</w:t>
+      </w:r>
+      <w:r>
+        <w:t>oire par la suite car elle ne servira plus</w:t>
+      </w:r>
+      <w:r>
+        <w:t>.</w:t>
+      </w:r>
     </w:p>
     <w:sectPr>
       <w:pgSz w:w="11906" w:h="16838"/>

</xml_diff>

<commit_message>
Visibilité, Getters & Setters
</commit_message>
<xml_diff>
--- a/introduction.docx
+++ b/introduction.docx
@@ -33,7 +33,23 @@
           <w:b/>
           <w:lang w:val="en-US"/>
         </w:rPr>
-        <w:t>Jacky Melloul mellouljacky@hotmail.com</w:t>
+        <w:t xml:space="preserve">Jacky </w:t>
+      </w:r>
+      <w:proofErr w:type="spellStart"/>
+      <w:r>
+        <w:rPr>
+          <w:b/>
+          <w:lang w:val="en-US"/>
+        </w:rPr>
+        <w:t>Melloul</w:t>
+      </w:r>
+      <w:proofErr w:type="spellEnd"/>
+      <w:r>
+        <w:rPr>
+          <w:b/>
+          <w:lang w:val="en-US"/>
+        </w:rPr>
+        <w:t xml:space="preserve"> mellouljacky@hotmail.com</w:t>
       </w:r>
     </w:p>
     <w:p>
@@ -73,7 +89,15 @@
         </w:numPr>
       </w:pPr>
       <w:r>
-        <w:t>Plateforme englobe framework (DOT.Net vs JAVA) + langages + serveurs etc.</w:t>
+        <w:t xml:space="preserve">Plateforme englobe </w:t>
+      </w:r>
+      <w:proofErr w:type="spellStart"/>
+      <w:r>
+        <w:t>framework</w:t>
+      </w:r>
+      <w:proofErr w:type="spellEnd"/>
+      <w:r>
+        <w:t xml:space="preserve"> (DOT.Net vs JAVA) + langages + serveurs etc.</w:t>
       </w:r>
     </w:p>
     <w:p>
@@ -151,14 +175,46 @@
           <w:b/>
         </w:rPr>
       </w:pPr>
-      <w:r>
-        <w:rPr>
-          <w:b/>
-        </w:rPr>
-        <w:t xml:space="preserve">Dev : </w:t>
-      </w:r>
-      <w:r>
-        <w:t xml:space="preserve">outil de dev SDK/JDK, Eclipse = IDE = env de dev. </w:t>
+      <w:proofErr w:type="spellStart"/>
+      <w:r>
+        <w:rPr>
+          <w:b/>
+        </w:rPr>
+        <w:t>Dev</w:t>
+      </w:r>
+      <w:proofErr w:type="spellEnd"/>
+      <w:r>
+        <w:rPr>
+          <w:b/>
+        </w:rPr>
+        <w:t xml:space="preserve"> : </w:t>
+      </w:r>
+      <w:r>
+        <w:t xml:space="preserve">outil de </w:t>
+      </w:r>
+      <w:proofErr w:type="spellStart"/>
+      <w:r>
+        <w:t>dev</w:t>
+      </w:r>
+      <w:proofErr w:type="spellEnd"/>
+      <w:r>
+        <w:t xml:space="preserve"> SDK/JDK, Eclipse = IDE = </w:t>
+      </w:r>
+      <w:proofErr w:type="spellStart"/>
+      <w:r>
+        <w:t>env</w:t>
+      </w:r>
+      <w:proofErr w:type="spellEnd"/>
+      <w:r>
+        <w:t xml:space="preserve"> de </w:t>
+      </w:r>
+      <w:proofErr w:type="spellStart"/>
+      <w:r>
+        <w:t>dev</w:t>
+      </w:r>
+      <w:proofErr w:type="spellEnd"/>
+      <w:r>
+        <w:t xml:space="preserve">. </w:t>
       </w:r>
       <w:r>
         <w:t>Permet de compiler.</w:t>
@@ -182,16 +238,64 @@
         <w:t>JDK :</w:t>
       </w:r>
       <w:r>
-        <w:t xml:space="preserve"> Java Development Kit : compilateur + outils</w:t>
-      </w:r>
-      <w:r>
-        <w:t xml:space="preserve"> (debug…)</w:t>
+        <w:t xml:space="preserve"> Java </w:t>
+      </w:r>
+      <w:proofErr w:type="spellStart"/>
+      <w:r>
+        <w:t>Development</w:t>
+      </w:r>
+      <w:proofErr w:type="spellEnd"/>
+      <w:r>
+        <w:t xml:space="preserve"> Kit : compilateur + outils</w:t>
+      </w:r>
+      <w:r>
+        <w:t xml:space="preserve"> (</w:t>
+      </w:r>
+      <w:proofErr w:type="spellStart"/>
+      <w:r>
+        <w:t>debug</w:t>
+      </w:r>
+      <w:proofErr w:type="spellEnd"/>
+      <w:r>
+        <w:t>…)</w:t>
       </w:r>
       <w:r>
         <w:t xml:space="preserve"> + doc (source) + JRE</w:t>
       </w:r>
       <w:r>
-        <w:t xml:space="preserve"> (= env d’exec, pour DOT.net = framework dotnet)</w:t>
+        <w:t xml:space="preserve"> (= </w:t>
+      </w:r>
+      <w:proofErr w:type="spellStart"/>
+      <w:r>
+        <w:t>env</w:t>
+      </w:r>
+      <w:proofErr w:type="spellEnd"/>
+      <w:r>
+        <w:t xml:space="preserve"> d’</w:t>
+      </w:r>
+      <w:proofErr w:type="spellStart"/>
+      <w:r>
+        <w:t>exec</w:t>
+      </w:r>
+      <w:proofErr w:type="spellEnd"/>
+      <w:r>
+        <w:t xml:space="preserve">, pour DOT.net = </w:t>
+      </w:r>
+      <w:proofErr w:type="spellStart"/>
+      <w:r>
+        <w:t>framework</w:t>
+      </w:r>
+      <w:proofErr w:type="spellEnd"/>
+      <w:r>
+        <w:t xml:space="preserve"> </w:t>
+      </w:r>
+      <w:proofErr w:type="spellStart"/>
+      <w:r>
+        <w:t>dotnet</w:t>
+      </w:r>
+      <w:proofErr w:type="spellEnd"/>
+      <w:r>
+        <w:t>)</w:t>
       </w:r>
     </w:p>
     <w:p>
@@ -212,25 +316,57 @@
         <w:t xml:space="preserve">Eclipse : </w:t>
       </w:r>
       <w:r>
-        <w:t>environnement visuel pour la progra et la compilation (au lieu de notepad + shell)</w:t>
-      </w:r>
-    </w:p>
-    <w:p>
-      <w:pPr>
-        <w:pStyle w:val="Paragraphedeliste"/>
-        <w:numPr>
-          <w:ilvl w:val="0"/>
-          <w:numId w:val="1"/>
-        </w:numPr>
-        <w:rPr>
-          <w:b/>
-        </w:rPr>
-      </w:pPr>
-      <w:r>
-        <w:rPr>
-          <w:b/>
-        </w:rPr>
-        <w:t xml:space="preserve">Exec : </w:t>
+        <w:t xml:space="preserve">environnement visuel pour la </w:t>
+      </w:r>
+      <w:proofErr w:type="spellStart"/>
+      <w:r>
+        <w:t>progra</w:t>
+      </w:r>
+      <w:proofErr w:type="spellEnd"/>
+      <w:r>
+        <w:t xml:space="preserve"> et la compilation (au lieu de </w:t>
+      </w:r>
+      <w:proofErr w:type="spellStart"/>
+      <w:r>
+        <w:t>notepad</w:t>
+      </w:r>
+      <w:proofErr w:type="spellEnd"/>
+      <w:r>
+        <w:t xml:space="preserve"> + </w:t>
+      </w:r>
+      <w:proofErr w:type="spellStart"/>
+      <w:r>
+        <w:t>shell</w:t>
+      </w:r>
+      <w:proofErr w:type="spellEnd"/>
+      <w:r>
+        <w:t>)</w:t>
+      </w:r>
+    </w:p>
+    <w:p>
+      <w:pPr>
+        <w:pStyle w:val="Paragraphedeliste"/>
+        <w:numPr>
+          <w:ilvl w:val="0"/>
+          <w:numId w:val="1"/>
+        </w:numPr>
+        <w:rPr>
+          <w:b/>
+        </w:rPr>
+      </w:pPr>
+      <w:proofErr w:type="spellStart"/>
+      <w:r>
+        <w:rPr>
+          <w:b/>
+        </w:rPr>
+        <w:t>Exec</w:t>
+      </w:r>
+      <w:proofErr w:type="spellEnd"/>
+      <w:r>
+        <w:rPr>
+          <w:b/>
+        </w:rPr>
+        <w:t xml:space="preserve"> : </w:t>
       </w:r>
       <w:r>
         <w:rPr>
@@ -245,8 +381,21 @@
         <w:t xml:space="preserve"> </w:t>
       </w:r>
       <w:r>
-        <w:t>Java Runtime Environment</w:t>
-      </w:r>
+        <w:t xml:space="preserve">Java </w:t>
+      </w:r>
+      <w:proofErr w:type="spellStart"/>
+      <w:r>
+        <w:t>Runtime</w:t>
+      </w:r>
+      <w:proofErr w:type="spellEnd"/>
+      <w:r>
+        <w:t xml:space="preserve"> </w:t>
+      </w:r>
+      <w:proofErr w:type="spellStart"/>
+      <w:r>
+        <w:t>Environment</w:t>
+      </w:r>
+      <w:proofErr w:type="spellEnd"/>
       <w:r>
         <w:t xml:space="preserve"> à installer sur les </w:t>
       </w:r>
@@ -254,7 +403,15 @@
         <w:t>machines au préalable</w:t>
       </w:r>
       <w:r>
-        <w:t>. Valable pour le dev et pour l’utilisateur.</w:t>
+        <w:t xml:space="preserve">. Valable pour le </w:t>
+      </w:r>
+      <w:proofErr w:type="spellStart"/>
+      <w:r>
+        <w:t>dev</w:t>
+      </w:r>
+      <w:proofErr w:type="spellEnd"/>
+      <w:r>
+        <w:t xml:space="preserve"> et pour l’utilisateur.</w:t>
       </w:r>
       <w:r>
         <w:t xml:space="preserve"> =</w:t>
@@ -350,20 +507,63 @@
         <w:t>Java Virtual Machine</w:t>
       </w:r>
       <w:r>
-        <w:t xml:space="preserve"> (CLR commun language runtime en dotnet)</w:t>
-      </w:r>
-      <w:r>
-        <w:rPr>
-          <w:b/>
-        </w:rPr>
-        <w:t xml:space="preserve"> + JRE library </w:t>
+        <w:t xml:space="preserve"> (CLR commun </w:t>
+      </w:r>
+      <w:proofErr w:type="spellStart"/>
+      <w:r>
+        <w:t>language</w:t>
+      </w:r>
+      <w:proofErr w:type="spellEnd"/>
+      <w:r>
+        <w:t xml:space="preserve"> </w:t>
+      </w:r>
+      <w:proofErr w:type="spellStart"/>
+      <w:r>
+        <w:t>runtime</w:t>
+      </w:r>
+      <w:proofErr w:type="spellEnd"/>
+      <w:r>
+        <w:t xml:space="preserve"> en </w:t>
+      </w:r>
+      <w:proofErr w:type="spellStart"/>
+      <w:r>
+        <w:t>dotnet</w:t>
+      </w:r>
+      <w:proofErr w:type="spellEnd"/>
+      <w:r>
+        <w:t>)</w:t>
+      </w:r>
+      <w:r>
+        <w:rPr>
+          <w:b/>
+        </w:rPr>
+        <w:t xml:space="preserve"> + JRE </w:t>
+      </w:r>
+      <w:proofErr w:type="spellStart"/>
+      <w:r>
+        <w:rPr>
+          <w:b/>
+        </w:rPr>
+        <w:t>library</w:t>
+      </w:r>
+      <w:proofErr w:type="spellEnd"/>
+      <w:r>
+        <w:rPr>
+          <w:b/>
+        </w:rPr>
+        <w:t xml:space="preserve"> </w:t>
       </w:r>
       <w:r>
         <w:t>(ressource)</w:t>
       </w:r>
       <w:r>
-        <w:t xml:space="preserve"> fonctionalités</w:t>
-      </w:r>
+        <w:t xml:space="preserve"> </w:t>
+      </w:r>
+      <w:proofErr w:type="spellStart"/>
+      <w:r>
+        <w:t>fonctionalités</w:t>
+      </w:r>
+      <w:proofErr w:type="spellEnd"/>
       <w:r>
         <w:rPr>
           <w:b/>
@@ -423,10 +623,34 @@
         <w:t>Langage compilé :</w:t>
       </w:r>
       <w:r>
-        <w:t xml:space="preserve"> Langage vers code machine. Pb : liaison trop étroite à l’OS/proc… Un lang. Compilé sur windows ne sera pas compris sur linux/mac.</w:t>
-      </w:r>
-      <w:r>
-        <w:t xml:space="preserve"> Fast, chargé direct du DD vers la RAM.</w:t>
+        <w:t xml:space="preserve"> Langage vers code machine. Pb : liaison trop étroite à l’OS/proc… Un </w:t>
+      </w:r>
+      <w:proofErr w:type="spellStart"/>
+      <w:r>
+        <w:t>lang</w:t>
+      </w:r>
+      <w:proofErr w:type="spellEnd"/>
+      <w:r>
+        <w:t xml:space="preserve">. Compilé sur </w:t>
+      </w:r>
+      <w:proofErr w:type="spellStart"/>
+      <w:r>
+        <w:t>windows</w:t>
+      </w:r>
+      <w:proofErr w:type="spellEnd"/>
+      <w:r>
+        <w:t xml:space="preserve"> ne sera pas compris sur linux/mac.</w:t>
+      </w:r>
+      <w:r>
+        <w:t xml:space="preserve"> </w:t>
+      </w:r>
+      <w:proofErr w:type="spellStart"/>
+      <w:r>
+        <w:t>Fast</w:t>
+      </w:r>
+      <w:proofErr w:type="spellEnd"/>
+      <w:r>
+        <w:t>, chargé direct du DD vers la RAM.</w:t>
       </w:r>
     </w:p>
     <w:p>
@@ -468,7 +692,15 @@
         <w:t xml:space="preserve"> </w:t>
       </w:r>
       <w:r>
-        <w:t xml:space="preserve">Transforme le lang .JAVA en un .class </w:t>
+        <w:t xml:space="preserve">Transforme le </w:t>
+      </w:r>
+      <w:proofErr w:type="spellStart"/>
+      <w:r>
+        <w:t>lang</w:t>
+      </w:r>
+      <w:proofErr w:type="spellEnd"/>
+      <w:r>
+        <w:t xml:space="preserve"> .JAVA en un .class </w:t>
       </w:r>
       <w:r>
         <w:t>(pas du code machine, mais du byte code/code intermédiaire</w:t>
@@ -477,16 +709,50 @@
         <w:t>,</w:t>
       </w:r>
       <w:r>
-        <w:t xml:space="preserve"> msil</w:t>
-      </w:r>
-      <w:r>
-        <w:t xml:space="preserve"> (MS intermediate language)</w:t>
-      </w:r>
-      <w:r>
-        <w:t xml:space="preserve"> en dotnet</w:t>
-      </w:r>
-      <w:r>
-        <w:t xml:space="preserve"> .exe ou .dll</w:t>
+        <w:t xml:space="preserve"> </w:t>
+      </w:r>
+      <w:proofErr w:type="spellStart"/>
+      <w:r>
+        <w:t>msil</w:t>
+      </w:r>
+      <w:proofErr w:type="spellEnd"/>
+      <w:r>
+        <w:t xml:space="preserve"> (MS </w:t>
+      </w:r>
+      <w:proofErr w:type="spellStart"/>
+      <w:r>
+        <w:t>intermediate</w:t>
+      </w:r>
+      <w:proofErr w:type="spellEnd"/>
+      <w:r>
+        <w:t xml:space="preserve"> </w:t>
+      </w:r>
+      <w:proofErr w:type="spellStart"/>
+      <w:r>
+        <w:t>language</w:t>
+      </w:r>
+      <w:proofErr w:type="spellEnd"/>
+      <w:r>
+        <w:t>)</w:t>
+      </w:r>
+      <w:r>
+        <w:t xml:space="preserve"> en </w:t>
+      </w:r>
+      <w:proofErr w:type="spellStart"/>
+      <w:r>
+        <w:t>dotnet</w:t>
+      </w:r>
+      <w:proofErr w:type="spellEnd"/>
+      <w:r>
+        <w:t xml:space="preserve"> .</w:t>
+      </w:r>
+      <w:proofErr w:type="spellStart"/>
+      <w:r>
+        <w:t>exe</w:t>
+      </w:r>
+      <w:proofErr w:type="spellEnd"/>
+      <w:r>
+        <w:t xml:space="preserve"> ou .dll</w:t>
       </w:r>
       <w:r>
         <w:t>,</w:t>
@@ -504,7 +770,23 @@
         <w:t xml:space="preserve"> Puis vient l’exécution.</w:t>
       </w:r>
       <w:r>
-        <w:t xml:space="preserve"> Moins rapide que le compilé, car need une compil supplémentaire à l’exec.</w:t>
+        <w:t xml:space="preserve"> Moins rapide que le compilé, car </w:t>
+      </w:r>
+      <w:proofErr w:type="spellStart"/>
+      <w:r>
+        <w:t>need</w:t>
+      </w:r>
+      <w:proofErr w:type="spellEnd"/>
+      <w:r>
+        <w:t xml:space="preserve"> une compil supplémentaire à l’</w:t>
+      </w:r>
+      <w:proofErr w:type="spellStart"/>
+      <w:r>
+        <w:t>exec</w:t>
+      </w:r>
+      <w:proofErr w:type="spellEnd"/>
+      <w:r>
+        <w:t>.</w:t>
       </w:r>
     </w:p>
     <w:p>
@@ -541,8 +823,37 @@
         </w:numPr>
       </w:pPr>
       <w:r>
-        <w:t>RAM = Heap + Managed Heap + Stack</w:t>
-      </w:r>
+        <w:t xml:space="preserve">RAM = </w:t>
+      </w:r>
+      <w:proofErr w:type="spellStart"/>
+      <w:r>
+        <w:t>Heap</w:t>
+      </w:r>
+      <w:proofErr w:type="spellEnd"/>
+      <w:r>
+        <w:t xml:space="preserve"> + </w:t>
+      </w:r>
+      <w:proofErr w:type="spellStart"/>
+      <w:r>
+        <w:t>Managed</w:t>
+      </w:r>
+      <w:proofErr w:type="spellEnd"/>
+      <w:r>
+        <w:t xml:space="preserve"> </w:t>
+      </w:r>
+      <w:proofErr w:type="spellStart"/>
+      <w:r>
+        <w:t>Heap</w:t>
+      </w:r>
+      <w:proofErr w:type="spellEnd"/>
+      <w:r>
+        <w:t xml:space="preserve"> + </w:t>
+      </w:r>
+      <w:proofErr w:type="spellStart"/>
+      <w:r>
+        <w:t>Stack</w:t>
+      </w:r>
+      <w:proofErr w:type="spellEnd"/>
     </w:p>
     <w:p>
       <w:pPr>
@@ -567,8 +878,13 @@
           <w:numId w:val="1"/>
         </w:numPr>
       </w:pPr>
-      <w:r>
-        <w:t xml:space="preserve">Heap </w:t>
+      <w:proofErr w:type="spellStart"/>
+      <w:r>
+        <w:t>Heap</w:t>
+      </w:r>
+      <w:proofErr w:type="spellEnd"/>
+      <w:r>
+        <w:t xml:space="preserve"> </w:t>
       </w:r>
       <w:r>
         <w:t xml:space="preserve">= C++, </w:t>
@@ -579,11 +895,24 @@
       <w:r>
         <w:t xml:space="preserve"> </w:t>
       </w:r>
-      <w:r>
-        <w:t>Stack se gère auto</w:t>
-      </w:r>
-      <w:r>
-        <w:t xml:space="preserve"> (FiFo)</w:t>
+      <w:proofErr w:type="spellStart"/>
+      <w:r>
+        <w:t>Stack</w:t>
+      </w:r>
+      <w:proofErr w:type="spellEnd"/>
+      <w:r>
+        <w:t xml:space="preserve"> se gère auto</w:t>
+      </w:r>
+      <w:r>
+        <w:t xml:space="preserve"> (</w:t>
+      </w:r>
+      <w:proofErr w:type="spellStart"/>
+      <w:r>
+        <w:t>FiFo</w:t>
+      </w:r>
+      <w:proofErr w:type="spellEnd"/>
+      <w:r>
+        <w:t>)</w:t>
       </w:r>
       <w:r>
         <w:t>, se pile et se dépile</w:t>
@@ -592,7 +921,15 @@
         <w:t>. Tou</w:t>
       </w:r>
       <w:r>
-        <w:t>t se charge dans le Heap managé (managé par JVM)</w:t>
+        <w:t xml:space="preserve">t se charge dans le </w:t>
+      </w:r>
+      <w:proofErr w:type="spellStart"/>
+      <w:r>
+        <w:t>Heap</w:t>
+      </w:r>
+      <w:proofErr w:type="spellEnd"/>
+      <w:r>
+        <w:t xml:space="preserve"> managé (managé par JVM)</w:t>
       </w:r>
     </w:p>
     <w:p>
@@ -606,15 +943,33 @@
       <w:r>
         <w:t>Ensuite JVM  = Gestion de la mémoire, allocation/</w:t>
       </w:r>
+      <w:proofErr w:type="spellStart"/>
       <w:r>
         <w:t>dé</w:t>
       </w:r>
       <w:r>
-        <w:t>allocation = Process.</w:t>
-      </w:r>
-      <w:r>
-        <w:t xml:space="preserve"> Sous-process</w:t>
-      </w:r>
+        <w:t>allocation</w:t>
+      </w:r>
+      <w:proofErr w:type="spellEnd"/>
+      <w:r>
+        <w:t xml:space="preserve"> = </w:t>
+      </w:r>
+      <w:proofErr w:type="spellStart"/>
+      <w:r>
+        <w:t>Process</w:t>
+      </w:r>
+      <w:proofErr w:type="spellEnd"/>
+      <w:r>
+        <w:t>.</w:t>
+      </w:r>
+      <w:r>
+        <w:t xml:space="preserve"> Sous-</w:t>
+      </w:r>
+      <w:proofErr w:type="spellStart"/>
+      <w:r>
+        <w:t>process</w:t>
+      </w:r>
+      <w:proofErr w:type="spellEnd"/>
       <w:r>
         <w:t xml:space="preserve"> </w:t>
       </w:r>
@@ -627,20 +982,38 @@
       <w:r>
         <w:t xml:space="preserve"> = </w:t>
       </w:r>
+      <w:proofErr w:type="spellStart"/>
       <w:r>
         <w:t>G</w:t>
       </w:r>
       <w:r>
-        <w:t xml:space="preserve">arbage </w:t>
-      </w:r>
+        <w:t>arbage</w:t>
+      </w:r>
+      <w:proofErr w:type="spellEnd"/>
+      <w:r>
+        <w:t xml:space="preserve"> </w:t>
+      </w:r>
+      <w:proofErr w:type="spellStart"/>
       <w:r>
         <w:t>C</w:t>
       </w:r>
       <w:r>
-        <w:t>ollector, ramasse-miettes, supprime tous les él</w:t>
-      </w:r>
-      <w:r>
-        <w:t>éments inutiles dans la mémoire = vidage/swipe.</w:t>
+        <w:t>ollector</w:t>
+      </w:r>
+      <w:proofErr w:type="spellEnd"/>
+      <w:r>
+        <w:t>, ramasse-miettes, supprime tous les él</w:t>
+      </w:r>
+      <w:r>
+        <w:t>éments inutiles dans la mémoire = vidage/</w:t>
+      </w:r>
+      <w:proofErr w:type="spellStart"/>
+      <w:r>
+        <w:t>swipe</w:t>
+      </w:r>
+      <w:proofErr w:type="spellEnd"/>
+      <w:r>
+        <w:t>.</w:t>
       </w:r>
       <w:r>
         <w:t xml:space="preserve"> On ne s’occupe de rien</w:t>
@@ -713,7 +1086,15 @@
         <w:t>, C#, J#</w:t>
       </w:r>
       <w:r>
-        <w:t xml:space="preserve"> (copie java maintenant supprimé car pb copyright avec Oracle)</w:t>
+        <w:t xml:space="preserve"> (copie java maintenant supprimé car </w:t>
+      </w:r>
+      <w:proofErr w:type="spellStart"/>
+      <w:r>
+        <w:t>pb</w:t>
+      </w:r>
+      <w:proofErr w:type="spellEnd"/>
+      <w:r>
+        <w:t xml:space="preserve"> copyright avec Oracle)</w:t>
       </w:r>
       <w:r>
         <w:t>, F#, C++ managé</w:t>
@@ -755,7 +1136,23 @@
         <w:t>.</w:t>
       </w:r>
       <w:r>
-        <w:t xml:space="preserve"> La multitude de langages du dotnet est seulement pour les vieux de la vieille habitués à leur code, et aussi regrouper les dev d’horizons </w:t>
+        <w:t xml:space="preserve"> La multitude de langages du </w:t>
+      </w:r>
+      <w:proofErr w:type="spellStart"/>
+      <w:r>
+        <w:t>dotnet</w:t>
+      </w:r>
+      <w:proofErr w:type="spellEnd"/>
+      <w:r>
+        <w:t xml:space="preserve"> est seulement pour les vieux de la vieille habitués à leur code, et aussi regrouper les </w:t>
+      </w:r>
+      <w:proofErr w:type="spellStart"/>
+      <w:r>
+        <w:t>dev</w:t>
+      </w:r>
+      <w:proofErr w:type="spellEnd"/>
+      <w:r>
+        <w:t xml:space="preserve"> d’horizons </w:t>
       </w:r>
       <w:r>
         <w:t>différentes = fu</w:t>
@@ -764,19 +1161,43 @@
         <w:t>sion simplifiée vers</w:t>
       </w:r>
       <w:r>
-        <w:t xml:space="preserve"> MSIL (exe ou dll).</w:t>
-      </w:r>
-    </w:p>
-    <w:p>
-      <w:pPr>
-        <w:pStyle w:val="Paragraphedeliste"/>
-        <w:numPr>
-          <w:ilvl w:val="0"/>
-          <w:numId w:val="1"/>
-        </w:numPr>
-      </w:pPr>
-      <w:r>
-        <w:t>+ langages avec versions compatibles dotnet, comme python, pb…. Donc tout le monde peut coder pour un même projet et c’est la fête.</w:t>
+        <w:t xml:space="preserve"> MSIL (</w:t>
+      </w:r>
+      <w:proofErr w:type="spellStart"/>
+      <w:r>
+        <w:t>exe</w:t>
+      </w:r>
+      <w:proofErr w:type="spellEnd"/>
+      <w:r>
+        <w:t xml:space="preserve"> ou dll).</w:t>
+      </w:r>
+    </w:p>
+    <w:p>
+      <w:pPr>
+        <w:pStyle w:val="Paragraphedeliste"/>
+        <w:numPr>
+          <w:ilvl w:val="0"/>
+          <w:numId w:val="1"/>
+        </w:numPr>
+      </w:pPr>
+      <w:r>
+        <w:t xml:space="preserve">+ langages avec versions compatibles </w:t>
+      </w:r>
+      <w:proofErr w:type="spellStart"/>
+      <w:r>
+        <w:t>dotnet</w:t>
+      </w:r>
+      <w:proofErr w:type="spellEnd"/>
+      <w:r>
+        <w:t xml:space="preserve">, comme python, </w:t>
+      </w:r>
+      <w:proofErr w:type="spellStart"/>
+      <w:r>
+        <w:t>pb</w:t>
+      </w:r>
+      <w:proofErr w:type="spellEnd"/>
+      <w:r>
+        <w:t>…. Donc tout le monde peut coder pour un même projet et c’est la fête.</w:t>
       </w:r>
       <w:r>
         <w:t xml:space="preserve"> Plus d’une trentaine de langage.</w:t>
@@ -847,7 +1268,21 @@
         <w:rPr>
           <w:b/>
         </w:rPr>
-        <w:t>Choix d’une nouvelle technologie dotnet VS Java:</w:t>
+        <w:t>Choix d’une nouvelle technologie </w:t>
+      </w:r>
+      <w:proofErr w:type="spellStart"/>
+      <w:r>
+        <w:rPr>
+          <w:b/>
+        </w:rPr>
+        <w:t>dotnet</w:t>
+      </w:r>
+      <w:proofErr w:type="spellEnd"/>
+      <w:r>
+        <w:rPr>
+          <w:b/>
+        </w:rPr>
+        <w:t xml:space="preserve"> VS Java:</w:t>
       </w:r>
     </w:p>
     <w:p>
@@ -907,20 +1342,33 @@
           <w:numId w:val="1"/>
         </w:numPr>
       </w:pPr>
-      <w:r>
-        <w:t>Workspace contient plusieurs projets.</w:t>
-      </w:r>
-    </w:p>
-    <w:p>
-      <w:pPr>
-        <w:pStyle w:val="Paragraphedeliste"/>
-        <w:numPr>
-          <w:ilvl w:val="0"/>
-          <w:numId w:val="1"/>
-        </w:numPr>
-      </w:pPr>
-      <w:r>
-        <w:t>Un projet contient dossier src et bin (</w:t>
+      <w:proofErr w:type="spellStart"/>
+      <w:r>
+        <w:t>Workspace</w:t>
+      </w:r>
+      <w:proofErr w:type="spellEnd"/>
+      <w:r>
+        <w:t xml:space="preserve"> contient plusieurs projets.</w:t>
+      </w:r>
+    </w:p>
+    <w:p>
+      <w:pPr>
+        <w:pStyle w:val="Paragraphedeliste"/>
+        <w:numPr>
+          <w:ilvl w:val="0"/>
+          <w:numId w:val="1"/>
+        </w:numPr>
+      </w:pPr>
+      <w:r>
+        <w:t xml:space="preserve">Un projet contient dossier </w:t>
+      </w:r>
+      <w:proofErr w:type="spellStart"/>
+      <w:r>
+        <w:t>src</w:t>
+      </w:r>
+      <w:proofErr w:type="spellEnd"/>
+      <w:r>
+        <w:t xml:space="preserve"> et bin (</w:t>
       </w:r>
       <w:r>
         <w:t xml:space="preserve">.class </w:t>
@@ -937,8 +1385,13 @@
           <w:numId w:val="1"/>
         </w:numPr>
       </w:pPr>
-      <w:r>
-        <w:t xml:space="preserve">Src contient les </w:t>
+      <w:proofErr w:type="spellStart"/>
+      <w:r>
+        <w:t>Src</w:t>
+      </w:r>
+      <w:proofErr w:type="spellEnd"/>
+      <w:r>
+        <w:t xml:space="preserve"> contient les </w:t>
       </w:r>
       <w:r>
         <w:t>dossiers package qui contiennent les</w:t>
@@ -998,13 +1451,41 @@
         <w:rPr>
           <w:lang w:val="en-US"/>
         </w:rPr>
-        <w:t>Project/src new Clas</w:t>
-      </w:r>
-      <w:r>
-        <w:rPr>
-          <w:lang w:val="en-US"/>
-        </w:rPr>
-        <w:t>s -&gt; cocher public static void main()</w:t>
+        <w:t>Project/</w:t>
+      </w:r>
+      <w:proofErr w:type="spellStart"/>
+      <w:r>
+        <w:rPr>
+          <w:lang w:val="en-US"/>
+        </w:rPr>
+        <w:t>src</w:t>
+      </w:r>
+      <w:proofErr w:type="spellEnd"/>
+      <w:r>
+        <w:rPr>
+          <w:lang w:val="en-US"/>
+        </w:rPr>
+        <w:t xml:space="preserve"> new Clas</w:t>
+      </w:r>
+      <w:r>
+        <w:rPr>
+          <w:lang w:val="en-US"/>
+        </w:rPr>
+        <w:t xml:space="preserve">s -&gt; </w:t>
+      </w:r>
+      <w:proofErr w:type="spellStart"/>
+      <w:r>
+        <w:rPr>
+          <w:lang w:val="en-US"/>
+        </w:rPr>
+        <w:t>cocher</w:t>
+      </w:r>
+      <w:proofErr w:type="spellEnd"/>
+      <w:r>
+        <w:rPr>
+          <w:lang w:val="en-US"/>
+        </w:rPr>
+        <w:t xml:space="preserve"> public static void main()</w:t>
       </w:r>
     </w:p>
     <w:p>
@@ -1036,8 +1517,13 @@
           <w:numId w:val="1"/>
         </w:numPr>
       </w:pPr>
-      <w:r>
-        <w:t xml:space="preserve">Main() </w:t>
+      <w:proofErr w:type="gramStart"/>
+      <w:r>
+        <w:t>Main(</w:t>
+      </w:r>
+      <w:proofErr w:type="gramEnd"/>
+      <w:r>
+        <w:t xml:space="preserve">) </w:t>
       </w:r>
       <w:r>
         <w:t xml:space="preserve">= point d’entrée de l’application, </w:t>
@@ -1049,19 +1535,51 @@
         <w:t xml:space="preserve"> Là où se déroule/démarre toute l’appli.</w:t>
       </w:r>
       <w:r>
-        <w:t xml:space="preserve"> UN SEUL main qui s’exécute dans un projet (.exe en dotnet, le reste .dll).</w:t>
-      </w:r>
-    </w:p>
-    <w:p>
-      <w:pPr>
-        <w:pStyle w:val="Paragraphedeliste"/>
-        <w:numPr>
-          <w:ilvl w:val="0"/>
-          <w:numId w:val="1"/>
-        </w:numPr>
-      </w:pPr>
-      <w:r>
-        <w:t>Pour voir les sources JAVA il faut les rattacher : « attach source » dossier programmes/Java/JDK/src.zip</w:t>
+        <w:t xml:space="preserve"> </w:t>
+      </w:r>
+      <w:proofErr w:type="gramStart"/>
+      <w:r>
+        <w:t>UN SEUL</w:t>
+      </w:r>
+      <w:proofErr w:type="gramEnd"/>
+      <w:r>
+        <w:t xml:space="preserve"> main qui s’exécute dans un projet (.</w:t>
+      </w:r>
+      <w:proofErr w:type="spellStart"/>
+      <w:r>
+        <w:t>exe</w:t>
+      </w:r>
+      <w:proofErr w:type="spellEnd"/>
+      <w:r>
+        <w:t xml:space="preserve"> en </w:t>
+      </w:r>
+      <w:proofErr w:type="spellStart"/>
+      <w:r>
+        <w:t>dotnet</w:t>
+      </w:r>
+      <w:proofErr w:type="spellEnd"/>
+      <w:r>
+        <w:t>, le reste .dll).</w:t>
+      </w:r>
+    </w:p>
+    <w:p>
+      <w:pPr>
+        <w:pStyle w:val="Paragraphedeliste"/>
+        <w:numPr>
+          <w:ilvl w:val="0"/>
+          <w:numId w:val="1"/>
+        </w:numPr>
+      </w:pPr>
+      <w:r>
+        <w:t>Pour voir les sources JAVA il faut les rattacher : « </w:t>
+      </w:r>
+      <w:proofErr w:type="spellStart"/>
+      <w:r>
+        <w:t>attach</w:t>
+      </w:r>
+      <w:proofErr w:type="spellEnd"/>
+      <w:r>
+        <w:t xml:space="preserve"> source » dossier programmes/Java/JDK/src.zip</w:t>
       </w:r>
     </w:p>
     <w:p>
@@ -1091,7 +1609,15 @@
         <w:t>nom complet</w:t>
       </w:r>
       <w:r>
-        <w:t xml:space="preserve"> « nomPackage.nomClass »</w:t>
+        <w:t xml:space="preserve"> « </w:t>
+      </w:r>
+      <w:proofErr w:type="spellStart"/>
+      <w:r>
+        <w:t>nomPackage.nomClass</w:t>
+      </w:r>
+      <w:proofErr w:type="spellEnd"/>
+      <w:r>
+        <w:t> »</w:t>
       </w:r>
       <w:r>
         <w:t xml:space="preserve"> </w:t>
@@ -1106,10 +1632,32 @@
         <w:rPr>
           <w:b/>
         </w:rPr>
-        <w:t xml:space="preserve">. Par contre il est impossible de faire un import des 2 dans notre fichier puisque même nom court utilisé par la suite. Il faut donc les utiliser, sans import, en spécifiant leur nom long. </w:t>
-      </w:r>
-      <w:r>
-        <w:t>Ex : Package1.class1()… directement</w:t>
+        <w:t xml:space="preserve">. Par contre il est impossible de faire un import des 2 dans notre fichier puisque même nom court </w:t>
+      </w:r>
+      <w:proofErr w:type="gramStart"/>
+      <w:r>
+        <w:rPr>
+          <w:b/>
+        </w:rPr>
+        <w:t>utilisé</w:t>
+      </w:r>
+      <w:proofErr w:type="gramEnd"/>
+      <w:r>
+        <w:rPr>
+          <w:b/>
+        </w:rPr>
+        <w:t xml:space="preserve"> par la suite. Il faut donc les utiliser, sans import, en spécifiant leur nom long. </w:t>
+      </w:r>
+      <w:r>
+        <w:t xml:space="preserve">Ex : </w:t>
+      </w:r>
+      <w:proofErr w:type="gramStart"/>
+      <w:r>
+        <w:t>Package1.class1(</w:t>
+      </w:r>
+      <w:proofErr w:type="gramEnd"/>
+      <w:r>
+        <w:t>)… directement</w:t>
       </w:r>
     </w:p>
     <w:p>
@@ -1134,14 +1682,43 @@
       </w:pPr>
       <w:r>
         <w:lastRenderedPageBreak/>
-        <w:t>Pour chercher où sont les packages d’une fonction spé non importée, click droit sur l’erreur, ou ctrl+espace (auto-completion au passage),</w:t>
+        <w:t xml:space="preserve">Pour chercher où sont les packages d’une fonction spé non importée, </w:t>
+      </w:r>
+      <w:proofErr w:type="spellStart"/>
+      <w:r>
+        <w:t>click</w:t>
+      </w:r>
+      <w:proofErr w:type="spellEnd"/>
+      <w:r>
+        <w:t xml:space="preserve"> droit sur l’erreur, ou </w:t>
+      </w:r>
+      <w:proofErr w:type="spellStart"/>
+      <w:r>
+        <w:t>ctrl+espace</w:t>
+      </w:r>
+      <w:proofErr w:type="spellEnd"/>
+      <w:r>
+        <w:t xml:space="preserve"> (auto-</w:t>
+      </w:r>
+      <w:proofErr w:type="spellStart"/>
+      <w:r>
+        <w:t>completion</w:t>
+      </w:r>
+      <w:proofErr w:type="spellEnd"/>
+      <w:r>
+        <w:t xml:space="preserve"> au passage),</w:t>
       </w:r>
       <w:r>
         <w:t xml:space="preserve"> ou</w:t>
       </w:r>
       <w:r>
-        <w:t xml:space="preserve"> ctrl+shift+o</w:t>
-      </w:r>
+        <w:t xml:space="preserve"> </w:t>
+      </w:r>
+      <w:proofErr w:type="spellStart"/>
+      <w:r>
+        <w:t>ctrl+shift+o</w:t>
+      </w:r>
+      <w:proofErr w:type="spellEnd"/>
       <w:r>
         <w:t xml:space="preserve"> (inspecte tout le code et toutes les classes présentes et importe tout d’un coup).</w:t>
       </w:r>
@@ -1155,8 +1732,26 @@
         </w:numPr>
       </w:pPr>
       <w:r>
-        <w:t>Le package java.lang est importé de base car un des plus utilisé, contient notamment le System.out.println()</w:t>
-      </w:r>
+        <w:t xml:space="preserve">Le package </w:t>
+      </w:r>
+      <w:proofErr w:type="spellStart"/>
+      <w:r>
+        <w:t>java.lang</w:t>
+      </w:r>
+      <w:proofErr w:type="spellEnd"/>
+      <w:r>
+        <w:t xml:space="preserve"> est importé de base car un des plus utilisé, contient notamment le </w:t>
+      </w:r>
+      <w:proofErr w:type="spellStart"/>
+      <w:proofErr w:type="gramStart"/>
+      <w:r>
+        <w:t>System.out.println</w:t>
+      </w:r>
+      <w:proofErr w:type="spellEnd"/>
+      <w:r>
+        <w:t>()</w:t>
+      </w:r>
+      <w:proofErr w:type="gramEnd"/>
     </w:p>
     <w:p>
       <w:pPr>
@@ -1192,13 +1787,22 @@
           <w:b/>
           <w:u w:val="single"/>
         </w:rPr>
-        <w:t xml:space="preserve"> et progra</w:t>
-      </w:r>
+        <w:t xml:space="preserve"> et </w:t>
+      </w:r>
+      <w:proofErr w:type="spellStart"/>
       <w:r>
         <w:rPr>
           <w:b/>
           <w:u w:val="single"/>
         </w:rPr>
+        <w:t>progra</w:t>
+      </w:r>
+      <w:proofErr w:type="spellEnd"/>
+      <w:r>
+        <w:rPr>
+          <w:b/>
+          <w:u w:val="single"/>
+        </w:rPr>
         <w:t xml:space="preserve"> de base</w:t>
       </w:r>
     </w:p>
@@ -1238,16 +1842,24 @@
           <w:i/>
         </w:rPr>
       </w:pPr>
+      <w:proofErr w:type="spellStart"/>
       <w:r>
         <w:rPr>
           <w:i/>
         </w:rPr>
-        <w:t>c.f. PDF POO</w:t>
-      </w:r>
+        <w:t>c.f</w:t>
+      </w:r>
+      <w:proofErr w:type="spellEnd"/>
       <w:r>
         <w:rPr>
           <w:i/>
         </w:rPr>
+        <w:t>. PDF POO</w:t>
+      </w:r>
+      <w:r>
+        <w:rPr>
+          <w:i/>
+        </w:rPr>
         <w:t>-</w:t>
       </w:r>
       <w:r>
@@ -1278,7 +1890,15 @@
         </w:numPr>
       </w:pPr>
       <w:r>
-        <w:t>Les primitives sont enveloppées dans des objets enveloppeurs (Wrappers).</w:t>
+        <w:t>Les primitives sont enveloppées dans des objets enveloppeurs (</w:t>
+      </w:r>
+      <w:proofErr w:type="spellStart"/>
+      <w:r>
+        <w:t>Wrappers</w:t>
+      </w:r>
+      <w:proofErr w:type="spellEnd"/>
+      <w:r>
+        <w:t>).</w:t>
       </w:r>
       <w:r>
         <w:t xml:space="preserve"> PDF p.29</w:t>
@@ -1333,7 +1953,14 @@
         <w:rPr>
           <w:b/>
         </w:rPr>
-        <w:t xml:space="preserve"> / pars</w:t>
+        <w:t xml:space="preserve"> / </w:t>
+      </w:r>
+      <w:proofErr w:type="spellStart"/>
+      <w:r>
+        <w:rPr>
+          <w:b/>
+        </w:rPr>
+        <w:t>pars</w:t>
       </w:r>
       <w:r>
         <w:rPr>
@@ -1341,6 +1968,7 @@
         </w:rPr>
         <w:t>ing</w:t>
       </w:r>
+      <w:proofErr w:type="spellEnd"/>
       <w:r>
         <w:rPr>
           <w:b/>
@@ -1348,17 +1976,57 @@
         <w:t> :</w:t>
       </w:r>
       <w:r>
-        <w:t xml:space="preserve"> int a = Integer.parseInt(b) ; transforme b en int.</w:t>
+        <w:t xml:space="preserve"> </w:t>
+      </w:r>
+      <w:proofErr w:type="spellStart"/>
+      <w:r>
+        <w:t>int</w:t>
+      </w:r>
+      <w:proofErr w:type="spellEnd"/>
+      <w:r>
+        <w:t xml:space="preserve"> a = </w:t>
+      </w:r>
+      <w:proofErr w:type="spellStart"/>
+      <w:r>
+        <w:t>Integer.parseInt</w:t>
+      </w:r>
+      <w:proofErr w:type="spellEnd"/>
+      <w:r>
+        <w:t xml:space="preserve">(b) ; transforme b en </w:t>
+      </w:r>
+      <w:proofErr w:type="spellStart"/>
+      <w:r>
+        <w:t>int</w:t>
+      </w:r>
+      <w:proofErr w:type="spellEnd"/>
+      <w:r>
+        <w:t>.</w:t>
       </w:r>
       <w:r>
         <w:t xml:space="preserve"> Ici </w:t>
       </w:r>
-      <w:r>
-        <w:rPr>
-          <w:b/>
-        </w:rPr>
-        <w:t>Integer est un wrapper</w:t>
-      </w:r>
+      <w:proofErr w:type="spellStart"/>
+      <w:r>
+        <w:rPr>
+          <w:b/>
+        </w:rPr>
+        <w:t>Integer</w:t>
+      </w:r>
+      <w:proofErr w:type="spellEnd"/>
+      <w:r>
+        <w:rPr>
+          <w:b/>
+        </w:rPr>
+        <w:t xml:space="preserve"> est un </w:t>
+      </w:r>
+      <w:proofErr w:type="spellStart"/>
+      <w:r>
+        <w:rPr>
+          <w:b/>
+        </w:rPr>
+        <w:t>wrapper</w:t>
+      </w:r>
+      <w:proofErr w:type="spellEnd"/>
     </w:p>
     <w:p>
       <w:pPr>
@@ -1377,23 +2045,40 @@
         </w:rPr>
         <w:t xml:space="preserve">Conversion / casting : </w:t>
       </w:r>
-      <w:r>
-        <w:t>implicit a = b ou explicit a = (long)b</w:t>
-      </w:r>
-    </w:p>
-    <w:p>
-      <w:pPr>
-        <w:pStyle w:val="Paragraphedeliste"/>
-        <w:numPr>
-          <w:ilvl w:val="0"/>
-          <w:numId w:val="1"/>
-        </w:numPr>
-      </w:pPr>
-      <w:r>
-        <w:rPr>
-          <w:b/>
-        </w:rPr>
-        <w:t xml:space="preserve">Opérations : </w:t>
+      <w:proofErr w:type="spellStart"/>
+      <w:r>
+        <w:t>implicit</w:t>
+      </w:r>
+      <w:proofErr w:type="spellEnd"/>
+      <w:r>
+        <w:t xml:space="preserve"> a = b ou explicit a = (long</w:t>
+      </w:r>
+      <w:proofErr w:type="gramStart"/>
+      <w:r>
+        <w:t>)b</w:t>
+      </w:r>
+      <w:proofErr w:type="gramEnd"/>
+    </w:p>
+    <w:p>
+      <w:pPr>
+        <w:pStyle w:val="Paragraphedeliste"/>
+        <w:numPr>
+          <w:ilvl w:val="0"/>
+          <w:numId w:val="1"/>
+        </w:numPr>
+      </w:pPr>
+      <w:r>
+        <w:rPr>
+          <w:b/>
+        </w:rPr>
+        <w:t>Opérations </w:t>
+      </w:r>
+      <w:proofErr w:type="gramStart"/>
+      <w:r>
+        <w:rPr>
+          <w:b/>
+        </w:rPr>
+        <w:t xml:space="preserve">: </w:t>
       </w:r>
       <w:r>
         <w:rPr>
@@ -1407,6 +2092,7 @@
         </w:rPr>
         <w:t>+</w:t>
       </w:r>
+      <w:proofErr w:type="gramEnd"/>
       <w:r>
         <w:rPr>
           <w:b/>
@@ -1500,9 +2186,11 @@
       <w:r>
         <w:t xml:space="preserve">-- </w:t>
       </w:r>
+      <w:proofErr w:type="spellStart"/>
       <w:r>
         <w:t>a</w:t>
       </w:r>
+      <w:proofErr w:type="spellEnd"/>
       <w:r>
         <w:t xml:space="preserve">-= </w:t>
       </w:r>
@@ -1513,10 +2201,26 @@
         <w:t>*= tout ça tout ça</w:t>
       </w:r>
       <w:r>
-        <w:t xml:space="preserve">, p’tite diff avec –a ++a </w:t>
-      </w:r>
-      <w:r>
-        <w:t>qui incrémente la var avant.</w:t>
+        <w:t xml:space="preserve">, p’tite </w:t>
+      </w:r>
+      <w:proofErr w:type="spellStart"/>
+      <w:r>
+        <w:t>diff</w:t>
+      </w:r>
+      <w:proofErr w:type="spellEnd"/>
+      <w:r>
+        <w:t xml:space="preserve"> avec –a ++a </w:t>
+      </w:r>
+      <w:r>
+        <w:t xml:space="preserve">qui incrémente </w:t>
+      </w:r>
+      <w:proofErr w:type="gramStart"/>
+      <w:r>
+        <w:t>la</w:t>
+      </w:r>
+      <w:proofErr w:type="gramEnd"/>
+      <w:r>
+        <w:t xml:space="preserve"> var avant.</w:t>
       </w:r>
       <w:r>
         <w:t xml:space="preserve"> En gros : b = a++  c’est comme b=a puis a=a+1, alors que b = ++a c’est b = a</w:t>
@@ -1567,7 +2271,15 @@
         <w:t>est un bordel différent </w:t>
       </w:r>
       <w:r>
-        <w:t>puisque c’est pas un</w:t>
+        <w:t xml:space="preserve">puisque </w:t>
+      </w:r>
+      <w:proofErr w:type="gramStart"/>
+      <w:r>
+        <w:t>c’est</w:t>
+      </w:r>
+      <w:proofErr w:type="gramEnd"/>
+      <w:r>
+        <w:t xml:space="preserve"> pas un</w:t>
       </w:r>
       <w:r>
         <w:t>e</w:t>
@@ -1597,7 +2309,31 @@
         <w:t>:</w:t>
       </w:r>
       <w:r>
-        <w:t xml:space="preserve"> string a et b : a.equals(b) -&gt; true ou false, pour la casse : a.equalsIgnoreCase(b).</w:t>
+        <w:t xml:space="preserve"> string a et b : </w:t>
+      </w:r>
+      <w:proofErr w:type="spellStart"/>
+      <w:r>
+        <w:t>a.equals</w:t>
+      </w:r>
+      <w:proofErr w:type="spellEnd"/>
+      <w:r>
+        <w:t xml:space="preserve">(b) -&gt; </w:t>
+      </w:r>
+      <w:proofErr w:type="spellStart"/>
+      <w:r>
+        <w:t>true</w:t>
+      </w:r>
+      <w:proofErr w:type="spellEnd"/>
+      <w:r>
+        <w:t xml:space="preserve"> ou false, pour la casse : </w:t>
+      </w:r>
+      <w:proofErr w:type="spellStart"/>
+      <w:r>
+        <w:t>a.equalsIgnoreCase</w:t>
+      </w:r>
+      <w:proofErr w:type="spellEnd"/>
+      <w:r>
+        <w:t>(b).</w:t>
       </w:r>
       <w:r>
         <w:t xml:space="preserve"> Inverse d’une condition : ajouter </w:t>
@@ -1644,15 +2380,22 @@
       <w:r>
         <w:t>)</w:t>
       </w:r>
+      <w:proofErr w:type="gramStart"/>
       <w:r>
         <w:t>?</w:t>
       </w:r>
-      <w:r>
-        <w:t>expression_si_vrai</w:t>
+      <w:proofErr w:type="spellStart"/>
+      <w:r>
+        <w:t>expression</w:t>
+      </w:r>
+      <w:proofErr w:type="gramEnd"/>
+      <w:r>
+        <w:t>_si_vrai</w:t>
       </w:r>
       <w:r>
         <w:t>:expression_si_faux</w:t>
       </w:r>
+      <w:proofErr w:type="spellEnd"/>
       <w:r>
         <w:t>)</w:t>
       </w:r>
@@ -1669,12 +2412,25 @@
         <w:t xml:space="preserve"> </w:t>
       </w:r>
       <w:r>
-        <w:t xml:space="preserve">(a&gt;b)?a:b  </w:t>
-      </w:r>
+        <w:t>(a&gt;b)</w:t>
+      </w:r>
+      <w:proofErr w:type="gramStart"/>
+      <w:r>
+        <w:t>?</w:t>
+      </w:r>
+      <w:proofErr w:type="spellStart"/>
+      <w:r>
+        <w:t>a:b</w:t>
+      </w:r>
+      <w:proofErr w:type="spellEnd"/>
+      <w:proofErr w:type="gramEnd"/>
       <w:r>
         <w:t xml:space="preserve">  </w:t>
       </w:r>
       <w:r>
+        <w:t xml:space="preserve">  </w:t>
+      </w:r>
+      <w:r>
         <w:t xml:space="preserve"> si a &gt; b</w:t>
       </w:r>
       <w:r>
@@ -1708,7 +2464,15 @@
         <w:t xml:space="preserve">Selon condition, transforme la </w:t>
       </w:r>
       <w:r>
-        <w:t>valeur de la var</w:t>
+        <w:t xml:space="preserve">valeur </w:t>
+      </w:r>
+      <w:proofErr w:type="gramStart"/>
+      <w:r>
+        <w:t>de la</w:t>
+      </w:r>
+      <w:proofErr w:type="gramEnd"/>
+      <w:r>
+        <w:t xml:space="preserve"> var</w:t>
       </w:r>
       <w:r>
         <w:t xml:space="preserve"> en autre chose : </w:t>
@@ -1734,11 +2498,16 @@
           <w:numId w:val="1"/>
         </w:numPr>
       </w:pPr>
+      <w:proofErr w:type="gramStart"/>
       <w:r>
         <w:t>s</w:t>
       </w:r>
       <w:r>
-        <w:t>witch(var) {</w:t>
+        <w:t>witch(</w:t>
+      </w:r>
+      <w:proofErr w:type="gramEnd"/>
+      <w:r>
+        <w:t>var) {</w:t>
       </w:r>
     </w:p>
     <w:p>
@@ -1746,8 +2515,13 @@
         <w:pStyle w:val="Paragraphedeliste"/>
         <w:ind w:left="1440"/>
       </w:pPr>
-      <w:r>
-        <w:t xml:space="preserve">case </w:t>
+      <w:proofErr w:type="gramStart"/>
+      <w:r>
+        <w:t>case</w:t>
+      </w:r>
+      <w:proofErr w:type="gramEnd"/>
+      <w:r>
+        <w:t xml:space="preserve"> </w:t>
       </w:r>
       <w:r>
         <w:t>val1</w:t>
@@ -1784,11 +2558,19 @@
           <w:lang w:val="en-US"/>
         </w:rPr>
       </w:pPr>
-      <w:r>
-        <w:rPr>
-          <w:lang w:val="en-US"/>
-        </w:rPr>
-        <w:t xml:space="preserve">case </w:t>
+      <w:proofErr w:type="gramStart"/>
+      <w:r>
+        <w:rPr>
+          <w:lang w:val="en-US"/>
+        </w:rPr>
+        <w:t>case</w:t>
+      </w:r>
+      <w:proofErr w:type="gramEnd"/>
+      <w:r>
+        <w:rPr>
+          <w:lang w:val="en-US"/>
+        </w:rPr>
+        <w:t xml:space="preserve"> </w:t>
       </w:r>
       <w:r>
         <w:rPr>
@@ -1811,11 +2593,33 @@
           <w:lang w:val="en-US"/>
         </w:rPr>
       </w:pPr>
-      <w:r>
-        <w:rPr>
-          <w:lang w:val="en-US"/>
-        </w:rPr>
-        <w:t>case val 3:</w:t>
+      <w:proofErr w:type="gramStart"/>
+      <w:r>
+        <w:rPr>
+          <w:lang w:val="en-US"/>
+        </w:rPr>
+        <w:t>case</w:t>
+      </w:r>
+      <w:proofErr w:type="gramEnd"/>
+      <w:r>
+        <w:rPr>
+          <w:lang w:val="en-US"/>
+        </w:rPr>
+        <w:t xml:space="preserve"> </w:t>
+      </w:r>
+      <w:proofErr w:type="spellStart"/>
+      <w:r>
+        <w:rPr>
+          <w:lang w:val="en-US"/>
+        </w:rPr>
+        <w:t>val</w:t>
+      </w:r>
+      <w:proofErr w:type="spellEnd"/>
+      <w:r>
+        <w:rPr>
+          <w:lang w:val="en-US"/>
+        </w:rPr>
+        <w:t xml:space="preserve"> 3:</w:t>
       </w:r>
     </w:p>
     <w:p>
@@ -1826,11 +2630,47 @@
           <w:lang w:val="en-US"/>
         </w:rPr>
       </w:pPr>
-      <w:r>
-        <w:rPr>
-          <w:lang w:val="en-US"/>
-        </w:rPr>
-        <w:t>case val 4: instruction pour val 4 et 3; break;</w:t>
+      <w:proofErr w:type="gramStart"/>
+      <w:r>
+        <w:rPr>
+          <w:lang w:val="en-US"/>
+        </w:rPr>
+        <w:t>case</w:t>
+      </w:r>
+      <w:proofErr w:type="gramEnd"/>
+      <w:r>
+        <w:rPr>
+          <w:lang w:val="en-US"/>
+        </w:rPr>
+        <w:t xml:space="preserve"> </w:t>
+      </w:r>
+      <w:proofErr w:type="spellStart"/>
+      <w:r>
+        <w:rPr>
+          <w:lang w:val="en-US"/>
+        </w:rPr>
+        <w:t>val</w:t>
+      </w:r>
+      <w:proofErr w:type="spellEnd"/>
+      <w:r>
+        <w:rPr>
+          <w:lang w:val="en-US"/>
+        </w:rPr>
+        <w:t xml:space="preserve"> 4: instruction pour </w:t>
+      </w:r>
+      <w:proofErr w:type="spellStart"/>
+      <w:r>
+        <w:rPr>
+          <w:lang w:val="en-US"/>
+        </w:rPr>
+        <w:t>val</w:t>
+      </w:r>
+      <w:proofErr w:type="spellEnd"/>
+      <w:r>
+        <w:rPr>
+          <w:lang w:val="en-US"/>
+        </w:rPr>
+        <w:t xml:space="preserve"> 4 et 3; break;</w:t>
       </w:r>
     </w:p>
     <w:p>
@@ -1841,11 +2681,19 @@
           <w:lang w:val="en-US"/>
         </w:rPr>
       </w:pPr>
-      <w:r>
-        <w:rPr>
-          <w:lang w:val="en-US"/>
-        </w:rPr>
-        <w:t>default : instruction ;break ;</w:t>
+      <w:proofErr w:type="gramStart"/>
+      <w:r>
+        <w:rPr>
+          <w:lang w:val="en-US"/>
+        </w:rPr>
+        <w:t>default :</w:t>
+      </w:r>
+      <w:proofErr w:type="gramEnd"/>
+      <w:r>
+        <w:rPr>
+          <w:lang w:val="en-US"/>
+        </w:rPr>
+        <w:t xml:space="preserve"> instruction ;break ;</w:t>
       </w:r>
     </w:p>
     <w:p>
@@ -1863,11 +2711,19 @@
           <w:b/>
         </w:rPr>
       </w:pPr>
-      <w:r>
-        <w:rPr>
-          <w:b/>
-        </w:rPr>
-        <w:t>Boucles :</w:t>
+      <w:proofErr w:type="gramStart"/>
+      <w:r>
+        <w:rPr>
+          <w:b/>
+        </w:rPr>
+        <w:t>Boucles</w:t>
+      </w:r>
+      <w:proofErr w:type="gramEnd"/>
+      <w:r>
+        <w:rPr>
+          <w:b/>
+        </w:rPr>
+        <w:t> :</w:t>
       </w:r>
     </w:p>
     <w:p>
@@ -1892,7 +2748,77 @@
         <w:rPr>
           <w:lang w:val="en-US"/>
         </w:rPr>
-        <w:t xml:space="preserve"> (int i=0 ; i &lt; valMax ; i++) { instructions</w:t>
+        <w:t xml:space="preserve"> (</w:t>
+      </w:r>
+      <w:proofErr w:type="spellStart"/>
+      <w:r>
+        <w:rPr>
+          <w:lang w:val="en-US"/>
+        </w:rPr>
+        <w:t>int</w:t>
+      </w:r>
+      <w:proofErr w:type="spellEnd"/>
+      <w:r>
+        <w:rPr>
+          <w:lang w:val="en-US"/>
+        </w:rPr>
+        <w:t xml:space="preserve"> </w:t>
+      </w:r>
+      <w:proofErr w:type="spellStart"/>
+      <w:r>
+        <w:rPr>
+          <w:lang w:val="en-US"/>
+        </w:rPr>
+        <w:t>i</w:t>
+      </w:r>
+      <w:proofErr w:type="spellEnd"/>
+      <w:r>
+        <w:rPr>
+          <w:lang w:val="en-US"/>
+        </w:rPr>
+        <w:t xml:space="preserve">=0 ; </w:t>
+      </w:r>
+      <w:proofErr w:type="spellStart"/>
+      <w:r>
+        <w:rPr>
+          <w:lang w:val="en-US"/>
+        </w:rPr>
+        <w:t>i</w:t>
+      </w:r>
+      <w:proofErr w:type="spellEnd"/>
+      <w:r>
+        <w:rPr>
+          <w:lang w:val="en-US"/>
+        </w:rPr>
+        <w:t xml:space="preserve"> &lt; </w:t>
+      </w:r>
+      <w:proofErr w:type="spellStart"/>
+      <w:r>
+        <w:rPr>
+          <w:lang w:val="en-US"/>
+        </w:rPr>
+        <w:t>valMax</w:t>
+      </w:r>
+      <w:proofErr w:type="spellEnd"/>
+      <w:r>
+        <w:rPr>
+          <w:lang w:val="en-US"/>
+        </w:rPr>
+        <w:t xml:space="preserve"> ; </w:t>
+      </w:r>
+      <w:proofErr w:type="spellStart"/>
+      <w:r>
+        <w:rPr>
+          <w:lang w:val="en-US"/>
+        </w:rPr>
+        <w:t>i</w:t>
+      </w:r>
+      <w:proofErr w:type="spellEnd"/>
+      <w:r>
+        <w:rPr>
+          <w:lang w:val="en-US"/>
+        </w:rPr>
+        <w:t>++) { instructions</w:t>
       </w:r>
       <w:r>
         <w:rPr>
@@ -1949,11 +2875,19 @@
       <w:r>
         <w:t xml:space="preserve"> {instructions;} </w:t>
       </w:r>
-      <w:r>
-        <w:rPr>
-          <w:b/>
-        </w:rPr>
-        <w:t xml:space="preserve">while </w:t>
+      <w:proofErr w:type="spellStart"/>
+      <w:r>
+        <w:rPr>
+          <w:b/>
+        </w:rPr>
+        <w:t>while</w:t>
+      </w:r>
+      <w:proofErr w:type="spellEnd"/>
+      <w:r>
+        <w:rPr>
+          <w:b/>
+        </w:rPr>
+        <w:t xml:space="preserve"> </w:t>
       </w:r>
       <w:r>
         <w:t>(condition);</w:t>
@@ -1980,44 +2914,101 @@
           <w:lang w:val="en-US"/>
         </w:rPr>
       </w:pPr>
-      <w:r>
-        <w:rPr>
-          <w:b/>
-          <w:lang w:val="en-US"/>
-        </w:rPr>
-        <w:t>Contrôle/</w:t>
-      </w:r>
-      <w:r>
-        <w:rPr>
-          <w:b/>
-          <w:lang w:val="en-US"/>
-        </w:rPr>
-        <w:t>Sortir d’une boucle:</w:t>
-      </w:r>
-    </w:p>
-    <w:p>
-      <w:pPr>
-        <w:pStyle w:val="Paragraphedeliste"/>
-        <w:numPr>
-          <w:ilvl w:val="0"/>
-          <w:numId w:val="1"/>
-        </w:numPr>
-        <w:rPr>
-          <w:lang w:val="en-US"/>
-        </w:rPr>
-      </w:pPr>
-      <w:r>
-        <w:rPr>
-          <w:b/>
-          <w:lang w:val="en-US"/>
-        </w:rPr>
-        <w:t xml:space="preserve">Break : </w:t>
-      </w:r>
-      <w:r>
-        <w:rPr>
-          <w:lang w:val="en-US"/>
-        </w:rPr>
-        <w:t>sortie franche.</w:t>
+      <w:proofErr w:type="spellStart"/>
+      <w:r>
+        <w:rPr>
+          <w:b/>
+          <w:lang w:val="en-US"/>
+        </w:rPr>
+        <w:t>Contrôle</w:t>
+      </w:r>
+      <w:proofErr w:type="spellEnd"/>
+      <w:r>
+        <w:rPr>
+          <w:b/>
+          <w:lang w:val="en-US"/>
+        </w:rPr>
+        <w:t>/</w:t>
+      </w:r>
+      <w:proofErr w:type="spellStart"/>
+      <w:r>
+        <w:rPr>
+          <w:b/>
+          <w:lang w:val="en-US"/>
+        </w:rPr>
+        <w:t>Sortir</w:t>
+      </w:r>
+      <w:proofErr w:type="spellEnd"/>
+      <w:r>
+        <w:rPr>
+          <w:b/>
+          <w:lang w:val="en-US"/>
+        </w:rPr>
+        <w:t xml:space="preserve"> </w:t>
+      </w:r>
+      <w:proofErr w:type="spellStart"/>
+      <w:r>
+        <w:rPr>
+          <w:b/>
+          <w:lang w:val="en-US"/>
+        </w:rPr>
+        <w:t>d’une</w:t>
+      </w:r>
+      <w:proofErr w:type="spellEnd"/>
+      <w:r>
+        <w:rPr>
+          <w:b/>
+          <w:lang w:val="en-US"/>
+        </w:rPr>
+        <w:t xml:space="preserve"> boucle:</w:t>
+      </w:r>
+    </w:p>
+    <w:p>
+      <w:pPr>
+        <w:pStyle w:val="Paragraphedeliste"/>
+        <w:numPr>
+          <w:ilvl w:val="0"/>
+          <w:numId w:val="1"/>
+        </w:numPr>
+        <w:rPr>
+          <w:lang w:val="en-US"/>
+        </w:rPr>
+      </w:pPr>
+      <w:proofErr w:type="gramStart"/>
+      <w:r>
+        <w:rPr>
+          <w:b/>
+          <w:lang w:val="en-US"/>
+        </w:rPr>
+        <w:t>Break :</w:t>
+      </w:r>
+      <w:proofErr w:type="gramEnd"/>
+      <w:r>
+        <w:rPr>
+          <w:b/>
+          <w:lang w:val="en-US"/>
+        </w:rPr>
+        <w:t xml:space="preserve"> </w:t>
+      </w:r>
+      <w:r>
+        <w:rPr>
+          <w:lang w:val="en-US"/>
+        </w:rPr>
+        <w:t xml:space="preserve">sortie </w:t>
+      </w:r>
+      <w:proofErr w:type="spellStart"/>
+      <w:r>
+        <w:rPr>
+          <w:lang w:val="en-US"/>
+        </w:rPr>
+        <w:t>franche</w:t>
+      </w:r>
+      <w:proofErr w:type="spellEnd"/>
+      <w:r>
+        <w:rPr>
+          <w:lang w:val="en-US"/>
+        </w:rPr>
+        <w:t>.</w:t>
       </w:r>
     </w:p>
     <w:p>
@@ -2124,7 +3115,15 @@
         <w:t>é</w:t>
       </w:r>
       <w:r>
-        <w:t>cutions de méthodes, définies par la suite, après le main.</w:t>
+        <w:t xml:space="preserve">cutions de méthodes, définies par la suite, après </w:t>
+      </w:r>
+      <w:proofErr w:type="gramStart"/>
+      <w:r>
+        <w:t>le</w:t>
+      </w:r>
+      <w:proofErr w:type="gramEnd"/>
+      <w:r>
+        <w:t xml:space="preserve"> main.</w:t>
       </w:r>
       <w:r>
         <w:t xml:space="preserve"> En appuyant sur ctrl </w:t>
@@ -2163,20 +3162,40 @@
           <w:numId w:val="1"/>
         </w:numPr>
       </w:pPr>
-      <w:r>
-        <w:t>System.out.print() ; affiche dans la console sans retour à la ligne</w:t>
-      </w:r>
-    </w:p>
-    <w:p>
-      <w:pPr>
-        <w:pStyle w:val="Paragraphedeliste"/>
-        <w:numPr>
-          <w:ilvl w:val="0"/>
-          <w:numId w:val="1"/>
-        </w:numPr>
-      </w:pPr>
-      <w:r>
-        <w:t>System.out.println() ; affiche dans la console</w:t>
+      <w:proofErr w:type="spellStart"/>
+      <w:proofErr w:type="gramStart"/>
+      <w:r>
+        <w:t>System.out.print</w:t>
+      </w:r>
+      <w:proofErr w:type="spellEnd"/>
+      <w:r>
+        <w:t>(</w:t>
+      </w:r>
+      <w:proofErr w:type="gramEnd"/>
+      <w:r>
+        <w:t>) ; affiche dans la console sans retour à la ligne</w:t>
+      </w:r>
+    </w:p>
+    <w:p>
+      <w:pPr>
+        <w:pStyle w:val="Paragraphedeliste"/>
+        <w:numPr>
+          <w:ilvl w:val="0"/>
+          <w:numId w:val="1"/>
+        </w:numPr>
+      </w:pPr>
+      <w:proofErr w:type="spellStart"/>
+      <w:proofErr w:type="gramStart"/>
+      <w:r>
+        <w:t>System.out.println</w:t>
+      </w:r>
+      <w:proofErr w:type="spellEnd"/>
+      <w:r>
+        <w:t>(</w:t>
+      </w:r>
+      <w:proofErr w:type="gramEnd"/>
+      <w:r>
+        <w:t>) ; affiche dans la console</w:t>
       </w:r>
       <w:r>
         <w:t xml:space="preserve"> avec retour à la ligne</w:t>
@@ -2203,40 +3222,103 @@
         </w:numPr>
       </w:pPr>
       <w:r>
-        <w:t>Scanner nom=new Scanner(System.in); : entrée utilisateur</w:t>
+        <w:t>Scanner nom=new Scanner(System.in</w:t>
+      </w:r>
+      <w:proofErr w:type="gramStart"/>
+      <w:r>
+        <w:t>); :</w:t>
+      </w:r>
+      <w:proofErr w:type="gramEnd"/>
+      <w:r>
+        <w:t xml:space="preserve"> entrée utilisateur</w:t>
       </w:r>
       <w:r>
         <w:t xml:space="preserve"> clavier</w:t>
       </w:r>
       <w:r>
-        <w:t>, on l’enregistre avec String entree=nom</w:t>
-      </w:r>
-      <w:r>
-        <w:t>.nextLine();</w:t>
-      </w:r>
-      <w:r>
-        <w:t xml:space="preserve"> next prend premier string sans espace, nextLine prend toute la ligne.</w:t>
-      </w:r>
-    </w:p>
-    <w:p>
-      <w:pPr>
-        <w:pStyle w:val="Paragraphedeliste"/>
-        <w:numPr>
-          <w:ilvl w:val="0"/>
-          <w:numId w:val="1"/>
-        </w:numPr>
-      </w:pPr>
-      <w:r>
-        <w:t xml:space="preserve">Déclaration de méthode : static void </w:t>
-      </w:r>
+        <w:t xml:space="preserve">, on l’enregistre avec String </w:t>
+      </w:r>
+      <w:proofErr w:type="spellStart"/>
+      <w:r>
+        <w:t>entree</w:t>
+      </w:r>
+      <w:proofErr w:type="spellEnd"/>
+      <w:r>
+        <w:t>=</w:t>
+      </w:r>
+      <w:proofErr w:type="spellStart"/>
+      <w:r>
+        <w:t>nom</w:t>
+      </w:r>
+      <w:r>
+        <w:t>.nextLine</w:t>
+      </w:r>
+      <w:proofErr w:type="spellEnd"/>
+      <w:r>
+        <w:t>();</w:t>
+      </w:r>
+      <w:r>
+        <w:t xml:space="preserve"> </w:t>
+      </w:r>
+      <w:proofErr w:type="spellStart"/>
+      <w:r>
+        <w:t>next</w:t>
+      </w:r>
+      <w:proofErr w:type="spellEnd"/>
+      <w:r>
+        <w:t xml:space="preserve"> prend premier string sans espace, </w:t>
+      </w:r>
+      <w:proofErr w:type="spellStart"/>
+      <w:r>
+        <w:t>nextLine</w:t>
+      </w:r>
+      <w:proofErr w:type="spellEnd"/>
+      <w:r>
+        <w:t xml:space="preserve"> prend toute la ligne.</w:t>
+      </w:r>
+    </w:p>
+    <w:p>
+      <w:pPr>
+        <w:pStyle w:val="Paragraphedeliste"/>
+        <w:numPr>
+          <w:ilvl w:val="0"/>
+          <w:numId w:val="1"/>
+        </w:numPr>
+      </w:pPr>
+      <w:r>
+        <w:t xml:space="preserve">Déclaration de méthode : </w:t>
+      </w:r>
+      <w:proofErr w:type="spellStart"/>
+      <w:r>
+        <w:t>static</w:t>
+      </w:r>
+      <w:proofErr w:type="spellEnd"/>
+      <w:r>
+        <w:t xml:space="preserve"> </w:t>
+      </w:r>
+      <w:proofErr w:type="spellStart"/>
+      <w:r>
+        <w:t>void</w:t>
+      </w:r>
+      <w:proofErr w:type="spellEnd"/>
+      <w:r>
+        <w:t xml:space="preserve"> </w:t>
+      </w:r>
+      <w:proofErr w:type="spellStart"/>
+      <w:proofErr w:type="gramStart"/>
       <w:r>
         <w:rPr>
           <w:b/>
         </w:rPr>
         <w:t>methName</w:t>
       </w:r>
-      <w:r>
-        <w:t>() {   }</w:t>
+      <w:proofErr w:type="spellEnd"/>
+      <w:r>
+        <w:t>(</w:t>
+      </w:r>
+      <w:proofErr w:type="gramEnd"/>
+      <w:r>
+        <w:t>) {   }</w:t>
       </w:r>
     </w:p>
     <w:p>
@@ -2276,6 +3358,7 @@
         </w:rPr>
         <w:t xml:space="preserve">[type] </w:t>
       </w:r>
+      <w:proofErr w:type="spellStart"/>
       <w:r>
         <w:rPr>
           <w:b/>
@@ -2283,6 +3366,7 @@
         </w:rPr>
         <w:t>methodName</w:t>
       </w:r>
+      <w:proofErr w:type="spellEnd"/>
       <w:r>
         <w:rPr>
           <w:lang w:val="en-US"/>
@@ -2294,7 +3378,15 @@
           <w:b/>
           <w:lang w:val="en-US"/>
         </w:rPr>
-        <w:t>[[type</w:t>
+        <w:t>[[</w:t>
+      </w:r>
+      <w:proofErr w:type="spellStart"/>
+      <w:r>
+        <w:rPr>
+          <w:b/>
+          <w:lang w:val="en-US"/>
+        </w:rPr>
+        <w:t>type</w:t>
       </w:r>
       <w:r>
         <w:rPr>
@@ -2303,13 +3395,23 @@
         </w:rPr>
         <w:t>Arg</w:t>
       </w:r>
-      <w:r>
-        <w:rPr>
-          <w:b/>
-          <w:lang w:val="en-US"/>
-        </w:rPr>
-        <w:t>] [Arg]</w:t>
-      </w:r>
+      <w:proofErr w:type="spellEnd"/>
+      <w:r>
+        <w:rPr>
+          <w:b/>
+          <w:lang w:val="en-US"/>
+        </w:rPr>
+        <w:t>] [</w:t>
+      </w:r>
+      <w:proofErr w:type="spellStart"/>
+      <w:r>
+        <w:rPr>
+          <w:b/>
+          <w:lang w:val="en-US"/>
+        </w:rPr>
+        <w:t>Arg</w:t>
+      </w:r>
+      <w:proofErr w:type="spellEnd"/>
       <w:r>
         <w:rPr>
           <w:b/>
@@ -2319,6 +3421,13 @@
       </w:r>
       <w:r>
         <w:rPr>
+          <w:b/>
+          <w:lang w:val="en-US"/>
+        </w:rPr>
+        <w:t>]</w:t>
+      </w:r>
+      <w:r>
+        <w:rPr>
           <w:lang w:val="en-US"/>
         </w:rPr>
         <w:t>) { }</w:t>
@@ -2348,19 +3457,35 @@
         <w:t xml:space="preserve"> que doit retourner la méthode,</w:t>
       </w:r>
       <w:r>
-        <w:t xml:space="preserve"> ou « void » qui ne retourne rien.</w:t>
-      </w:r>
-    </w:p>
-    <w:p>
-      <w:pPr>
-        <w:pStyle w:val="Paragraphedeliste"/>
-        <w:numPr>
-          <w:ilvl w:val="0"/>
-          <w:numId w:val="1"/>
-        </w:numPr>
-      </w:pPr>
-      <w:r>
-        <w:t>Les arguments à passer à la méthode à déclarer, comme int a, String b…</w:t>
+        <w:t xml:space="preserve"> ou « </w:t>
+      </w:r>
+      <w:proofErr w:type="spellStart"/>
+      <w:r>
+        <w:t>void</w:t>
+      </w:r>
+      <w:proofErr w:type="spellEnd"/>
+      <w:r>
+        <w:t> » qui ne retourne rien.</w:t>
+      </w:r>
+    </w:p>
+    <w:p>
+      <w:pPr>
+        <w:pStyle w:val="Paragraphedeliste"/>
+        <w:numPr>
+          <w:ilvl w:val="0"/>
+          <w:numId w:val="1"/>
+        </w:numPr>
+      </w:pPr>
+      <w:r>
+        <w:t xml:space="preserve">Les arguments à passer à la méthode à déclarer, comme </w:t>
+      </w:r>
+      <w:proofErr w:type="spellStart"/>
+      <w:r>
+        <w:t>int</w:t>
+      </w:r>
+      <w:proofErr w:type="spellEnd"/>
+      <w:r>
+        <w:t xml:space="preserve"> a, String b…</w:t>
       </w:r>
     </w:p>
     <w:p>
@@ -2412,7 +3537,23 @@
         <w:t xml:space="preserve">C’est au niveau de </w:t>
       </w:r>
       <w:r>
-        <w:t>la mémoire stack, dans une méthode les valeurs passées en argument sont des copies et non les ref originelles.</w:t>
+        <w:t xml:space="preserve">la mémoire </w:t>
+      </w:r>
+      <w:proofErr w:type="spellStart"/>
+      <w:r>
+        <w:t>stack</w:t>
+      </w:r>
+      <w:proofErr w:type="spellEnd"/>
+      <w:r>
+        <w:t xml:space="preserve">, dans une méthode les valeurs passées en argument sont des copies et non les </w:t>
+      </w:r>
+      <w:proofErr w:type="spellStart"/>
+      <w:r>
+        <w:t>ref</w:t>
+      </w:r>
+      <w:proofErr w:type="spellEnd"/>
+      <w:r>
+        <w:t xml:space="preserve"> originelles.</w:t>
       </w:r>
     </w:p>
     <w:p>
@@ -2439,13 +3580,29 @@
         <w:t xml:space="preserve"> car ces éléments sont des adresses pointant à l’endroit des variables, </w:t>
       </w:r>
       <w:r>
-        <w:t xml:space="preserve">donc on copie l’adresse qui pointe aux même variables dans la heap managé, </w:t>
+        <w:t xml:space="preserve">donc on copie l’adresse qui pointe aux même variables dans la </w:t>
+      </w:r>
+      <w:proofErr w:type="spellStart"/>
+      <w:r>
+        <w:t>heap</w:t>
+      </w:r>
+      <w:proofErr w:type="spellEnd"/>
+      <w:r>
+        <w:t xml:space="preserve"> managé, </w:t>
       </w:r>
       <w:r>
         <w:t>et non une copie des variables</w:t>
       </w:r>
       <w:r>
-        <w:t xml:space="preserve"> dans la stack (qui disparait après la fin d’exécution de la méthode)</w:t>
+        <w:t xml:space="preserve"> dans la </w:t>
+      </w:r>
+      <w:proofErr w:type="spellStart"/>
+      <w:r>
+        <w:t>stack</w:t>
+      </w:r>
+      <w:proofErr w:type="spellEnd"/>
+      <w:r>
+        <w:t xml:space="preserve"> (qui disparait après la fin d’exécution de la méthode)</w:t>
       </w:r>
       <w:r>
         <w:t>.</w:t>
@@ -2469,12 +3626,14 @@
         </w:rPr>
         <w:t xml:space="preserve"> et </w:t>
       </w:r>
+      <w:proofErr w:type="spellStart"/>
       <w:r>
         <w:rPr>
           <w:b/>
         </w:rPr>
         <w:t>varargs</w:t>
       </w:r>
+      <w:proofErr w:type="spellEnd"/>
       <w:r>
         <w:rPr>
           <w:b/>
@@ -2554,25 +3713,58 @@
         <w:t>:</w:t>
       </w:r>
       <w:r>
-        <w:t xml:space="preserve"> static void</w:t>
-      </w:r>
-      <w:r>
-        <w:t xml:space="preserve"> </w:t>
-      </w:r>
+        <w:t xml:space="preserve"> </w:t>
+      </w:r>
+      <w:proofErr w:type="spellStart"/>
+      <w:r>
+        <w:t>static</w:t>
+      </w:r>
+      <w:proofErr w:type="spellEnd"/>
+      <w:r>
+        <w:t xml:space="preserve"> </w:t>
+      </w:r>
+      <w:proofErr w:type="spellStart"/>
+      <w:r>
+        <w:t>void</w:t>
+      </w:r>
+      <w:proofErr w:type="spellEnd"/>
+      <w:r>
+        <w:t xml:space="preserve"> </w:t>
+      </w:r>
+      <w:proofErr w:type="spellStart"/>
+      <w:proofErr w:type="gramStart"/>
       <w:r>
         <w:rPr>
           <w:b/>
         </w:rPr>
         <w:t>methode</w:t>
       </w:r>
-      <w:r>
-        <w:t>(int… x) </w:t>
+      <w:proofErr w:type="spellEnd"/>
+      <w:r>
+        <w:t>(</w:t>
+      </w:r>
+      <w:proofErr w:type="spellStart"/>
+      <w:proofErr w:type="gramEnd"/>
+      <w:r>
+        <w:t>int</w:t>
+      </w:r>
+      <w:proofErr w:type="spellEnd"/>
+      <w:r>
+        <w:t>… x) </w:t>
       </w:r>
       <w:r>
         <w:t xml:space="preserve"> C’</w:t>
       </w:r>
       <w:r>
-        <w:t>est un tableau à la volée / varargs ;</w:t>
+        <w:t xml:space="preserve">est un tableau à la volée / </w:t>
+      </w:r>
+      <w:proofErr w:type="spellStart"/>
+      <w:r>
+        <w:t>varargs</w:t>
+      </w:r>
+      <w:proofErr w:type="spellEnd"/>
+      <w:r>
+        <w:t> ;</w:t>
       </w:r>
     </w:p>
     <w:p>
@@ -2587,8 +3779,13 @@
         <w:t xml:space="preserve">Pour pouvoir également passer en argument n’importe quel type d’argument, on utilise </w:t>
       </w:r>
       <w:r>
-        <w:t>le supertype</w:t>
-      </w:r>
+        <w:t xml:space="preserve">le </w:t>
+      </w:r>
+      <w:proofErr w:type="spellStart"/>
+      <w:r>
+        <w:t>supertype</w:t>
+      </w:r>
+      <w:proofErr w:type="spellEnd"/>
       <w:r>
         <w:t xml:space="preserve"> / superclasse</w:t>
       </w:r>
@@ -2614,16 +3811,39 @@
         <w:t>Exemple :</w:t>
       </w:r>
       <w:r>
-        <w:t xml:space="preserve"> static void </w:t>
-      </w:r>
+        <w:t xml:space="preserve"> </w:t>
+      </w:r>
+      <w:proofErr w:type="spellStart"/>
+      <w:r>
+        <w:t>static</w:t>
+      </w:r>
+      <w:proofErr w:type="spellEnd"/>
+      <w:r>
+        <w:t xml:space="preserve"> </w:t>
+      </w:r>
+      <w:proofErr w:type="spellStart"/>
+      <w:r>
+        <w:t>void</w:t>
+      </w:r>
+      <w:proofErr w:type="spellEnd"/>
+      <w:r>
+        <w:t xml:space="preserve"> </w:t>
+      </w:r>
+      <w:proofErr w:type="spellStart"/>
+      <w:proofErr w:type="gramStart"/>
       <w:r>
         <w:rPr>
           <w:b/>
         </w:rPr>
         <w:t>methode</w:t>
       </w:r>
-      <w:r>
-        <w:t xml:space="preserve">(Object… </w:t>
+      <w:proofErr w:type="spellEnd"/>
+      <w:r>
+        <w:t>(</w:t>
+      </w:r>
+      <w:proofErr w:type="gramEnd"/>
+      <w:r>
+        <w:t xml:space="preserve">Object… </w:t>
       </w:r>
       <w:r>
         <w:rPr>
@@ -2713,8 +3933,13 @@
           <w:numId w:val="1"/>
         </w:numPr>
       </w:pPr>
-      <w:r>
-        <w:t xml:space="preserve">int [] </w:t>
+      <w:proofErr w:type="spellStart"/>
+      <w:r>
+        <w:t>int</w:t>
+      </w:r>
+      <w:proofErr w:type="spellEnd"/>
+      <w:r>
+        <w:t xml:space="preserve"> [] </w:t>
       </w:r>
       <w:r>
         <w:rPr>
@@ -2723,8 +3948,18 @@
         <w:t>Tab</w:t>
       </w:r>
       <w:r>
-        <w:t xml:space="preserve"> = new int[</w:t>
-      </w:r>
+        <w:t xml:space="preserve"> = new </w:t>
+      </w:r>
+      <w:proofErr w:type="spellStart"/>
+      <w:proofErr w:type="gramStart"/>
+      <w:r>
+        <w:t>int</w:t>
+      </w:r>
+      <w:proofErr w:type="spellEnd"/>
+      <w:r>
+        <w:t>[</w:t>
+      </w:r>
+      <w:proofErr w:type="gramEnd"/>
       <w:r>
         <w:rPr>
           <w:b/>
@@ -2746,8 +3981,18 @@
           <w:numId w:val="1"/>
         </w:numPr>
       </w:pPr>
-      <w:r>
-        <w:t xml:space="preserve">int[] </w:t>
+      <w:proofErr w:type="spellStart"/>
+      <w:proofErr w:type="gramStart"/>
+      <w:r>
+        <w:t>int</w:t>
+      </w:r>
+      <w:proofErr w:type="spellEnd"/>
+      <w:r>
+        <w:t>[</w:t>
+      </w:r>
+      <w:proofErr w:type="gramEnd"/>
+      <w:r>
+        <w:t xml:space="preserve">] </w:t>
       </w:r>
       <w:r>
         <w:rPr>
@@ -2765,7 +4010,15 @@
         <w:t xml:space="preserve">Tab </w:t>
       </w:r>
       <w:r>
-        <w:t>= new int[</w:t>
+        <w:t xml:space="preserve">= new </w:t>
+      </w:r>
+      <w:proofErr w:type="spellStart"/>
+      <w:r>
+        <w:t>int</w:t>
+      </w:r>
+      <w:proofErr w:type="spellEnd"/>
+      <w:r>
+        <w:t>[</w:t>
       </w:r>
       <w:r>
         <w:rPr>
@@ -2786,7 +4039,15 @@
         </w:numPr>
       </w:pPr>
       <w:r>
-        <w:t>Val par défaut, cette fois vu que Tab est un objet, initiées par la JVM :</w:t>
+        <w:t xml:space="preserve">Val par défaut, cette fois vu que Tab est un objet, </w:t>
+      </w:r>
+      <w:proofErr w:type="gramStart"/>
+      <w:r>
+        <w:t>initiées</w:t>
+      </w:r>
+      <w:proofErr w:type="gramEnd"/>
+      <w:r>
+        <w:t xml:space="preserve"> par la JVM :</w:t>
       </w:r>
     </w:p>
     <w:p>
@@ -2811,7 +4072,20 @@
         </w:numPr>
       </w:pPr>
       <w:r>
-        <w:t>Int, double,float :0[.0]</w:t>
+        <w:t xml:space="preserve">Int, </w:t>
+      </w:r>
+      <w:proofErr w:type="spellStart"/>
+      <w:r>
+        <w:t>double</w:t>
+      </w:r>
+      <w:proofErr w:type="gramStart"/>
+      <w:r>
+        <w:t>,float</w:t>
+      </w:r>
+      <w:proofErr w:type="spellEnd"/>
+      <w:proofErr w:type="gramEnd"/>
+      <w:r>
+        <w:t> :0[.0]</w:t>
       </w:r>
     </w:p>
     <w:p>
@@ -2823,8 +4097,13 @@
         </w:numPr>
       </w:pPr>
       <w:r>
-        <w:t>String : null</w:t>
-      </w:r>
+        <w:t xml:space="preserve">String : </w:t>
+      </w:r>
+      <w:proofErr w:type="spellStart"/>
+      <w:r>
+        <w:t>null</w:t>
+      </w:r>
+      <w:proofErr w:type="spellEnd"/>
     </w:p>
     <w:p>
       <w:pPr>
@@ -2852,6 +4131,7 @@
       <w:r>
         <w:t xml:space="preserve">, avec </w:t>
       </w:r>
+      <w:proofErr w:type="spellStart"/>
       <w:r>
         <w:rPr>
           <w:b/>
@@ -2859,7 +4139,11 @@
         <w:t>Tab</w:t>
       </w:r>
       <w:r>
-        <w:t xml:space="preserve">.length </w:t>
+        <w:t>.length</w:t>
+      </w:r>
+      <w:proofErr w:type="spellEnd"/>
+      <w:r>
+        <w:t xml:space="preserve"> </w:t>
       </w:r>
     </w:p>
     <w:p>
@@ -2871,19 +4155,45 @@
         </w:numPr>
       </w:pPr>
       <w:r>
-        <w:t>Boucle foreach, spé aux tableaux</w:t>
+        <w:t xml:space="preserve">Boucle </w:t>
+      </w:r>
+      <w:proofErr w:type="spellStart"/>
+      <w:r>
+        <w:t>foreach</w:t>
+      </w:r>
+      <w:proofErr w:type="spellEnd"/>
+      <w:r>
+        <w:t>, spé aux tableaux</w:t>
       </w:r>
       <w:r>
         <w:t xml:space="preserve"> : </w:t>
       </w:r>
-      <w:r>
-        <w:t xml:space="preserve">for(int </w:t>
-      </w:r>
-      <w:r>
-        <w:rPr>
-          <w:b/>
-        </w:rPr>
-        <w:t>el:tab)</w:t>
+      <w:proofErr w:type="gramStart"/>
+      <w:r>
+        <w:t>for(</w:t>
+      </w:r>
+      <w:proofErr w:type="spellStart"/>
+      <w:proofErr w:type="gramEnd"/>
+      <w:r>
+        <w:t>int</w:t>
+      </w:r>
+      <w:proofErr w:type="spellEnd"/>
+      <w:r>
+        <w:t xml:space="preserve"> </w:t>
+      </w:r>
+      <w:proofErr w:type="spellStart"/>
+      <w:r>
+        <w:rPr>
+          <w:b/>
+        </w:rPr>
+        <w:t>el:tab</w:t>
+      </w:r>
+      <w:proofErr w:type="spellEnd"/>
+      <w:r>
+        <w:rPr>
+          <w:b/>
+        </w:rPr>
+        <w:t>)</w:t>
       </w:r>
     </w:p>
     <w:p>
@@ -2898,8 +4208,13 @@
         <w:t>Indice</w:t>
       </w:r>
       <w:r>
-        <w:t xml:space="preserve"> Tab[</w:t>
-      </w:r>
+        <w:t xml:space="preserve"> </w:t>
+      </w:r>
+      <w:proofErr w:type="gramStart"/>
+      <w:r>
+        <w:t>Tab[</w:t>
+      </w:r>
+      <w:proofErr w:type="gramEnd"/>
       <w:r>
         <w:rPr>
           <w:b/>
@@ -2943,8 +4258,29 @@
           <w:numId w:val="1"/>
         </w:numPr>
       </w:pPr>
-      <w:r>
-        <w:t>Cf Algo, fibonacci, factorielles.</w:t>
+      <w:proofErr w:type="spellStart"/>
+      <w:r>
+        <w:t>Cf</w:t>
+      </w:r>
+      <w:proofErr w:type="spellEnd"/>
+      <w:r>
+        <w:t xml:space="preserve"> </w:t>
+      </w:r>
+      <w:proofErr w:type="spellStart"/>
+      <w:r>
+        <w:t>Algo</w:t>
+      </w:r>
+      <w:proofErr w:type="spellEnd"/>
+      <w:r>
+        <w:t xml:space="preserve">, </w:t>
+      </w:r>
+      <w:proofErr w:type="spellStart"/>
+      <w:r>
+        <w:t>fibonacci</w:t>
+      </w:r>
+      <w:proofErr w:type="spellEnd"/>
+      <w:r>
+        <w:t>, factorielles.</w:t>
       </w:r>
     </w:p>
     <w:p>
@@ -2975,6 +4311,7 @@
           <w:b/>
         </w:rPr>
       </w:pPr>
+      <w:proofErr w:type="gramStart"/>
       <w:r>
         <w:rPr>
           <w:b/>
@@ -2987,6 +4324,7 @@
         </w:rPr>
         <w:t>s</w:t>
       </w:r>
+      <w:proofErr w:type="gramEnd"/>
       <w:r>
         <w:rPr>
           <w:b/>
@@ -3122,6 +4460,7 @@
         </w:rPr>
         <w:t xml:space="preserve"> </w:t>
       </w:r>
+      <w:proofErr w:type="gramStart"/>
       <w:r>
         <w:rPr>
           <w:b/>
@@ -3129,122 +4468,1135 @@
         <w:t>Class</w:t>
       </w:r>
       <w:r>
+        <w:t>(</w:t>
+      </w:r>
+      <w:proofErr w:type="gramEnd"/>
+      <w:r>
+        <w:t>)</w:t>
+      </w:r>
+      <w:r>
+        <w:rPr>
+          <w:b/>
+        </w:rPr>
+        <w:t> ;</w:t>
+      </w:r>
+    </w:p>
+    <w:p>
+      <w:pPr>
+        <w:pStyle w:val="Paragraphedeliste"/>
+        <w:numPr>
+          <w:ilvl w:val="0"/>
+          <w:numId w:val="1"/>
+        </w:numPr>
+      </w:pPr>
+      <w:r>
+        <w:t xml:space="preserve">En une fois </w:t>
+      </w:r>
+      <w:r>
+        <w:rPr>
+          <w:b/>
+        </w:rPr>
+        <w:t>Class</w:t>
+      </w:r>
+      <w:r>
+        <w:rPr>
+          <w:b/>
+        </w:rPr>
+        <w:t xml:space="preserve"> </w:t>
+      </w:r>
+      <w:r>
+        <w:rPr>
+          <w:b/>
+        </w:rPr>
+        <w:t>nom</w:t>
+      </w:r>
+      <w:r>
+        <w:rPr>
+          <w:b/>
+        </w:rPr>
+        <w:t xml:space="preserve"> = </w:t>
+      </w:r>
+      <w:r>
+        <w:t xml:space="preserve">new </w:t>
+      </w:r>
+      <w:proofErr w:type="gramStart"/>
+      <w:r>
+        <w:rPr>
+          <w:b/>
+        </w:rPr>
+        <w:t>Class</w:t>
+      </w:r>
+      <w:r>
+        <w:t>(</w:t>
+      </w:r>
+      <w:proofErr w:type="gramEnd"/>
+      <w:r>
+        <w:t>)</w:t>
+      </w:r>
+      <w:r>
+        <w:rPr>
+          <w:b/>
+        </w:rPr>
+        <w:t> ;</w:t>
+      </w:r>
+    </w:p>
+    <w:p>
+      <w:pPr>
+        <w:pStyle w:val="Paragraphedeliste"/>
+        <w:numPr>
+          <w:ilvl w:val="0"/>
+          <w:numId w:val="1"/>
+        </w:numPr>
+      </w:pPr>
+      <w:r>
+        <w:t xml:space="preserve">Affectation : </w:t>
+      </w:r>
+      <w:proofErr w:type="spellStart"/>
+      <w:r>
+        <w:rPr>
+          <w:b/>
+        </w:rPr>
+        <w:t>nom</w:t>
+      </w:r>
+      <w:r>
+        <w:rPr>
+          <w:b/>
+        </w:rPr>
+        <w:t>.</w:t>
+      </w:r>
+      <w:r>
+        <w:rPr>
+          <w:b/>
+        </w:rPr>
+        <w:t>attribut</w:t>
+      </w:r>
+      <w:proofErr w:type="spellEnd"/>
+      <w:r>
+        <w:rPr>
+          <w:b/>
+        </w:rPr>
+        <w:t xml:space="preserve"> = … ;</w:t>
+      </w:r>
+    </w:p>
+    <w:p>
+      <w:pPr>
+        <w:pStyle w:val="Paragraphedeliste"/>
+        <w:numPr>
+          <w:ilvl w:val="0"/>
+          <w:numId w:val="1"/>
+        </w:numPr>
+      </w:pPr>
+      <w:r>
+        <w:t>Les classes peuvent contenir :</w:t>
+      </w:r>
+    </w:p>
+    <w:p>
+      <w:pPr>
+        <w:pStyle w:val="Paragraphedeliste"/>
+        <w:numPr>
+          <w:ilvl w:val="1"/>
+          <w:numId w:val="1"/>
+        </w:numPr>
+      </w:pPr>
+      <w:r>
+        <w:rPr>
+          <w:u w:val="single"/>
+        </w:rPr>
+        <w:t>Attribut</w:t>
+      </w:r>
+      <w:r>
+        <w:rPr>
+          <w:u w:val="single"/>
+        </w:rPr>
+        <w:t>s</w:t>
+      </w:r>
+      <w:r>
+        <w:rPr>
+          <w:u w:val="single"/>
+        </w:rPr>
+        <w:t xml:space="preserve"> : </w:t>
+      </w:r>
+      <w:r>
+        <w:t xml:space="preserve">data </w:t>
+      </w:r>
+      <w:proofErr w:type="spellStart"/>
+      <w:r>
+        <w:t>member</w:t>
+      </w:r>
+      <w:proofErr w:type="spellEnd"/>
+      <w:r>
+        <w:t>, variable de class</w:t>
+      </w:r>
+      <w:r>
+        <w:t>, chaque instance a ses propres attributs en mémoire</w:t>
+      </w:r>
+      <w:r>
+        <w:t xml:space="preserve">. </w:t>
+      </w:r>
+      <w:proofErr w:type="spellStart"/>
+      <w:r>
+        <w:rPr>
+          <w:b/>
+        </w:rPr>
+        <w:t>nom</w:t>
+      </w:r>
+      <w:r>
+        <w:rPr>
+          <w:b/>
+        </w:rPr>
+        <w:t>.attr</w:t>
+      </w:r>
+      <w:r>
+        <w:rPr>
+          <w:b/>
+        </w:rPr>
+        <w:t>ibut</w:t>
+      </w:r>
+      <w:proofErr w:type="spellEnd"/>
+      <w:r>
+        <w:rPr>
+          <w:b/>
+        </w:rPr>
+        <w:t> ;</w:t>
+      </w:r>
+    </w:p>
+    <w:p>
+      <w:pPr>
+        <w:pStyle w:val="Paragraphedeliste"/>
+        <w:numPr>
+          <w:ilvl w:val="1"/>
+          <w:numId w:val="1"/>
+        </w:numPr>
+      </w:pPr>
+      <w:r>
+        <w:rPr>
+          <w:u w:val="single"/>
+        </w:rPr>
+        <w:t>Méthode</w:t>
+      </w:r>
+      <w:r>
+        <w:rPr>
+          <w:u w:val="single"/>
+        </w:rPr>
+        <w:t>s</w:t>
+      </w:r>
+      <w:r>
+        <w:rPr>
+          <w:u w:val="single"/>
+        </w:rPr>
+        <w:t> </w:t>
+      </w:r>
+      <w:r>
+        <w:t xml:space="preserve">: </w:t>
+      </w:r>
+      <w:r>
+        <w:t xml:space="preserve">Spé à la classe, </w:t>
+      </w:r>
+      <w:r>
+        <w:t xml:space="preserve">appelée par </w:t>
+      </w:r>
+      <w:r>
+        <w:t>le nom de sa</w:t>
+      </w:r>
+      <w:r>
+        <w:t xml:space="preserve"> référence</w:t>
+      </w:r>
+      <w:r>
+        <w:t xml:space="preserve"> : </w:t>
+      </w:r>
+      <w:proofErr w:type="spellStart"/>
+      <w:proofErr w:type="gramStart"/>
+      <w:r>
+        <w:rPr>
+          <w:b/>
+        </w:rPr>
+        <w:t>nom</w:t>
+      </w:r>
+      <w:r>
+        <w:rPr>
+          <w:b/>
+        </w:rPr>
+        <w:t>.methode</w:t>
+      </w:r>
+      <w:proofErr w:type="spellEnd"/>
+      <w:r>
+        <w:rPr>
+          <w:b/>
+        </w:rPr>
+        <w:t>(</w:t>
+      </w:r>
+      <w:proofErr w:type="gramEnd"/>
+      <w:r>
+        <w:rPr>
+          <w:b/>
+        </w:rPr>
+        <w:t>) ;</w:t>
+      </w:r>
+    </w:p>
+    <w:p>
+      <w:pPr>
+        <w:pStyle w:val="Paragraphedeliste"/>
+        <w:numPr>
+          <w:ilvl w:val="1"/>
+          <w:numId w:val="1"/>
+        </w:numPr>
+        <w:rPr>
+          <w:u w:val="single"/>
+        </w:rPr>
+      </w:pPr>
+      <w:r>
+        <w:rPr>
+          <w:u w:val="single"/>
+        </w:rPr>
+        <w:t>Constructeur</w:t>
+      </w:r>
+      <w:r>
+        <w:rPr>
+          <w:u w:val="single"/>
+        </w:rPr>
+        <w:t>s</w:t>
+      </w:r>
+      <w:r>
+        <w:rPr>
+          <w:u w:val="single"/>
+        </w:rPr>
+        <w:t> :</w:t>
+      </w:r>
+      <w:r>
+        <w:t xml:space="preserve"> new </w:t>
+      </w:r>
+      <w:proofErr w:type="gramStart"/>
+      <w:r>
+        <w:rPr>
+          <w:b/>
+        </w:rPr>
+        <w:t>Class(</w:t>
+      </w:r>
+      <w:proofErr w:type="gramEnd"/>
+      <w:r>
+        <w:rPr>
+          <w:b/>
+        </w:rPr>
+        <w:t>)</w:t>
+      </w:r>
+      <w:r>
+        <w:rPr>
+          <w:b/>
+        </w:rPr>
+        <w:t> ;</w:t>
+      </w:r>
+      <w:r>
+        <w:t xml:space="preserve"> mise en mémoire</w:t>
+      </w:r>
+      <w:r>
+        <w:t xml:space="preserve"> + </w:t>
+      </w:r>
+      <w:r>
+        <w:t>créer un objet + lien + val par défaut.</w:t>
+      </w:r>
+    </w:p>
+    <w:p>
+      <w:pPr>
+        <w:rPr>
+          <w:b/>
+        </w:rPr>
+      </w:pPr>
+      <w:r>
+        <w:rPr>
+          <w:b/>
+        </w:rPr>
+        <w:t>Constructeurs :</w:t>
+      </w:r>
+    </w:p>
+    <w:p>
+      <w:pPr>
+        <w:pStyle w:val="Paragraphedeliste"/>
+        <w:numPr>
+          <w:ilvl w:val="0"/>
+          <w:numId w:val="1"/>
+        </w:numPr>
+        <w:rPr>
+          <w:u w:val="single"/>
+        </w:rPr>
+      </w:pPr>
+      <w:r>
+        <w:t>Il en existe 4 types :</w:t>
+      </w:r>
+    </w:p>
+    <w:p>
+      <w:pPr>
+        <w:pStyle w:val="Paragraphedeliste"/>
+        <w:numPr>
+          <w:ilvl w:val="1"/>
+          <w:numId w:val="1"/>
+        </w:numPr>
+        <w:rPr>
+          <w:u w:val="single"/>
+        </w:rPr>
+      </w:pPr>
+      <w:r>
+        <w:rPr>
+          <w:u w:val="single"/>
+        </w:rPr>
+        <w:t>Par défaut de la JVM :</w:t>
+      </w:r>
+      <w:r>
+        <w:t xml:space="preserve"> </w:t>
+      </w:r>
+      <w:r>
+        <w:t>Quand il n’y a aucun constructeur codé dans notre classe, c’est celui par défaut utilisé pour la création.</w:t>
+      </w:r>
+    </w:p>
+    <w:p>
+      <w:pPr>
+        <w:pStyle w:val="Paragraphedeliste"/>
+        <w:numPr>
+          <w:ilvl w:val="1"/>
+          <w:numId w:val="1"/>
+        </w:numPr>
+        <w:rPr>
+          <w:u w:val="single"/>
+        </w:rPr>
+      </w:pPr>
+      <w:r>
+        <w:rPr>
+          <w:u w:val="single"/>
+        </w:rPr>
+        <w:t>Par défaut :</w:t>
+      </w:r>
+      <w:r>
+        <w:t xml:space="preserve"> </w:t>
+      </w:r>
+      <w:r>
+        <w:t xml:space="preserve">constructeur </w:t>
+      </w:r>
+      <w:r>
+        <w:rPr>
+          <w:b/>
+        </w:rPr>
+        <w:t>sans paramètres</w:t>
+      </w:r>
+      <w:r>
+        <w:t>.</w:t>
+      </w:r>
+      <w:r>
+        <w:t xml:space="preserve"> </w:t>
+      </w:r>
+      <w:r>
+        <w:t xml:space="preserve">Porte le même nom que la classe et ressemble à une méthode, sans </w:t>
+      </w:r>
+      <w:proofErr w:type="spellStart"/>
+      <w:r>
+        <w:t>void</w:t>
+      </w:r>
+      <w:proofErr w:type="spellEnd"/>
+      <w:r>
+        <w:t xml:space="preserve"> : </w:t>
+      </w:r>
+      <w:proofErr w:type="gramStart"/>
+      <w:r>
+        <w:rPr>
+          <w:b/>
+        </w:rPr>
+        <w:t>Class(</w:t>
+      </w:r>
+      <w:proofErr w:type="gramEnd"/>
+      <w:r>
+        <w:rPr>
+          <w:b/>
+        </w:rPr>
+        <w:t>)</w:t>
+      </w:r>
+      <w:r>
+        <w:rPr>
+          <w:b/>
+        </w:rPr>
+        <w:t xml:space="preserve"> { }</w:t>
+      </w:r>
+      <w:r>
+        <w:t>.</w:t>
+      </w:r>
+    </w:p>
+    <w:p>
+      <w:pPr>
+        <w:pStyle w:val="Paragraphedeliste"/>
+        <w:numPr>
+          <w:ilvl w:val="1"/>
+          <w:numId w:val="1"/>
+        </w:numPr>
+        <w:rPr>
+          <w:u w:val="single"/>
+        </w:rPr>
+      </w:pPr>
+      <w:r>
+        <w:rPr>
+          <w:u w:val="single"/>
+        </w:rPr>
+        <w:t>D’initialisation :</w:t>
+      </w:r>
+      <w:r>
+        <w:t xml:space="preserve"> </w:t>
+      </w:r>
+      <w:r>
+        <w:t xml:space="preserve">On applique une val par défaut </w:t>
+      </w:r>
+      <w:proofErr w:type="gramStart"/>
+      <w:r>
+        <w:rPr>
+          <w:b/>
+        </w:rPr>
+        <w:t>Class(</w:t>
+      </w:r>
+      <w:proofErr w:type="gramEnd"/>
+      <w:r>
+        <w:rPr>
+          <w:b/>
+        </w:rPr>
+        <w:t xml:space="preserve">) { </w:t>
+      </w:r>
+      <w:proofErr w:type="spellStart"/>
+      <w:r>
+        <w:rPr>
+          <w:b/>
+        </w:rPr>
+        <w:t>attr</w:t>
+      </w:r>
+      <w:proofErr w:type="spellEnd"/>
+      <w:r>
+        <w:rPr>
+          <w:b/>
+        </w:rPr>
+        <w:t xml:space="preserve"> = val ; </w:t>
+      </w:r>
+      <w:r>
+        <w:rPr>
+          <w:b/>
+        </w:rPr>
+        <w:t>}</w:t>
+      </w:r>
+      <w:r>
+        <w:t>.</w:t>
+      </w:r>
+      <w:r>
+        <w:t xml:space="preserve"> Il faut attribuer </w:t>
+      </w:r>
+      <w:proofErr w:type="gramStart"/>
+      <w:r>
+        <w:t>une</w:t>
+      </w:r>
+      <w:proofErr w:type="gramEnd"/>
+      <w:r>
+        <w:t xml:space="preserve"> val à </w:t>
+      </w:r>
+      <w:r>
+        <w:rPr>
+          <w:b/>
+        </w:rPr>
+        <w:t>tous</w:t>
+      </w:r>
+      <w:r>
+        <w:t xml:space="preserve"> les attributs.</w:t>
+      </w:r>
+    </w:p>
+    <w:p>
+      <w:pPr>
+        <w:pStyle w:val="Paragraphedeliste"/>
+        <w:numPr>
+          <w:ilvl w:val="1"/>
+          <w:numId w:val="1"/>
+        </w:numPr>
+        <w:rPr>
+          <w:u w:val="single"/>
+        </w:rPr>
+      </w:pPr>
+      <w:r>
+        <w:rPr>
+          <w:u w:val="single"/>
+        </w:rPr>
+        <w:t>Par copie :</w:t>
+      </w:r>
+      <w:r>
+        <w:t xml:space="preserve"> </w:t>
+      </w:r>
+      <w:r>
+        <w:t xml:space="preserve">Clone, </w:t>
+      </w:r>
+      <w:r>
+        <w:t>il faut le coder. Prend comme paramètre lui-même</w:t>
+      </w:r>
+      <w:r>
+        <w:t xml:space="preserve"> : </w:t>
+      </w:r>
+      <w:proofErr w:type="gramStart"/>
+      <w:r>
+        <w:rPr>
+          <w:b/>
+        </w:rPr>
+        <w:t>Class(</w:t>
+      </w:r>
+      <w:proofErr w:type="gramEnd"/>
+      <w:r>
+        <w:rPr>
+          <w:b/>
+        </w:rPr>
+        <w:t xml:space="preserve">Class var) { </w:t>
+      </w:r>
+      <w:proofErr w:type="spellStart"/>
+      <w:r>
+        <w:t>this.</w:t>
+      </w:r>
+      <w:r>
+        <w:rPr>
+          <w:b/>
+        </w:rPr>
+        <w:t>attr</w:t>
+      </w:r>
+      <w:proofErr w:type="spellEnd"/>
+      <w:r>
+        <w:rPr>
+          <w:b/>
+        </w:rPr>
+        <w:t xml:space="preserve"> = </w:t>
+      </w:r>
+      <w:proofErr w:type="spellStart"/>
+      <w:r>
+        <w:rPr>
+          <w:b/>
+        </w:rPr>
+        <w:t>var.attr</w:t>
+      </w:r>
+      <w:proofErr w:type="spellEnd"/>
+      <w:r>
+        <w:rPr>
+          <w:b/>
+        </w:rPr>
+        <w:t xml:space="preserve"> }</w:t>
+      </w:r>
+      <w:r>
+        <w:rPr>
+          <w:b/>
+        </w:rPr>
+        <w:t xml:space="preserve">. </w:t>
+      </w:r>
+      <w:r>
+        <w:t xml:space="preserve">Prend donc une instance déjà créée pour en faire la copie : </w:t>
+      </w:r>
+      <w:r>
+        <w:rPr>
+          <w:b/>
+        </w:rPr>
+        <w:t>Class nom</w:t>
+      </w:r>
+      <w:r>
+        <w:rPr>
+          <w:b/>
+        </w:rPr>
+        <w:t xml:space="preserve">2 = </w:t>
+      </w:r>
+      <w:r>
+        <w:t xml:space="preserve">new </w:t>
+      </w:r>
+      <w:proofErr w:type="gramStart"/>
+      <w:r>
+        <w:rPr>
+          <w:b/>
+        </w:rPr>
+        <w:t>Class(</w:t>
+      </w:r>
+      <w:proofErr w:type="gramEnd"/>
+      <w:r>
+        <w:rPr>
+          <w:b/>
+        </w:rPr>
+        <w:t>nom</w:t>
+      </w:r>
+      <w:r>
+        <w:rPr>
+          <w:b/>
+        </w:rPr>
+        <w:t>1) ;</w:t>
+      </w:r>
+    </w:p>
+    <w:p>
+      <w:pPr>
+        <w:pStyle w:val="Paragraphedeliste"/>
+        <w:numPr>
+          <w:ilvl w:val="0"/>
+          <w:numId w:val="1"/>
+        </w:numPr>
+        <w:rPr>
+          <w:u w:val="single"/>
+        </w:rPr>
+      </w:pPr>
+      <w:r>
+        <w:t>Il est possible d’initialiser des valeurs par défaut</w:t>
+      </w:r>
+      <w:r>
+        <w:t xml:space="preserve"> dans l’initialisation des attributs, ou</w:t>
+      </w:r>
+      <w:r>
+        <w:t xml:space="preserve"> à l’aide d’une méthode, qui pourra alors être appelée plusieurs fois </w:t>
+      </w:r>
+      <w:proofErr w:type="spellStart"/>
+      <w:proofErr w:type="gramStart"/>
+      <w:r>
+        <w:rPr>
+          <w:b/>
+        </w:rPr>
+        <w:t>nom</w:t>
+      </w:r>
+      <w:r>
+        <w:rPr>
+          <w:b/>
+        </w:rPr>
+        <w:t>.methode</w:t>
+      </w:r>
+      <w:proofErr w:type="spellEnd"/>
+      <w:r>
+        <w:rPr>
+          <w:b/>
+        </w:rPr>
+        <w:t>(</w:t>
+      </w:r>
+      <w:proofErr w:type="gramEnd"/>
+      <w:r>
+        <w:rPr>
+          <w:b/>
+        </w:rPr>
+        <w:t>) ;</w:t>
+      </w:r>
+      <w:r>
+        <w:rPr>
+          <w:b/>
+        </w:rPr>
+        <w:t xml:space="preserve"> </w:t>
+      </w:r>
+    </w:p>
+    <w:p>
+      <w:pPr>
+        <w:pStyle w:val="Paragraphedeliste"/>
+        <w:numPr>
+          <w:ilvl w:val="0"/>
+          <w:numId w:val="1"/>
+        </w:numPr>
+        <w:rPr>
+          <w:u w:val="single"/>
+        </w:rPr>
+      </w:pPr>
+      <w:r>
+        <w:t xml:space="preserve">Pour clarifier le nom des attributs on utilise </w:t>
+      </w:r>
+      <w:proofErr w:type="spellStart"/>
+      <w:r>
+        <w:rPr>
+          <w:b/>
+        </w:rPr>
+        <w:t>this</w:t>
+      </w:r>
+      <w:proofErr w:type="spellEnd"/>
+      <w:r>
+        <w:t xml:space="preserve"> pour</w:t>
+      </w:r>
+      <w:r>
+        <w:t xml:space="preserve"> faire</w:t>
+      </w:r>
+      <w:r>
+        <w:t xml:space="preserve"> référence au nom de l’attribut de la classe</w:t>
+      </w:r>
+      <w:r>
+        <w:t xml:space="preserve"> initialisée</w:t>
+      </w:r>
+      <w:r>
+        <w:t xml:space="preserve">. </w:t>
+      </w:r>
+      <w:proofErr w:type="spellStart"/>
+      <w:r>
+        <w:rPr>
+          <w:b/>
+        </w:rPr>
+        <w:t>this.attribut</w:t>
+      </w:r>
+      <w:proofErr w:type="spellEnd"/>
+    </w:p>
+    <w:p>
+      <w:pPr>
+        <w:pStyle w:val="Paragraphedeliste"/>
+        <w:numPr>
+          <w:ilvl w:val="0"/>
+          <w:numId w:val="1"/>
+        </w:numPr>
+      </w:pPr>
+      <w:r>
+        <w:t xml:space="preserve">Egalement, </w:t>
+      </w:r>
+      <w:r>
+        <w:t xml:space="preserve">chaque constructeur peut appeler un autre constructeur, une seule fois, en première ligne : </w:t>
+      </w:r>
+      <w:proofErr w:type="gramStart"/>
+      <w:r>
+        <w:rPr>
+          <w:b/>
+        </w:rPr>
+        <w:t>Class(</w:t>
+      </w:r>
+      <w:proofErr w:type="gramEnd"/>
+      <w:r>
+        <w:rPr>
+          <w:b/>
+        </w:rPr>
+        <w:t>[Type] [</w:t>
+      </w:r>
+      <w:proofErr w:type="spellStart"/>
+      <w:r>
+        <w:rPr>
+          <w:b/>
+        </w:rPr>
+        <w:t>args</w:t>
+      </w:r>
+      <w:proofErr w:type="spellEnd"/>
+      <w:r>
+        <w:rPr>
+          <w:b/>
+        </w:rPr>
+        <w:t xml:space="preserve">]){ </w:t>
+      </w:r>
+      <w:proofErr w:type="spellStart"/>
+      <w:r>
+        <w:t>this</w:t>
+      </w:r>
+      <w:r>
+        <w:rPr>
+          <w:b/>
+        </w:rPr>
+        <w:t>Class</w:t>
+      </w:r>
+      <w:proofErr w:type="spellEnd"/>
+      <w:r>
+        <w:rPr>
+          <w:b/>
+        </w:rPr>
+        <w:t>(</w:t>
+      </w:r>
+      <w:r>
+        <w:rPr>
+          <w:b/>
+        </w:rPr>
+        <w:t>[</w:t>
+      </w:r>
+      <w:proofErr w:type="spellStart"/>
+      <w:r>
+        <w:rPr>
+          <w:b/>
+        </w:rPr>
+        <w:t>args</w:t>
+      </w:r>
+      <w:proofErr w:type="spellEnd"/>
+      <w:r>
+        <w:rPr>
+          <w:b/>
+        </w:rPr>
+        <w:t>]</w:t>
+      </w:r>
+      <w:r>
+        <w:rPr>
+          <w:b/>
+        </w:rPr>
+        <w:t>)}</w:t>
+      </w:r>
+    </w:p>
+    <w:p>
+      <w:pPr>
+        <w:rPr>
+          <w:b/>
+        </w:rPr>
+      </w:pPr>
+      <w:r>
+        <w:rPr>
+          <w:b/>
+        </w:rPr>
+        <w:t>Contraintes de nommage </w:t>
+      </w:r>
+      <w:r>
+        <w:rPr>
+          <w:b/>
+        </w:rPr>
+        <w:t xml:space="preserve">&amp; tricks </w:t>
+      </w:r>
+      <w:r>
+        <w:rPr>
+          <w:b/>
+        </w:rPr>
+        <w:t>:</w:t>
+      </w:r>
+    </w:p>
+    <w:p>
+      <w:pPr>
+        <w:pStyle w:val="Paragraphedeliste"/>
+        <w:numPr>
+          <w:ilvl w:val="0"/>
+          <w:numId w:val="1"/>
+        </w:numPr>
+      </w:pPr>
+      <w:r>
+        <w:t xml:space="preserve">Il existe certaine norme de nommage pour des fonctions qui effectuent le même type d’action sur une </w:t>
+      </w:r>
+      <w:proofErr w:type="spellStart"/>
+      <w:r>
+        <w:t>class</w:t>
+      </w:r>
+      <w:proofErr w:type="spellEnd"/>
+      <w:r>
+        <w:t xml:space="preserve">, comme par exemple le </w:t>
+      </w:r>
+      <w:proofErr w:type="spellStart"/>
+      <w:r>
+        <w:t>println</w:t>
+      </w:r>
+      <w:proofErr w:type="spellEnd"/>
+      <w:r>
+        <w:t>.</w:t>
+      </w:r>
+      <w:r>
+        <w:t xml:space="preserve"> Ce sont des classes </w:t>
+      </w:r>
+      <w:r>
+        <w:rPr>
+          <w:b/>
+        </w:rPr>
+        <w:t>métiers</w:t>
+      </w:r>
+    </w:p>
+    <w:p>
+      <w:pPr>
+        <w:pStyle w:val="Paragraphedeliste"/>
+        <w:numPr>
+          <w:ilvl w:val="0"/>
+          <w:numId w:val="1"/>
+        </w:numPr>
+        <w:rPr>
+          <w:b/>
+        </w:rPr>
+      </w:pPr>
+      <w:r>
+        <w:t xml:space="preserve">Pour pouvoir utiliser le </w:t>
+      </w:r>
+      <w:proofErr w:type="spellStart"/>
+      <w:proofErr w:type="gramStart"/>
+      <w:r>
+        <w:t>println</w:t>
+      </w:r>
+      <w:proofErr w:type="spellEnd"/>
+      <w:r>
+        <w:t>(</w:t>
+      </w:r>
+      <w:proofErr w:type="gramEnd"/>
+      <w:r>
+        <w:t xml:space="preserve">) sur notre class créée, il faut ajouter la méthode </w:t>
+      </w:r>
+      <w:r>
+        <w:rPr>
+          <w:b/>
+        </w:rPr>
+        <w:t xml:space="preserve">public String </w:t>
+      </w:r>
+      <w:proofErr w:type="spellStart"/>
+      <w:r>
+        <w:rPr>
+          <w:b/>
+        </w:rPr>
+        <w:t>toString</w:t>
+      </w:r>
+      <w:proofErr w:type="spellEnd"/>
+      <w:r>
+        <w:rPr>
+          <w:b/>
+        </w:rPr>
         <w:t>()</w:t>
       </w:r>
       <w:r>
         <w:rPr>
           <w:b/>
         </w:rPr>
-        <w:t> ;</w:t>
-      </w:r>
-    </w:p>
-    <w:p>
-      <w:pPr>
-        <w:pStyle w:val="Paragraphedeliste"/>
-        <w:numPr>
-          <w:ilvl w:val="0"/>
-          <w:numId w:val="1"/>
-        </w:numPr>
-      </w:pPr>
-      <w:r>
-        <w:t xml:space="preserve">En une fois </w:t>
-      </w:r>
-      <w:r>
-        <w:rPr>
-          <w:b/>
-        </w:rPr>
-        <w:t>Class</w:t>
-      </w:r>
-      <w:r>
-        <w:rPr>
-          <w:b/>
-        </w:rPr>
-        <w:t xml:space="preserve"> </w:t>
-      </w:r>
-      <w:r>
-        <w:rPr>
-          <w:b/>
-        </w:rPr>
-        <w:t>nom</w:t>
-      </w:r>
-      <w:r>
-        <w:rPr>
-          <w:b/>
-        </w:rPr>
-        <w:t xml:space="preserve"> = </w:t>
-      </w:r>
-      <w:r>
-        <w:t xml:space="preserve">new </w:t>
-      </w:r>
-      <w:r>
-        <w:rPr>
-          <w:b/>
-        </w:rPr>
-        <w:t>Class</w:t>
-      </w:r>
-      <w:r>
-        <w:t>()</w:t>
-      </w:r>
-      <w:r>
-        <w:rPr>
-          <w:b/>
-        </w:rPr>
-        <w:t> ;</w:t>
-      </w:r>
-    </w:p>
-    <w:p>
-      <w:pPr>
-        <w:pStyle w:val="Paragraphedeliste"/>
-        <w:numPr>
-          <w:ilvl w:val="0"/>
-          <w:numId w:val="1"/>
-        </w:numPr>
-      </w:pPr>
-      <w:r>
-        <w:t xml:space="preserve">Affectation : </w:t>
-      </w:r>
-      <w:r>
-        <w:rPr>
-          <w:b/>
-        </w:rPr>
-        <w:t>nom</w:t>
-      </w:r>
-      <w:r>
-        <w:rPr>
-          <w:b/>
-        </w:rPr>
+        <w:t xml:space="preserve">. </w:t>
+      </w:r>
+      <w:r>
+        <w:t>Ensuite il suffit de printer l’objet.</w:t>
+      </w:r>
+    </w:p>
+    <w:p>
+      <w:pPr>
+        <w:pStyle w:val="Paragraphedeliste"/>
+        <w:numPr>
+          <w:ilvl w:val="0"/>
+          <w:numId w:val="1"/>
+        </w:numPr>
+        <w:rPr>
+          <w:b/>
+        </w:rPr>
+      </w:pPr>
+      <w:r>
+        <w:t xml:space="preserve">Eclipse possède des outils pour </w:t>
+      </w:r>
+      <w:proofErr w:type="spellStart"/>
+      <w:r>
+        <w:t>généré</w:t>
+      </w:r>
+      <w:proofErr w:type="spellEnd"/>
+      <w:r>
+        <w:t xml:space="preserve"> auto l</w:t>
+      </w:r>
+      <w:r>
+        <w:t xml:space="preserve">es constructeurs et le </w:t>
+      </w:r>
+      <w:proofErr w:type="spellStart"/>
+      <w:r>
+        <w:t>toString</w:t>
+      </w:r>
+      <w:proofErr w:type="spellEnd"/>
+      <w:r>
+        <w:t>, en cliquant sur « Source » puis « </w:t>
+      </w:r>
+      <w:proofErr w:type="spellStart"/>
+      <w:r>
+        <w:t>Generate</w:t>
+      </w:r>
+      <w:proofErr w:type="spellEnd"/>
+      <w:r>
+        <w:t>… »</w:t>
+      </w:r>
+    </w:p>
+    <w:p>
+      <w:pPr>
+        <w:pStyle w:val="Paragraphedeliste"/>
+        <w:numPr>
+          <w:ilvl w:val="0"/>
+          <w:numId w:val="1"/>
+        </w:numPr>
+      </w:pPr>
+      <w:r>
+        <w:t>On peut crée</w:t>
+      </w:r>
+      <w:r>
+        <w:t>r</w:t>
+      </w:r>
+      <w:r>
+        <w:t xml:space="preserve"> une méthode </w:t>
+      </w:r>
+      <w:proofErr w:type="spellStart"/>
+      <w:proofErr w:type="gramStart"/>
+      <w:r>
+        <w:t>create</w:t>
+      </w:r>
+      <w:proofErr w:type="spellEnd"/>
+      <w:r>
+        <w:t>(</w:t>
+      </w:r>
+      <w:proofErr w:type="gramEnd"/>
+      <w:r>
+        <w:t>) pour créer auto un objet de notre classe…</w:t>
+      </w:r>
+    </w:p>
+    <w:p>
+      <w:pPr>
+        <w:pStyle w:val="Paragraphedeliste"/>
+        <w:numPr>
+          <w:ilvl w:val="0"/>
+          <w:numId w:val="1"/>
+        </w:numPr>
+      </w:pPr>
+      <w:r>
+        <w:t xml:space="preserve">Les instances anonymes permettent de déclencher des méthodes « one </w:t>
+      </w:r>
+      <w:proofErr w:type="spellStart"/>
+      <w:r>
+        <w:t>shot</w:t>
+      </w:r>
+      <w:proofErr w:type="spellEnd"/>
+      <w:r>
+        <w:t> ».</w:t>
+      </w:r>
+      <w:r>
+        <w:t xml:space="preserve"> Peut être utile pour déclencher plusieurs choses d’un coup via celle-ci, puis de ne plus l’avoir e</w:t>
+      </w:r>
+      <w:r>
+        <w:t>n mém</w:t>
+      </w:r>
+      <w:r>
+        <w:t>oire par la suite car elle ne servira plus</w:t>
+      </w:r>
+      <w:r>
         <w:t>.</w:t>
       </w:r>
-      <w:r>
-        <w:rPr>
-          <w:b/>
-        </w:rPr>
-        <w:t>attribut</w:t>
-      </w:r>
-      <w:r>
-        <w:rPr>
-          <w:b/>
-        </w:rPr>
-        <w:t xml:space="preserve"> = … ;</w:t>
-      </w:r>
-    </w:p>
-    <w:p>
-      <w:pPr>
-        <w:pStyle w:val="Paragraphedeliste"/>
-        <w:numPr>
-          <w:ilvl w:val="0"/>
-          <w:numId w:val="1"/>
-        </w:numPr>
-      </w:pPr>
-      <w:r>
-        <w:t>Les classes peuvent contenir :</w:t>
-      </w:r>
-    </w:p>
-    <w:p>
-      <w:pPr>
-        <w:pStyle w:val="Paragraphedeliste"/>
-        <w:numPr>
-          <w:ilvl w:val="1"/>
+    </w:p>
+    <w:p>
+      <w:pPr>
+        <w:pStyle w:val="Paragraphedeliste"/>
+      </w:pPr>
+    </w:p>
+    <w:p>
+      <w:pPr>
+        <w:pStyle w:val="Paragraphedeliste"/>
+      </w:pPr>
+    </w:p>
+    <w:p>
+      <w:pPr>
+        <w:rPr>
+          <w:b/>
+        </w:rPr>
+      </w:pPr>
+      <w:r>
+        <w:rPr>
+          <w:b/>
+        </w:rPr>
+        <w:lastRenderedPageBreak/>
+        <w:t xml:space="preserve">Visibilité </w:t>
+      </w:r>
+      <w:proofErr w:type="spellStart"/>
+      <w:r>
+        <w:rPr>
+          <w:b/>
+        </w:rPr>
+        <w:t>Priv</w:t>
+      </w:r>
+      <w:r>
+        <w:rPr>
+          <w:b/>
+        </w:rPr>
+        <w:t>ate</w:t>
+      </w:r>
+      <w:proofErr w:type="spellEnd"/>
+      <w:r>
+        <w:rPr>
+          <w:b/>
+        </w:rPr>
+        <w:t xml:space="preserve">, Public, </w:t>
+      </w:r>
+      <w:proofErr w:type="spellStart"/>
+      <w:r>
+        <w:rPr>
+          <w:b/>
+        </w:rPr>
+        <w:t>protected</w:t>
+      </w:r>
+      <w:proofErr w:type="spellEnd"/>
+      <w:r>
+        <w:rPr>
+          <w:b/>
+        </w:rPr>
+        <w:t>, default/</w:t>
+      </w:r>
+      <w:r>
+        <w:rPr>
+          <w:b/>
+        </w:rPr>
+        <w:t>package :</w:t>
+      </w:r>
+    </w:p>
+    <w:p>
+      <w:pPr>
+        <w:pStyle w:val="Paragraphedeliste"/>
+        <w:numPr>
+          <w:ilvl w:val="0"/>
           <w:numId w:val="1"/>
         </w:numPr>
       </w:pPr>
@@ -3252,570 +5604,117 @@
         <w:rPr>
           <w:u w:val="single"/>
         </w:rPr>
-        <w:t>Attribut</w:t>
-      </w:r>
+        <w:t>Public :</w:t>
+      </w:r>
+      <w:r>
+        <w:t xml:space="preserve"> accessible </w:t>
+      </w:r>
+      <w:r>
+        <w:t>à</w:t>
+      </w:r>
+      <w:r>
+        <w:t xml:space="preserve"> l’extérieur de la classe depuis une instance. On peut la déclencher.</w:t>
+      </w:r>
+      <w:r>
+        <w:t xml:space="preserve"> Les méthodes principales et </w:t>
+      </w:r>
+      <w:proofErr w:type="gramStart"/>
+      <w:r>
+        <w:t>constructeurs</w:t>
+      </w:r>
+      <w:proofErr w:type="gramEnd"/>
+      <w:r>
+        <w:t xml:space="preserve"> sont généralement public.</w:t>
+      </w:r>
+    </w:p>
+    <w:p>
+      <w:pPr>
+        <w:pStyle w:val="Paragraphedeliste"/>
+        <w:numPr>
+          <w:ilvl w:val="0"/>
+          <w:numId w:val="1"/>
+        </w:numPr>
+      </w:pPr>
+      <w:proofErr w:type="spellStart"/>
       <w:r>
         <w:rPr>
           <w:u w:val="single"/>
         </w:rPr>
-        <w:t>s</w:t>
-      </w:r>
+        <w:t>Private</w:t>
+      </w:r>
+      <w:proofErr w:type="spellEnd"/>
       <w:r>
         <w:rPr>
           <w:u w:val="single"/>
         </w:rPr>
-        <w:t xml:space="preserve"> : </w:t>
-      </w:r>
-      <w:r>
-        <w:t>data member, variable de class</w:t>
-      </w:r>
-      <w:r>
-        <w:t>, chaque instance a ses propres attributs en mémoire</w:t>
-      </w:r>
-      <w:r>
-        <w:t xml:space="preserve">. </w:t>
-      </w:r>
-      <w:r>
-        <w:rPr>
-          <w:b/>
-        </w:rPr>
-        <w:t>nom</w:t>
-      </w:r>
-      <w:r>
-        <w:rPr>
-          <w:b/>
-        </w:rPr>
-        <w:t>.attr</w:t>
-      </w:r>
-      <w:r>
-        <w:rPr>
-          <w:b/>
-        </w:rPr>
-        <w:t>ibut</w:t>
-      </w:r>
-      <w:r>
-        <w:rPr>
-          <w:b/>
-        </w:rPr>
-        <w:t> ;</w:t>
-      </w:r>
-    </w:p>
-    <w:p>
-      <w:pPr>
-        <w:pStyle w:val="Paragraphedeliste"/>
-        <w:numPr>
-          <w:ilvl w:val="1"/>
-          <w:numId w:val="1"/>
-        </w:numPr>
-      </w:pPr>
-      <w:r>
-        <w:rPr>
-          <w:u w:val="single"/>
-        </w:rPr>
-        <w:t>Méthode</w:t>
-      </w:r>
-      <w:r>
-        <w:rPr>
-          <w:u w:val="single"/>
-        </w:rPr>
-        <w:t>s</w:t>
-      </w:r>
-      <w:r>
-        <w:rPr>
-          <w:u w:val="single"/>
-        </w:rPr>
-        <w:t> </w:t>
-      </w:r>
-      <w:r>
-        <w:t xml:space="preserve">: </w:t>
-      </w:r>
-      <w:r>
-        <w:t xml:space="preserve">Spé à la classe, </w:t>
-      </w:r>
-      <w:r>
-        <w:t xml:space="preserve">appelée par </w:t>
-      </w:r>
-      <w:r>
-        <w:t>le nom de sa</w:t>
-      </w:r>
-      <w:r>
-        <w:t xml:space="preserve"> référence</w:t>
-      </w:r>
-      <w:r>
-        <w:t xml:space="preserve"> : </w:t>
-      </w:r>
-      <w:r>
-        <w:rPr>
-          <w:b/>
-        </w:rPr>
-        <w:t>nom</w:t>
-      </w:r>
-      <w:r>
-        <w:rPr>
-          <w:b/>
-        </w:rPr>
-        <w:t>.methode() ;</w:t>
-      </w:r>
-    </w:p>
-    <w:p>
-      <w:pPr>
-        <w:pStyle w:val="Paragraphedeliste"/>
-        <w:numPr>
-          <w:ilvl w:val="1"/>
-          <w:numId w:val="1"/>
-        </w:numPr>
-        <w:rPr>
-          <w:u w:val="single"/>
-        </w:rPr>
-      </w:pPr>
-      <w:r>
-        <w:rPr>
-          <w:u w:val="single"/>
-        </w:rPr>
-        <w:t>Constructeur</w:t>
-      </w:r>
-      <w:r>
-        <w:rPr>
-          <w:u w:val="single"/>
-        </w:rPr>
-        <w:t>s</w:t>
-      </w:r>
-      <w:r>
-        <w:rPr>
-          <w:u w:val="single"/>
-        </w:rPr>
         <w:t> :</w:t>
       </w:r>
       <w:r>
-        <w:t xml:space="preserve"> new </w:t>
-      </w:r>
-      <w:r>
-        <w:rPr>
-          <w:b/>
-        </w:rPr>
-        <w:t>Class()</w:t>
-      </w:r>
-      <w:r>
-        <w:rPr>
-          <w:b/>
-        </w:rPr>
-        <w:t> ;</w:t>
-      </w:r>
-      <w:r>
-        <w:t xml:space="preserve"> mise en mémoire</w:t>
-      </w:r>
-      <w:r>
-        <w:t xml:space="preserve"> + </w:t>
-      </w:r>
-      <w:r>
-        <w:t>créer un objet + lien + val par défaut.</w:t>
-      </w:r>
-    </w:p>
-    <w:p>
-      <w:pPr>
-        <w:rPr>
-          <w:b/>
-        </w:rPr>
-      </w:pPr>
-      <w:r>
-        <w:rPr>
-          <w:b/>
-        </w:rPr>
-        <w:t>Constructeurs :</w:t>
-      </w:r>
-    </w:p>
-    <w:p>
-      <w:pPr>
-        <w:pStyle w:val="Paragraphedeliste"/>
-        <w:numPr>
-          <w:ilvl w:val="0"/>
-          <w:numId w:val="1"/>
-        </w:numPr>
-        <w:rPr>
-          <w:u w:val="single"/>
-        </w:rPr>
-      </w:pPr>
-      <w:r>
-        <w:t>Il en existe 4 types :</w:t>
-      </w:r>
-    </w:p>
-    <w:p>
-      <w:pPr>
-        <w:pStyle w:val="Paragraphedeliste"/>
-        <w:numPr>
-          <w:ilvl w:val="1"/>
-          <w:numId w:val="1"/>
-        </w:numPr>
-        <w:rPr>
-          <w:u w:val="single"/>
-        </w:rPr>
-      </w:pPr>
-      <w:r>
-        <w:rPr>
-          <w:u w:val="single"/>
-        </w:rPr>
-        <w:t>Par défaut de la JVM :</w:t>
-      </w:r>
-      <w:r>
-        <w:t xml:space="preserve"> </w:t>
-      </w:r>
-      <w:r>
-        <w:t>Quand il n’y a aucun constructeur codé dans notre classe, c’est celui par défaut utilisé pour la création.</w:t>
-      </w:r>
-    </w:p>
-    <w:p>
-      <w:pPr>
-        <w:pStyle w:val="Paragraphedeliste"/>
-        <w:numPr>
-          <w:ilvl w:val="1"/>
-          <w:numId w:val="1"/>
-        </w:numPr>
-        <w:rPr>
-          <w:u w:val="single"/>
-        </w:rPr>
-      </w:pPr>
-      <w:r>
-        <w:rPr>
-          <w:u w:val="single"/>
-        </w:rPr>
-        <w:t>Par défaut :</w:t>
-      </w:r>
-      <w:r>
-        <w:t xml:space="preserve"> </w:t>
-      </w:r>
-      <w:r>
-        <w:t xml:space="preserve">constructeur </w:t>
-      </w:r>
-      <w:r>
-        <w:rPr>
-          <w:b/>
-        </w:rPr>
-        <w:t>sans paramètres</w:t>
-      </w:r>
-      <w:r>
-        <w:t>.</w:t>
-      </w:r>
-      <w:r>
-        <w:t xml:space="preserve"> </w:t>
-      </w:r>
-      <w:r>
-        <w:t>Porte le même nom que la classe et ressemble à une méthode, sans void</w:t>
-      </w:r>
-      <w:r>
-        <w:t xml:space="preserve"> : </w:t>
-      </w:r>
-      <w:r>
-        <w:rPr>
-          <w:b/>
-        </w:rPr>
-        <w:t>Class()</w:t>
-      </w:r>
-      <w:r>
-        <w:rPr>
-          <w:b/>
-        </w:rPr>
-        <w:t xml:space="preserve"> { }</w:t>
-      </w:r>
-      <w:r>
-        <w:t>.</w:t>
-      </w:r>
-    </w:p>
-    <w:p>
-      <w:pPr>
-        <w:pStyle w:val="Paragraphedeliste"/>
-        <w:numPr>
-          <w:ilvl w:val="1"/>
-          <w:numId w:val="1"/>
-        </w:numPr>
-        <w:rPr>
-          <w:u w:val="single"/>
-        </w:rPr>
-      </w:pPr>
-      <w:r>
-        <w:rPr>
-          <w:u w:val="single"/>
-        </w:rPr>
-        <w:t>D’initialisation :</w:t>
-      </w:r>
-      <w:r>
-        <w:t xml:space="preserve"> </w:t>
-      </w:r>
-      <w:r>
-        <w:t xml:space="preserve">On applique une val par défaut </w:t>
-      </w:r>
-      <w:r>
-        <w:rPr>
-          <w:b/>
-        </w:rPr>
-        <w:t xml:space="preserve">Class() { </w:t>
-      </w:r>
-      <w:r>
-        <w:rPr>
-          <w:b/>
-        </w:rPr>
-        <w:t xml:space="preserve">attr = val ; </w:t>
-      </w:r>
-      <w:r>
-        <w:rPr>
-          <w:b/>
-        </w:rPr>
-        <w:t>}</w:t>
-      </w:r>
-      <w:r>
-        <w:t>.</w:t>
-      </w:r>
-      <w:r>
-        <w:t xml:space="preserve"> Il faut attribuer une val à </w:t>
-      </w:r>
-      <w:r>
-        <w:rPr>
-          <w:b/>
-        </w:rPr>
-        <w:t>tous</w:t>
-      </w:r>
-      <w:r>
-        <w:t xml:space="preserve"> les attributs.</w:t>
-      </w:r>
-    </w:p>
-    <w:p>
-      <w:pPr>
-        <w:pStyle w:val="Paragraphedeliste"/>
-        <w:numPr>
-          <w:ilvl w:val="1"/>
-          <w:numId w:val="1"/>
-        </w:numPr>
-        <w:rPr>
-          <w:u w:val="single"/>
-        </w:rPr>
-      </w:pPr>
-      <w:r>
-        <w:rPr>
-          <w:u w:val="single"/>
-        </w:rPr>
-        <w:t>Par copie :</w:t>
-      </w:r>
-      <w:r>
-        <w:t xml:space="preserve"> </w:t>
-      </w:r>
-      <w:r>
-        <w:t xml:space="preserve">Clone, </w:t>
-      </w:r>
-      <w:r>
-        <w:t>il faut le coder. Prend comme paramètre lui-même</w:t>
-      </w:r>
-      <w:r>
-        <w:t xml:space="preserve"> : </w:t>
-      </w:r>
-      <w:r>
-        <w:rPr>
-          <w:b/>
-        </w:rPr>
-        <w:t xml:space="preserve">Class(Class var) { </w:t>
-      </w:r>
-      <w:r>
-        <w:t>this.</w:t>
-      </w:r>
-      <w:r>
-        <w:rPr>
-          <w:b/>
-        </w:rPr>
-        <w:t>attr = var.attr }</w:t>
-      </w:r>
-      <w:r>
-        <w:rPr>
-          <w:b/>
-        </w:rPr>
-        <w:t xml:space="preserve">. </w:t>
-      </w:r>
-      <w:r>
-        <w:t xml:space="preserve">Prend donc une instance déjà créée pour en faire la copie : </w:t>
-      </w:r>
-      <w:r>
-        <w:rPr>
-          <w:b/>
-        </w:rPr>
-        <w:t>Class nom</w:t>
-      </w:r>
-      <w:r>
-        <w:rPr>
-          <w:b/>
-        </w:rPr>
-        <w:t xml:space="preserve">2 = </w:t>
-      </w:r>
-      <w:r>
-        <w:t xml:space="preserve">new </w:t>
-      </w:r>
-      <w:r>
-        <w:rPr>
-          <w:b/>
-        </w:rPr>
-        <w:t>Class(</w:t>
-      </w:r>
-      <w:r>
-        <w:rPr>
-          <w:b/>
-        </w:rPr>
-        <w:t>nom</w:t>
-      </w:r>
-      <w:r>
-        <w:rPr>
-          <w:b/>
-        </w:rPr>
-        <w:t>1) ;</w:t>
-      </w:r>
-    </w:p>
-    <w:p>
-      <w:pPr>
-        <w:pStyle w:val="Paragraphedeliste"/>
-        <w:numPr>
-          <w:ilvl w:val="0"/>
-          <w:numId w:val="1"/>
-        </w:numPr>
-        <w:rPr>
-          <w:u w:val="single"/>
-        </w:rPr>
-      </w:pPr>
-      <w:r>
-        <w:t>Il est possible d’initialiser des valeurs par défaut</w:t>
-      </w:r>
-      <w:r>
-        <w:t xml:space="preserve"> dans l’initialisation des attributs, ou</w:t>
-      </w:r>
-      <w:r>
-        <w:t xml:space="preserve"> à l’aide d’une méthode, qui pourra alors être appelée plusieurs fois </w:t>
-      </w:r>
-      <w:r>
-        <w:rPr>
-          <w:b/>
-        </w:rPr>
-        <w:t>nom</w:t>
-      </w:r>
-      <w:r>
-        <w:rPr>
-          <w:b/>
-        </w:rPr>
-        <w:t>.methode() ;</w:t>
-      </w:r>
-      <w:r>
-        <w:rPr>
-          <w:b/>
-        </w:rPr>
-        <w:t xml:space="preserve"> </w:t>
-      </w:r>
-    </w:p>
-    <w:p>
-      <w:pPr>
-        <w:pStyle w:val="Paragraphedeliste"/>
-        <w:numPr>
-          <w:ilvl w:val="0"/>
-          <w:numId w:val="1"/>
-        </w:numPr>
-        <w:rPr>
-          <w:u w:val="single"/>
-        </w:rPr>
-      </w:pPr>
-      <w:r>
-        <w:t xml:space="preserve">Pour clarifier le nom des attributs on utilise </w:t>
-      </w:r>
-      <w:r>
-        <w:rPr>
-          <w:b/>
-        </w:rPr>
-        <w:t>this</w:t>
-      </w:r>
-      <w:r>
-        <w:t xml:space="preserve"> pour</w:t>
-      </w:r>
-      <w:r>
-        <w:t xml:space="preserve"> faire</w:t>
-      </w:r>
-      <w:r>
-        <w:t xml:space="preserve"> référence au nom de l’attribut de la classe</w:t>
-      </w:r>
-      <w:r>
-        <w:t xml:space="preserve"> initialisée</w:t>
-      </w:r>
-      <w:r>
-        <w:t xml:space="preserve">. </w:t>
-      </w:r>
-      <w:r>
-        <w:rPr>
-          <w:b/>
-        </w:rPr>
-        <w:t>this.attribut</w:t>
-      </w:r>
-    </w:p>
-    <w:p>
-      <w:pPr>
-        <w:pStyle w:val="Paragraphedeliste"/>
-        <w:numPr>
-          <w:ilvl w:val="0"/>
-          <w:numId w:val="1"/>
-        </w:numPr>
-      </w:pPr>
-      <w:r>
-        <w:t xml:space="preserve">Egalement, </w:t>
-      </w:r>
-      <w:r>
-        <w:t xml:space="preserve">chaque constructeur peut appeler un autre constructeur, une seule fois, en première ligne : </w:t>
-      </w:r>
-      <w:r>
-        <w:rPr>
-          <w:b/>
-        </w:rPr>
-        <w:t xml:space="preserve">Class([Type] [args]){ </w:t>
-      </w:r>
-      <w:r>
-        <w:t>this</w:t>
-      </w:r>
-      <w:r>
-        <w:rPr>
-          <w:b/>
-        </w:rPr>
-        <w:t>Class(</w:t>
-      </w:r>
-      <w:r>
-        <w:rPr>
-          <w:b/>
-        </w:rPr>
-        <w:t>[</w:t>
-      </w:r>
-      <w:r>
-        <w:rPr>
-          <w:b/>
-        </w:rPr>
-        <w:t>args</w:t>
-      </w:r>
-      <w:r>
-        <w:rPr>
-          <w:b/>
-        </w:rPr>
-        <w:t>]</w:t>
-      </w:r>
-      <w:r>
-        <w:rPr>
-          <w:b/>
-        </w:rPr>
-        <w:t>)}</w:t>
-      </w:r>
-    </w:p>
-    <w:p>
-      <w:pPr>
-        <w:rPr>
-          <w:b/>
-        </w:rPr>
-      </w:pPr>
-      <w:r>
-        <w:rPr>
-          <w:b/>
-        </w:rPr>
-        <w:t>Contraintes de nommage </w:t>
-      </w:r>
-      <w:r>
-        <w:rPr>
-          <w:b/>
-        </w:rPr>
-        <w:t xml:space="preserve">&amp; tricks </w:t>
+        <w:t xml:space="preserve"> </w:t>
+      </w:r>
+      <w:r>
+        <w:rPr>
+          <w:b/>
+        </w:rPr>
+        <w:t>non</w:t>
+      </w:r>
+      <w:r>
+        <w:t xml:space="preserve"> accessible </w:t>
+      </w:r>
+      <w:r>
+        <w:t>à</w:t>
+      </w:r>
+      <w:r>
+        <w:t xml:space="preserve"> l’extérieur. Instance impossible à générer.</w:t>
+      </w:r>
+      <w:r>
+        <w:t xml:space="preserve"> Bloquer l’accès à certaines méthodes à l’utilisateur par exemple pour privilégier l’utilisation d’autres….</w:t>
+      </w:r>
+      <w:r>
+        <w:t xml:space="preserve"> Les attributs sont généralement en </w:t>
+      </w:r>
+      <w:proofErr w:type="spellStart"/>
+      <w:r>
+        <w:t>private</w:t>
+      </w:r>
+      <w:proofErr w:type="spellEnd"/>
+      <w:r>
+        <w:t xml:space="preserve"> car ce sont les objets les plus importants et sensibles des classes, ils sont définis et non voués à modification propre.</w:t>
+      </w:r>
+      <w:r>
+        <w:t xml:space="preserve"> </w:t>
+      </w:r>
+      <w:r>
+        <w:rPr>
+          <w:b/>
+        </w:rPr>
+        <w:t xml:space="preserve">Les attributs </w:t>
+      </w:r>
+      <w:proofErr w:type="spellStart"/>
+      <w:r>
+        <w:rPr>
+          <w:b/>
+        </w:rPr>
+        <w:t>private</w:t>
+      </w:r>
+      <w:proofErr w:type="spellEnd"/>
+      <w:r>
+        <w:rPr>
+          <w:b/>
+        </w:rPr>
+        <w:t xml:space="preserve"> peuvent être créés avec des valeurs que l’on passe dans le constructeur (car le constructeur est public, et dans la classe il voit tout). Mais pas modifiable</w:t>
+      </w:r>
+      <w:r>
+        <w:rPr>
+          <w:b/>
+        </w:rPr>
+        <w:t xml:space="preserve"> NI PRINTABLE</w:t>
+      </w:r>
+      <w:r>
+        <w:rPr>
+          <w:b/>
+        </w:rPr>
+        <w:t xml:space="preserve"> </w:t>
       </w:r>
       <w:bookmarkStart w:id="0" w:name="_GoBack"/>
       <w:bookmarkEnd w:id="0"/>
@@ -3823,106 +5722,190 @@
         <w:rPr>
           <w:b/>
         </w:rPr>
-        <w:t>:</w:t>
-      </w:r>
-    </w:p>
-    <w:p>
-      <w:pPr>
-        <w:pStyle w:val="Paragraphedeliste"/>
-        <w:numPr>
-          <w:ilvl w:val="0"/>
-          <w:numId w:val="1"/>
-        </w:numPr>
-      </w:pPr>
-      <w:r>
-        <w:t>Il existe certaine norme de nommage pour des fonctions qui effectuent le même type d’action sur une class, comme par exemple le println.</w:t>
-      </w:r>
-    </w:p>
-    <w:p>
-      <w:pPr>
-        <w:pStyle w:val="Paragraphedeliste"/>
-        <w:numPr>
-          <w:ilvl w:val="0"/>
-          <w:numId w:val="1"/>
-        </w:numPr>
-        <w:rPr>
-          <w:b/>
-        </w:rPr>
-      </w:pPr>
-      <w:r>
-        <w:t xml:space="preserve">Pour pouvoir utiliser le println() sur notre class créée, il faut ajouter la méthode </w:t>
-      </w:r>
-      <w:r>
-        <w:rPr>
-          <w:b/>
-        </w:rPr>
-        <w:t>public String toString()</w:t>
-      </w:r>
-      <w:r>
-        <w:rPr>
-          <w:b/>
-        </w:rPr>
+        <w:t>directement par l’utilisateur.</w:t>
+      </w:r>
+    </w:p>
+    <w:p>
+      <w:pPr>
+        <w:pStyle w:val="Paragraphedeliste"/>
+        <w:numPr>
+          <w:ilvl w:val="0"/>
+          <w:numId w:val="1"/>
+        </w:numPr>
+      </w:pPr>
+      <w:proofErr w:type="spellStart"/>
+      <w:r>
+        <w:rPr>
+          <w:u w:val="single"/>
+        </w:rPr>
+        <w:t>Protected</w:t>
+      </w:r>
+      <w:proofErr w:type="spellEnd"/>
+      <w:r>
+        <w:rPr>
+          <w:u w:val="single"/>
+        </w:rPr>
+        <w:t> :</w:t>
+      </w:r>
+      <w:r>
+        <w:t xml:space="preserve"> lié à l’héritage</w:t>
+      </w:r>
+    </w:p>
+    <w:p>
+      <w:pPr>
+        <w:pStyle w:val="Paragraphedeliste"/>
+        <w:numPr>
+          <w:ilvl w:val="0"/>
+          <w:numId w:val="1"/>
+        </w:numPr>
+      </w:pPr>
+      <w:r>
+        <w:rPr>
+          <w:u w:val="single"/>
+        </w:rPr>
+        <w:t>Default :</w:t>
+      </w:r>
+      <w:r>
+        <w:t xml:space="preserve"> lorsque l’on ne spécifie pas la visibilité, c’est la </w:t>
+      </w:r>
+      <w:proofErr w:type="spellStart"/>
+      <w:r>
+        <w:t>visib</w:t>
+      </w:r>
+      <w:proofErr w:type="spellEnd"/>
+      <w:r>
+        <w:t xml:space="preserve"> par défaut</w:t>
+      </w:r>
+      <w:r>
+        <w:t> : package</w:t>
+      </w:r>
+      <w:r>
         <w:t xml:space="preserve">. </w:t>
       </w:r>
       <w:r>
-        <w:t>Ensuite il suffit de printer l’objet.</w:t>
-      </w:r>
-    </w:p>
-    <w:p>
-      <w:pPr>
-        <w:pStyle w:val="Paragraphedeliste"/>
-        <w:numPr>
-          <w:ilvl w:val="0"/>
-          <w:numId w:val="1"/>
-        </w:numPr>
-        <w:rPr>
-          <w:b/>
-        </w:rPr>
-      </w:pPr>
-      <w:r>
-        <w:t>Eclipse possède des outils pour généré auto l</w:t>
-      </w:r>
-      <w:r>
-        <w:t>es constructeurs et le toString, en cliquant sur « Source » puis « Generate… »</w:t>
-      </w:r>
-    </w:p>
-    <w:p>
-      <w:pPr>
-        <w:pStyle w:val="Paragraphedeliste"/>
-        <w:numPr>
-          <w:ilvl w:val="0"/>
-          <w:numId w:val="1"/>
-        </w:numPr>
-      </w:pPr>
-      <w:r>
-        <w:t>On peut crée</w:t>
-      </w:r>
-      <w:r>
-        <w:t>r</w:t>
-      </w:r>
-      <w:r>
-        <w:t xml:space="preserve"> une méthode create() pour créer auto un objet de notre classe…</w:t>
-      </w:r>
-    </w:p>
-    <w:p>
-      <w:pPr>
-        <w:pStyle w:val="Paragraphedeliste"/>
-        <w:numPr>
-          <w:ilvl w:val="0"/>
-          <w:numId w:val="1"/>
-        </w:numPr>
-      </w:pPr>
-      <w:r>
-        <w:t>Les instances anonymes permettent de déclencher des méthodes « one shot ».</w:t>
-      </w:r>
-      <w:r>
-        <w:t xml:space="preserve"> Peut être utile pour déclencher plusieurs choses d’un coup via celle-ci, puis de ne plus l’avoir e</w:t>
-      </w:r>
-      <w:r>
-        <w:t>n mém</w:t>
-      </w:r>
-      <w:r>
-        <w:t>oire par la suite car elle ne servira plus</w:t>
+        <w:t xml:space="preserve">Elle est public dans le même package, mais </w:t>
+      </w:r>
+      <w:proofErr w:type="spellStart"/>
+      <w:r>
+        <w:t>pri</w:t>
+      </w:r>
+      <w:r>
+        <w:t>vate</w:t>
+      </w:r>
+      <w:proofErr w:type="spellEnd"/>
+      <w:r>
+        <w:t xml:space="preserve"> dans un autre package.</w:t>
+      </w:r>
+      <w:r>
+        <w:t xml:space="preserve"> </w:t>
+      </w:r>
+      <w:r>
+        <w:rPr>
+          <w:b/>
+        </w:rPr>
+        <w:t xml:space="preserve">A ne pas faire, il faut spécifier explicitement la </w:t>
+      </w:r>
+      <w:proofErr w:type="spellStart"/>
+      <w:r>
+        <w:rPr>
+          <w:b/>
+        </w:rPr>
+        <w:t>visib</w:t>
+      </w:r>
+      <w:proofErr w:type="spellEnd"/>
+      <w:r>
+        <w:rPr>
+          <w:b/>
+        </w:rPr>
+        <w:t>.</w:t>
+      </w:r>
+      <w:r>
+        <w:t xml:space="preserve"> Sinon conflit</w:t>
+      </w:r>
+      <w:r>
+        <w:t xml:space="preserve"> chez le client qui veut ajouter </w:t>
+      </w:r>
+      <w:r>
+        <w:t>à son package.</w:t>
+      </w:r>
+    </w:p>
+    <w:p>
+      <w:pPr>
+        <w:rPr>
+          <w:b/>
+        </w:rPr>
+      </w:pPr>
+      <w:r>
+        <w:rPr>
+          <w:b/>
+        </w:rPr>
+        <w:t>Accesseurs Getter &amp; Setter :</w:t>
+      </w:r>
+    </w:p>
+    <w:p>
+      <w:pPr>
+        <w:pStyle w:val="Paragraphedeliste"/>
+        <w:numPr>
+          <w:ilvl w:val="0"/>
+          <w:numId w:val="1"/>
+        </w:numPr>
+      </w:pPr>
+      <w:r>
+        <w:t>Permet de modifier la visibilité d’éléments</w:t>
+      </w:r>
+      <w:r>
+        <w:t xml:space="preserve">. Ce sont en fait des normes d’écriture de méthodes, </w:t>
+      </w:r>
+      <w:r>
+        <w:t xml:space="preserve">publiques, </w:t>
+      </w:r>
+      <w:r>
+        <w:t xml:space="preserve">que l’on code, permettant la modification ou la lecture d’attributs. </w:t>
+      </w:r>
+      <w:proofErr w:type="spellStart"/>
+      <w:proofErr w:type="gramStart"/>
+      <w:r>
+        <w:t>set</w:t>
+      </w:r>
+      <w:r>
+        <w:rPr>
+          <w:b/>
+        </w:rPr>
+        <w:t>Attr</w:t>
+      </w:r>
+      <w:proofErr w:type="spellEnd"/>
+      <w:r>
+        <w:rPr>
+          <w:b/>
+        </w:rPr>
+        <w:t>(</w:t>
+      </w:r>
+      <w:proofErr w:type="gramEnd"/>
+      <w:r>
+        <w:rPr>
+          <w:b/>
+        </w:rPr>
+        <w:t>)</w:t>
+      </w:r>
+      <w:r>
+        <w:t xml:space="preserve"> et </w:t>
+      </w:r>
+      <w:proofErr w:type="spellStart"/>
+      <w:r>
+        <w:t>get</w:t>
+      </w:r>
+      <w:r>
+        <w:rPr>
+          <w:b/>
+        </w:rPr>
+        <w:t>Attr</w:t>
+      </w:r>
+      <w:proofErr w:type="spellEnd"/>
+      <w:r>
+        <w:rPr>
+          <w:b/>
+        </w:rPr>
+        <w:t>()</w:t>
       </w:r>
       <w:r>
         <w:t>.</w:t>

</xml_diff>

<commit_message>
Design Pattern, Singleton, Observer
</commit_message>
<xml_diff>
--- a/introduction.docx
+++ b/introduction.docx
@@ -7040,12 +7040,7 @@
         <w:t xml:space="preserve"> = Instance au sein d’une autre </w:t>
       </w:r>
       <w:r>
-        <w:t>instance.</w:t>
-      </w:r>
-      <w:bookmarkStart w:id="0" w:name="_GoBack"/>
-      <w:bookmarkEnd w:id="0"/>
-      <w:r>
-        <w:t xml:space="preserve"> </w:t>
+        <w:t xml:space="preserve">instance. </w:t>
       </w:r>
       <w:r>
         <w:t xml:space="preserve"> </w:t>
@@ -7549,6 +7544,673 @@
       </w:pPr>
       <w:r>
         <w:t>Fixer une valeur, comme pi, constante unique non modifiable.</w:t>
+      </w:r>
+    </w:p>
+    <w:p>
+      <w:pPr>
+        <w:rPr>
+          <w:b/>
+        </w:rPr>
+      </w:pPr>
+      <w:r>
+        <w:rPr>
+          <w:b/>
+        </w:rPr>
+        <w:lastRenderedPageBreak/>
+        <w:t>Enumérés :</w:t>
+      </w:r>
+    </w:p>
+    <w:p>
+      <w:pPr>
+        <w:pStyle w:val="Paragraphedeliste"/>
+        <w:numPr>
+          <w:ilvl w:val="0"/>
+          <w:numId w:val="1"/>
+        </w:numPr>
+        <w:spacing w:after="0"/>
+      </w:pPr>
+      <w:r>
+        <w:t xml:space="preserve">Public </w:t>
+      </w:r>
+      <w:proofErr w:type="spellStart"/>
+      <w:r>
+        <w:t>enum</w:t>
+      </w:r>
+      <w:proofErr w:type="spellEnd"/>
+      <w:r>
+        <w:t xml:space="preserve"> </w:t>
+      </w:r>
+      <w:proofErr w:type="spellStart"/>
+      <w:r>
+        <w:rPr>
+          <w:b/>
+        </w:rPr>
+        <w:t>nom</w:t>
+      </w:r>
+      <w:r>
+        <w:rPr>
+          <w:b/>
+        </w:rPr>
+        <w:t>Enum</w:t>
+      </w:r>
+      <w:proofErr w:type="spellEnd"/>
+      <w:r>
+        <w:rPr>
+          <w:b/>
+        </w:rPr>
+        <w:t xml:space="preserve"> { </w:t>
+      </w:r>
+    </w:p>
+    <w:p>
+      <w:pPr>
+        <w:pStyle w:val="Paragraphedeliste"/>
+        <w:spacing w:after="0"/>
+        <w:ind w:left="1440"/>
+      </w:pPr>
+      <w:proofErr w:type="gramStart"/>
+      <w:r>
+        <w:rPr>
+          <w:b/>
+        </w:rPr>
+        <w:t>nom</w:t>
+      </w:r>
+      <w:r>
+        <w:rPr>
+          <w:b/>
+        </w:rPr>
+        <w:t>1</w:t>
+      </w:r>
+      <w:r>
+        <w:rPr>
+          <w:b/>
+        </w:rPr>
+        <w:t>(</w:t>
+      </w:r>
+      <w:proofErr w:type="gramEnd"/>
+      <w:r>
+        <w:rPr>
+          <w:b/>
+        </w:rPr>
+        <w:t>val1</w:t>
+      </w:r>
+      <w:r>
+        <w:rPr>
+          <w:b/>
+        </w:rPr>
+        <w:t>,val2</w:t>
+      </w:r>
+      <w:r>
+        <w:rPr>
+          <w:b/>
+        </w:rPr>
+        <w:t>)</w:t>
+      </w:r>
+      <w:r>
+        <w:rPr>
+          <w:b/>
+        </w:rPr>
+        <w:t xml:space="preserve">, </w:t>
+      </w:r>
+    </w:p>
+    <w:p>
+      <w:pPr>
+        <w:pStyle w:val="Paragraphedeliste"/>
+        <w:spacing w:after="0"/>
+        <w:ind w:left="1440"/>
+      </w:pPr>
+      <w:r>
+        <w:rPr>
+          <w:b/>
+        </w:rPr>
+        <w:t>nom</w:t>
+      </w:r>
+      <w:r>
+        <w:rPr>
+          <w:b/>
+        </w:rPr>
+        <w:t xml:space="preserve">2, </w:t>
+      </w:r>
+    </w:p>
+    <w:p>
+      <w:pPr>
+        <w:pStyle w:val="Paragraphedeliste"/>
+        <w:spacing w:after="0"/>
+        <w:ind w:left="1440"/>
+      </w:pPr>
+      <w:proofErr w:type="gramStart"/>
+      <w:r>
+        <w:rPr>
+          <w:b/>
+        </w:rPr>
+        <w:t>nom</w:t>
+      </w:r>
+      <w:r>
+        <w:rPr>
+          <w:b/>
+        </w:rPr>
+        <w:t>3</w:t>
+      </w:r>
+      <w:r>
+        <w:rPr>
+          <w:b/>
+        </w:rPr>
+        <w:t>(</w:t>
+      </w:r>
+      <w:proofErr w:type="gramEnd"/>
+      <w:r>
+        <w:rPr>
+          <w:b/>
+        </w:rPr>
+        <w:t>val3)</w:t>
+      </w:r>
+      <w:r>
+        <w:rPr>
+          <w:b/>
+        </w:rPr>
+        <w:t> ;</w:t>
+      </w:r>
+    </w:p>
+    <w:p>
+      <w:pPr>
+        <w:spacing w:after="0"/>
+        <w:ind w:left="708" w:firstLine="708"/>
+      </w:pPr>
+      <w:proofErr w:type="spellStart"/>
+      <w:proofErr w:type="gramStart"/>
+      <w:r>
+        <w:t>attribs</w:t>
+      </w:r>
+      <w:proofErr w:type="spellEnd"/>
+      <w:proofErr w:type="gramEnd"/>
+    </w:p>
+    <w:p>
+      <w:pPr>
+        <w:spacing w:after="0"/>
+        <w:ind w:left="708" w:firstLine="708"/>
+      </w:pPr>
+      <w:proofErr w:type="spellStart"/>
+      <w:proofErr w:type="gramStart"/>
+      <w:r>
+        <w:t>methodes</w:t>
+      </w:r>
+      <w:proofErr w:type="spellEnd"/>
+      <w:proofErr w:type="gramEnd"/>
+    </w:p>
+    <w:p>
+      <w:pPr>
+        <w:pStyle w:val="Paragraphedeliste"/>
+        <w:spacing w:after="0"/>
+      </w:pPr>
+      <w:r>
+        <w:rPr>
+          <w:b/>
+        </w:rPr>
+        <w:t xml:space="preserve"> }</w:t>
+      </w:r>
+    </w:p>
+    <w:p>
+      <w:pPr>
+        <w:pStyle w:val="Paragraphedeliste"/>
+        <w:numPr>
+          <w:ilvl w:val="0"/>
+          <w:numId w:val="1"/>
+        </w:numPr>
+      </w:pPr>
+      <w:r>
+        <w:t>Liste d’option ave</w:t>
+      </w:r>
+      <w:r>
+        <w:t>c</w:t>
+      </w:r>
+      <w:r>
+        <w:t xml:space="preserve"> valeur</w:t>
+      </w:r>
+      <w:r>
+        <w:t>s</w:t>
+      </w:r>
+      <w:r>
+        <w:t xml:space="preserve"> associée</w:t>
+      </w:r>
+      <w:r>
+        <w:t>s</w:t>
+      </w:r>
+      <w:r>
+        <w:t>, ou non.</w:t>
+      </w:r>
+    </w:p>
+    <w:p>
+      <w:pPr>
+        <w:pStyle w:val="Paragraphedeliste"/>
+        <w:numPr>
+          <w:ilvl w:val="0"/>
+          <w:numId w:val="1"/>
+        </w:numPr>
+      </w:pPr>
+      <w:r>
+        <w:t>Possibilité de récup nom, val</w:t>
+      </w:r>
+      <w:r>
+        <w:t>s</w:t>
+      </w:r>
+      <w:r>
+        <w:t xml:space="preserve"> ou les deux</w:t>
+      </w:r>
+    </w:p>
+    <w:p>
+      <w:pPr>
+        <w:pStyle w:val="Paragraphedeliste"/>
+        <w:numPr>
+          <w:ilvl w:val="0"/>
+          <w:numId w:val="1"/>
+        </w:numPr>
+      </w:pPr>
+      <w:r>
+        <w:t>Possibilité d’ajout d’</w:t>
+      </w:r>
+      <w:proofErr w:type="spellStart"/>
+      <w:r>
+        <w:t>atttributs</w:t>
+      </w:r>
+      <w:proofErr w:type="spellEnd"/>
+      <w:r>
+        <w:t>, constructeurs etc… Logique de classes</w:t>
+      </w:r>
+    </w:p>
+    <w:p>
+      <w:pPr>
+        <w:pStyle w:val="Paragraphedeliste"/>
+        <w:numPr>
+          <w:ilvl w:val="0"/>
+          <w:numId w:val="1"/>
+        </w:numPr>
+      </w:pPr>
+      <w:r>
+        <w:t xml:space="preserve">Le constructeur va charger en mémoire </w:t>
+      </w:r>
+      <w:r>
+        <w:rPr>
+          <w:b/>
+        </w:rPr>
+        <w:t xml:space="preserve">chaque </w:t>
+      </w:r>
+      <w:proofErr w:type="gramStart"/>
+      <w:r>
+        <w:rPr>
+          <w:b/>
+        </w:rPr>
+        <w:t>noms(</w:t>
+      </w:r>
+      <w:proofErr w:type="gramEnd"/>
+      <w:r>
+        <w:rPr>
+          <w:b/>
+        </w:rPr>
+        <w:t>val</w:t>
+      </w:r>
+      <w:r>
+        <w:rPr>
+          <w:b/>
+        </w:rPr>
+        <w:t>s</w:t>
+      </w:r>
+      <w:r>
+        <w:rPr>
+          <w:b/>
+        </w:rPr>
+        <w:t>)</w:t>
+      </w:r>
+      <w:r>
+        <w:t xml:space="preserve"> =</w:t>
+      </w:r>
+      <w:r>
+        <w:t xml:space="preserve"> une instance pour chaque.</w:t>
+      </w:r>
+    </w:p>
+    <w:p>
+      <w:r>
+        <w:br w:type="page"/>
+      </w:r>
+    </w:p>
+    <w:p>
+      <w:pPr>
+        <w:jc w:val="center"/>
+        <w:rPr>
+          <w:b/>
+          <w:u w:val="single"/>
+        </w:rPr>
+      </w:pPr>
+      <w:r>
+        <w:rPr>
+          <w:b/>
+          <w:u w:val="single"/>
+        </w:rPr>
+        <w:lastRenderedPageBreak/>
+        <w:t>Design Pattern</w:t>
+      </w:r>
+    </w:p>
+    <w:p>
+      <w:pPr>
+        <w:rPr>
+          <w:b/>
+        </w:rPr>
+      </w:pPr>
+      <w:r>
+        <w:rPr>
+          <w:b/>
+        </w:rPr>
+        <w:t>Définition :</w:t>
+      </w:r>
+    </w:p>
+    <w:p>
+      <w:pPr>
+        <w:pStyle w:val="Paragraphedeliste"/>
+        <w:numPr>
+          <w:ilvl w:val="0"/>
+          <w:numId w:val="1"/>
+        </w:numPr>
+      </w:pPr>
+      <w:r>
+        <w:t>Solution à une problématique récurrente dans la programmation objet.</w:t>
+      </w:r>
+    </w:p>
+    <w:p>
+      <w:pPr>
+        <w:pStyle w:val="Paragraphedeliste"/>
+        <w:numPr>
+          <w:ilvl w:val="0"/>
+          <w:numId w:val="1"/>
+        </w:numPr>
+      </w:pPr>
+      <w:r>
+        <w:t xml:space="preserve">Il existe un certain nombre de solutions </w:t>
+      </w:r>
+      <w:r>
+        <w:t xml:space="preserve">objet </w:t>
+      </w:r>
+      <w:r>
+        <w:t>préétablies à des problèmes rencontrés quasi systéma</w:t>
+      </w:r>
+      <w:r>
+        <w:t>tiquement dans la programmation objet.</w:t>
+      </w:r>
+    </w:p>
+    <w:p>
+      <w:pPr>
+        <w:pStyle w:val="Paragraphedeliste"/>
+        <w:numPr>
+          <w:ilvl w:val="0"/>
+          <w:numId w:val="1"/>
+        </w:numPr>
+      </w:pPr>
+      <w:r>
+        <w:t>Il existe plusieurs « types » de design pattern</w:t>
+      </w:r>
+      <w:r>
+        <w:t xml:space="preserve">, solutions « toutes prêtes », comme le </w:t>
+      </w:r>
+      <w:proofErr w:type="spellStart"/>
+      <w:r>
+        <w:rPr>
+          <w:b/>
+        </w:rPr>
+        <w:t>Go</w:t>
+      </w:r>
+      <w:r>
+        <w:rPr>
+          <w:b/>
+        </w:rPr>
+        <w:t>F</w:t>
+      </w:r>
+      <w:proofErr w:type="spellEnd"/>
+      <w:r>
+        <w:rPr>
+          <w:b/>
+        </w:rPr>
+        <w:t xml:space="preserve"> (</w:t>
+      </w:r>
+      <w:r>
+        <w:rPr>
+          <w:b/>
+        </w:rPr>
+        <w:t>Gang of Four</w:t>
+      </w:r>
+      <w:r>
+        <w:rPr>
+          <w:b/>
+        </w:rPr>
+        <w:t>)</w:t>
+      </w:r>
+      <w:r>
+        <w:rPr>
+          <w:b/>
+        </w:rPr>
+        <w:t> :</w:t>
+      </w:r>
+      <w:r>
+        <w:rPr>
+          <w:b/>
+        </w:rPr>
+        <w:t xml:space="preserve"> </w:t>
+      </w:r>
+      <w:r>
+        <w:t xml:space="preserve">Liste des </w:t>
+      </w:r>
+      <w:r>
+        <w:t>patterns</w:t>
+      </w:r>
+      <w:r>
+        <w:t xml:space="preserve"> les plus connus et plus fréquemment utilisés.</w:t>
+      </w:r>
+    </w:p>
+    <w:p>
+      <w:pPr>
+        <w:pStyle w:val="Paragraphedeliste"/>
+        <w:numPr>
+          <w:ilvl w:val="0"/>
+          <w:numId w:val="1"/>
+        </w:numPr>
+      </w:pPr>
+      <w:r>
+        <w:t xml:space="preserve">Il existe des sites qui listent ou proposent des design patterns comme </w:t>
+      </w:r>
+      <w:r>
+        <w:rPr>
+          <w:b/>
+        </w:rPr>
+        <w:t>dofactory.com</w:t>
+      </w:r>
+    </w:p>
+    <w:p>
+      <w:pPr>
+        <w:rPr>
+          <w:b/>
+        </w:rPr>
+      </w:pPr>
+      <w:r>
+        <w:rPr>
+          <w:b/>
+        </w:rPr>
+        <w:t xml:space="preserve">Singleton – </w:t>
+      </w:r>
+      <w:proofErr w:type="spellStart"/>
+      <w:r>
+        <w:rPr>
+          <w:b/>
+        </w:rPr>
+        <w:t>Creation</w:t>
+      </w:r>
+      <w:proofErr w:type="spellEnd"/>
+      <w:r>
+        <w:rPr>
+          <w:b/>
+        </w:rPr>
+        <w:t xml:space="preserve"> Pattern :</w:t>
+      </w:r>
+    </w:p>
+    <w:p>
+      <w:pPr>
+        <w:pStyle w:val="Paragraphedeliste"/>
+        <w:numPr>
+          <w:ilvl w:val="0"/>
+          <w:numId w:val="1"/>
+        </w:numPr>
+      </w:pPr>
+      <w:r>
+        <w:t>Permet de créer une seule instance d’une classe et de créer les objets à partir de celle-ci uniquement.</w:t>
+      </w:r>
+      <w:r>
+        <w:t xml:space="preserve"> </w:t>
+      </w:r>
+      <w:r>
+        <w:rPr>
+          <w:u w:val="single"/>
+        </w:rPr>
+        <w:t>Ex :</w:t>
+      </w:r>
+      <w:r>
+        <w:t xml:space="preserve"> </w:t>
+      </w:r>
+      <w:r>
+        <w:t>s</w:t>
+      </w:r>
+      <w:r>
+        <w:t xml:space="preserve">pool d’impression qui reçoit les demandes des postes et les </w:t>
+      </w:r>
+      <w:proofErr w:type="spellStart"/>
+      <w:r>
+        <w:t>dispatch</w:t>
+      </w:r>
+      <w:proofErr w:type="spellEnd"/>
+      <w:r>
+        <w:t xml:space="preserve"> intelligemment entre les imprimantes disponibles.</w:t>
+      </w:r>
+    </w:p>
+    <w:p>
+      <w:pPr>
+        <w:rPr>
+          <w:b/>
+        </w:rPr>
+      </w:pPr>
+      <w:r>
+        <w:rPr>
+          <w:b/>
+        </w:rPr>
+        <w:t>Observer</w:t>
+      </w:r>
+      <w:r>
+        <w:rPr>
+          <w:b/>
+        </w:rPr>
+        <w:t xml:space="preserve"> - </w:t>
+      </w:r>
+      <w:proofErr w:type="spellStart"/>
+      <w:r>
+        <w:rPr>
+          <w:b/>
+        </w:rPr>
+        <w:t>Behavioral</w:t>
+      </w:r>
+      <w:proofErr w:type="spellEnd"/>
+      <w:r>
+        <w:rPr>
+          <w:b/>
+        </w:rPr>
+        <w:t xml:space="preserve"> Patterns</w:t>
+      </w:r>
+      <w:r>
+        <w:rPr>
+          <w:b/>
+        </w:rPr>
+        <w:t> :</w:t>
+      </w:r>
+    </w:p>
+    <w:p>
+      <w:pPr>
+        <w:pStyle w:val="Paragraphedeliste"/>
+        <w:numPr>
+          <w:ilvl w:val="0"/>
+          <w:numId w:val="1"/>
+        </w:numPr>
+      </w:pPr>
+      <w:r>
+        <w:t>Système d’abonnement et notification.</w:t>
+      </w:r>
+    </w:p>
+    <w:p>
+      <w:pPr>
+        <w:pStyle w:val="Paragraphedeliste"/>
+        <w:numPr>
+          <w:ilvl w:val="0"/>
+          <w:numId w:val="1"/>
+        </w:numPr>
+      </w:pPr>
+      <w:r>
+        <w:t>A la disponibilité d’une variable ou autre, les abonnés peuvent la récupérer.</w:t>
+      </w:r>
+    </w:p>
+    <w:p>
+      <w:pPr>
+        <w:pStyle w:val="Paragraphedeliste"/>
+        <w:numPr>
+          <w:ilvl w:val="0"/>
+          <w:numId w:val="1"/>
+        </w:numPr>
+      </w:pPr>
+      <w:r>
+        <w:rPr>
+          <w:u w:val="single"/>
+        </w:rPr>
+        <w:t>Ex :</w:t>
+      </w:r>
+      <w:r>
+        <w:t xml:space="preserve"> un groupe d’élève </w:t>
+      </w:r>
+      <w:r>
+        <w:t>(</w:t>
+      </w:r>
+      <w:r>
+        <w:rPr>
+          <w:b/>
+        </w:rPr>
+        <w:t>observer</w:t>
+      </w:r>
+      <w:r>
+        <w:t xml:space="preserve">) </w:t>
+      </w:r>
+      <w:r>
+        <w:t>attendant la note d’un prof</w:t>
+      </w:r>
+      <w:r>
+        <w:t xml:space="preserve"> </w:t>
+      </w:r>
+      <w:r>
+        <w:t>(</w:t>
+      </w:r>
+      <w:r>
+        <w:rPr>
+          <w:b/>
+        </w:rPr>
+        <w:t>ob</w:t>
+      </w:r>
+      <w:bookmarkStart w:id="0" w:name="_GoBack"/>
+      <w:bookmarkEnd w:id="0"/>
+      <w:r>
+        <w:rPr>
+          <w:b/>
+        </w:rPr>
+        <w:t>servable</w:t>
+      </w:r>
+      <w:r>
+        <w:t>)</w:t>
+      </w:r>
+      <w:r>
+        <w:t>. C’est quand le prof</w:t>
+      </w:r>
+      <w:r>
+        <w:t xml:space="preserve"> </w:t>
+      </w:r>
+      <w:r>
+        <w:t>donnera la note que les élèves seront notifiés/notés, et non les élèves qui solliciteront le prof jusqu’à ce qu’il est noté…</w:t>
       </w:r>
     </w:p>
     <w:sectPr>

</xml_diff>

<commit_message>
Comparaison prix Articles, equals() & hashCode()
</commit_message>
<xml_diff>
--- a/introduction.docx
+++ b/introduction.docx
@@ -8444,55 +8444,70 @@
         <w:t>equals</w:t>
       </w:r>
       <w:r>
-        <w:t xml:space="preserve"> entre deux string compare d’abord la ref, si la même forcément même contenu, sinon compare le </w:t>
-      </w:r>
-      <w:r>
-        <w:rPr>
-          <w:b/>
-        </w:rPr>
-        <w:t>contenu</w:t>
-      </w:r>
-      <w:r>
-        <w:rPr>
-          <w:b/>
-        </w:rPr>
-        <w:t xml:space="preserve"> </w:t>
-      </w:r>
-      <w:r>
-        <w:t xml:space="preserve">(la chaine de </w:t>
-      </w:r>
-      <w:r>
-        <w:t>caractère</w:t>
-      </w:r>
-      <w:r>
-        <w:t>)</w:t>
-      </w:r>
-    </w:p>
-    <w:p>
-      <w:pPr>
-        <w:pStyle w:val="Paragraphedeliste"/>
-        <w:numPr>
-          <w:ilvl w:val="0"/>
-          <w:numId w:val="1"/>
-        </w:numPr>
-      </w:pPr>
-      <w:r>
-        <w:t xml:space="preserve">Pour coder la méthode equals(), il faut aussi coder la méthode </w:t>
-      </w:r>
-      <w:r>
-        <w:rPr>
-          <w:b/>
-        </w:rPr>
-        <w:t>hashCode()</w:t>
-      </w:r>
-      <w:r>
-        <w:t>, qui est une méthode</w:t>
-      </w:r>
-      <w:r>
-        <w:t xml:space="preserve"> de génération d’identifiant unique d’un objet.</w:t>
+        <w:rPr>
+          <w:b/>
+        </w:rPr>
+        <w:t>()</w:t>
       </w:r>
       <w:bookmarkStart w:id="0" w:name="_GoBack"/>
       <w:bookmarkEnd w:id="0"/>
+      <w:r>
+        <w:t xml:space="preserve"> entre deux string compare d’abord la ref, si la même forcément même contenu, sinon compare le </w:t>
+      </w:r>
+      <w:r>
+        <w:rPr>
+          <w:b/>
+        </w:rPr>
+        <w:t>contenu</w:t>
+      </w:r>
+      <w:r>
+        <w:rPr>
+          <w:b/>
+        </w:rPr>
+        <w:t xml:space="preserve"> </w:t>
+      </w:r>
+      <w:r>
+        <w:t xml:space="preserve">(la chaine de </w:t>
+      </w:r>
+      <w:r>
+        <w:t>caractère</w:t>
+      </w:r>
+      <w:r>
+        <w:t>)</w:t>
+      </w:r>
+    </w:p>
+    <w:p>
+      <w:pPr>
+        <w:pStyle w:val="Paragraphedeliste"/>
+        <w:numPr>
+          <w:ilvl w:val="0"/>
+          <w:numId w:val="1"/>
+        </w:numPr>
+      </w:pPr>
+      <w:r>
+        <w:t xml:space="preserve">Pour coder la méthode equals(), il faut aussi coder la méthode </w:t>
+      </w:r>
+      <w:r>
+        <w:rPr>
+          <w:b/>
+        </w:rPr>
+        <w:t>hashCode()</w:t>
+      </w:r>
+      <w:r>
+        <w:t>, qui est une méthode</w:t>
+      </w:r>
+      <w:r>
+        <w:t xml:space="preserve"> de génération d’identifiant unique d’un objet.</w:t>
+      </w:r>
+      <w:r>
+        <w:t xml:space="preserve"> Ces deux méthodes proviennent de la classe </w:t>
+      </w:r>
+      <w:r>
+        <w:rPr>
+          <w:b/>
+        </w:rPr>
+        <w:t>Object</w:t>
+      </w:r>
     </w:p>
     <w:p/>
     <w:sectPr>

</xml_diff>

<commit_message>
HashMap + hashing clefs
</commit_message>
<xml_diff>
--- a/introduction.docx
+++ b/introduction.docx
@@ -9094,68 +9094,105 @@
       <w:r>
         <w:t>ajoute</w:t>
       </w:r>
+    </w:p>
+    <w:p>
+      <w:pPr>
+        <w:pStyle w:val="Paragraphedeliste"/>
+        <w:numPr>
+          <w:ilvl w:val="0"/>
+          <w:numId w:val="1"/>
+        </w:numPr>
+      </w:pPr>
+      <w:r>
+        <w:rPr>
+          <w:b/>
+        </w:rPr>
+        <w:t>.get(key)</w:t>
+      </w:r>
+      <w:r>
+        <w:rPr>
+          <w:b/>
+        </w:rPr>
+        <w:t xml:space="preserve"> </w:t>
+      </w:r>
+      <w:r>
+        <w:t>recup la valeur à la clef demandée</w:t>
+      </w:r>
+    </w:p>
+    <w:p>
+      <w:pPr>
+        <w:pStyle w:val="Paragraphedeliste"/>
+        <w:numPr>
+          <w:ilvl w:val="0"/>
+          <w:numId w:val="1"/>
+        </w:numPr>
+      </w:pPr>
+      <w:r>
+        <w:rPr>
+          <w:b/>
+        </w:rPr>
+        <w:t xml:space="preserve">.keySet() </w:t>
+      </w:r>
+      <w:r>
+        <w:t>recup toutes les clefs</w:t>
+      </w:r>
+    </w:p>
+    <w:p>
+      <w:pPr>
+        <w:pStyle w:val="Paragraphedeliste"/>
+        <w:numPr>
+          <w:ilvl w:val="0"/>
+          <w:numId w:val="1"/>
+        </w:numPr>
+      </w:pPr>
+      <w:r>
+        <w:rPr>
+          <w:b/>
+        </w:rPr>
+        <w:t xml:space="preserve">.values() </w:t>
+      </w:r>
+      <w:r>
+        <w:t>recup toutes les valeurs</w:t>
+      </w:r>
+    </w:p>
+    <w:p>
+      <w:pPr>
+        <w:pStyle w:val="Paragraphedeliste"/>
+        <w:numPr>
+          <w:ilvl w:val="0"/>
+          <w:numId w:val="1"/>
+        </w:numPr>
+      </w:pPr>
+      <w:r>
+        <w:lastRenderedPageBreak/>
+        <w:t xml:space="preserve">Si la clef est un objet on peut spécifier les attributs d’objet à tester pour correspondance, il faut coder les fonctions </w:t>
+      </w:r>
+      <w:r>
+        <w:rPr>
+          <w:b/>
+        </w:rPr>
+        <w:t xml:space="preserve">public boolean equals(Object X) </w:t>
+      </w:r>
+      <w:r>
+        <w:rPr>
+          <w:b/>
+        </w:rPr>
+        <w:t xml:space="preserve">qui teste la clef, </w:t>
+      </w:r>
+      <w:r>
+        <w:rPr>
+          <w:b/>
+        </w:rPr>
+        <w:t>et public int hashCode()</w:t>
+      </w:r>
+      <w:r>
+        <w:rPr>
+          <w:b/>
+        </w:rPr>
+        <w:t xml:space="preserve"> pour hacher les parametres de la clef</w:t>
+      </w:r>
       <w:bookmarkStart w:id="0" w:name="_GoBack"/>
       <w:bookmarkEnd w:id="0"/>
-    </w:p>
-    <w:p>
-      <w:pPr>
-        <w:pStyle w:val="Paragraphedeliste"/>
-        <w:numPr>
-          <w:ilvl w:val="0"/>
-          <w:numId w:val="1"/>
-        </w:numPr>
-      </w:pPr>
-      <w:r>
-        <w:rPr>
-          <w:b/>
-        </w:rPr>
-        <w:t>.get(key)</w:t>
-      </w:r>
-      <w:r>
-        <w:rPr>
-          <w:b/>
-        </w:rPr>
-        <w:t xml:space="preserve"> </w:t>
-      </w:r>
-      <w:r>
-        <w:t>recup la valeur à la clef demandée</w:t>
-      </w:r>
-    </w:p>
-    <w:p>
-      <w:pPr>
-        <w:pStyle w:val="Paragraphedeliste"/>
-        <w:numPr>
-          <w:ilvl w:val="0"/>
-          <w:numId w:val="1"/>
-        </w:numPr>
-      </w:pPr>
-      <w:r>
-        <w:rPr>
-          <w:b/>
-        </w:rPr>
-        <w:t xml:space="preserve">.keySet() </w:t>
-      </w:r>
-      <w:r>
-        <w:t>recup toutes les clefs</w:t>
-      </w:r>
-    </w:p>
-    <w:p>
-      <w:pPr>
-        <w:pStyle w:val="Paragraphedeliste"/>
-        <w:numPr>
-          <w:ilvl w:val="0"/>
-          <w:numId w:val="1"/>
-        </w:numPr>
-      </w:pPr>
-      <w:r>
-        <w:rPr>
-          <w:b/>
-        </w:rPr>
-        <w:t xml:space="preserve">.values() </w:t>
-      </w:r>
-      <w:r>
-        <w:t>recup toutes les valeurs</w:t>
-      </w:r>
     </w:p>
     <w:sectPr>
       <w:pgSz w:w="11906" w:h="16838"/>

</xml_diff>